<commit_message>
docs: Update Description, Intended User, and Features
</commit_message>
<xml_diff>
--- a/Design/Capstone_Stage1.docx
+++ b/Design/Capstone_Stage1.docx
@@ -2,8 +2,6 @@
 <file path=word/document.xml><?xml version="1.0" encoding="utf-8"?>
 <w:document xmlns:wpc="http://schemas.microsoft.com/office/word/2010/wordprocessingCanvas" xmlns:mc="http://schemas.openxmlformats.org/markup-compatibility/2006" xmlns:o="urn:schemas-microsoft-com:office:office" xmlns:r="http://schemas.openxmlformats.org/officeDocument/2006/relationships" xmlns:m="http://schemas.openxmlformats.org/officeDocument/2006/math" xmlns:v="urn:schemas-microsoft-com:vml" xmlns:wp14="http://schemas.microsoft.com/office/word/2010/wordprocessingDrawing" xmlns:wp="http://schemas.openxmlformats.org/drawingml/2006/wordprocessingDrawing" xmlns:w10="urn:schemas-microsoft-com:office:word" xmlns:w="http://schemas.openxmlformats.org/wordprocessingml/2006/main" xmlns:w14="http://schemas.microsoft.com/office/word/2010/wordml" xmlns:wpg="http://schemas.microsoft.com/office/word/2010/wordprocessingGroup" xmlns:wpi="http://schemas.microsoft.com/office/word/2010/wordprocessingInk" xmlns:wne="http://schemas.microsoft.com/office/word/2006/wordml" xmlns:wps="http://schemas.microsoft.com/office/word/2010/wordprocessingShape" mc:Ignorable="w14 wp14">
   <w:body>
-    <w:bookmarkStart w:id="0" w:name="_GoBack" w:displacedByCustomXml="next"/>
-    <w:bookmarkEnd w:id="0" w:displacedByCustomXml="next"/>
     <w:sdt>
       <w:sdtPr>
         <w:id w:val="762491628"/>
@@ -244,14 +242,7 @@
                 <w:color w:val="1155CC"/>
                 <w:u w:val="single"/>
               </w:rPr>
-              <w:t xml:space="preserve">Describe any corner cases in the </w:t>
-            </w:r>
-            <w:r>
-              <w:rPr>
-                <w:color w:val="1155CC"/>
-                <w:u w:val="single"/>
-              </w:rPr>
-              <w:t>UX.</w:t>
+              <w:t>Describe any corner cases in the UX.</w:t>
             </w:r>
           </w:hyperlink>
         </w:p>
@@ -326,14 +317,7 @@
                 <w:color w:val="1155CC"/>
                 <w:u w:val="single"/>
               </w:rPr>
-              <w:t>Next St</w:t>
-            </w:r>
-            <w:r>
-              <w:rPr>
-                <w:color w:val="1155CC"/>
-                <w:u w:val="single"/>
-              </w:rPr>
-              <w:t>eps: Required Tasks</w:t>
+              <w:t>Next Steps: Required Tasks</w:t>
             </w:r>
           </w:hyperlink>
         </w:p>
@@ -525,26 +509,14 @@
       <w:r>
         <w:t xml:space="preserve">: </w:t>
       </w:r>
-      <w:r>
-        <w:rPr>
-          <w:color w:val="38761D"/>
-        </w:rPr>
-        <w:t xml:space="preserve">Your </w:t>
-      </w:r>
       <w:proofErr w:type="spellStart"/>
       <w:r>
         <w:rPr>
           <w:color w:val="38761D"/>
         </w:rPr>
-        <w:t>GitHub</w:t>
+        <w:t>bqfix</w:t>
       </w:r>
       <w:proofErr w:type="spellEnd"/>
-      <w:r>
-        <w:rPr>
-          <w:color w:val="38761D"/>
-        </w:rPr>
-        <w:t xml:space="preserve"> username here</w:t>
-      </w:r>
     </w:p>
     <w:p>
       <w:pPr>
@@ -574,20 +546,178 @@
           <w:color w:val="1155CC"/>
         </w:rPr>
       </w:pPr>
-      <w:bookmarkStart w:id="1" w:name="_cq54i03ftkcu" w:colFirst="0" w:colLast="0"/>
+      <w:bookmarkStart w:id="0" w:name="_cq54i03ftkcu" w:colFirst="0" w:colLast="0"/>
+      <w:bookmarkEnd w:id="0"/>
+      <w:r>
+        <w:rPr>
+          <w:color w:val="76923C" w:themeColor="accent3" w:themeShade="BF"/>
+        </w:rPr>
+        <w:t>Dicey</w:t>
+      </w:r>
+      <w:r>
+        <w:rPr>
+          <w:color w:val="76923C" w:themeColor="accent3" w:themeShade="BF"/>
+        </w:rPr>
+        <w:t xml:space="preserve"> Dice</w:t>
+      </w:r>
+    </w:p>
+    <w:p>
+      <w:pPr>
+        <w:pStyle w:val="Heading1"/>
+        <w:pBdr>
+          <w:top w:val="nil"/>
+          <w:left w:val="nil"/>
+          <w:bottom w:val="nil"/>
+          <w:right w:val="nil"/>
+          <w:between w:val="nil"/>
+        </w:pBdr>
+      </w:pPr>
+      <w:bookmarkStart w:id="1" w:name="_sm4ra97uwo11" w:colFirst="0" w:colLast="0"/>
       <w:bookmarkEnd w:id="1"/>
       <w:r>
-        <w:rPr>
-          <w:color w:val="38761D"/>
-        </w:rPr>
-        <w:t>Your App Name Here</w:t>
-      </w:r>
-      <w:r>
+        <w:t xml:space="preserve">Description </w:t>
+      </w:r>
+    </w:p>
+    <w:p>
+      <w:pPr>
+        <w:pBdr>
+          <w:top w:val="nil"/>
+          <w:left w:val="nil"/>
+          <w:bottom w:val="nil"/>
+          <w:right w:val="nil"/>
+          <w:between w:val="nil"/>
+        </w:pBdr>
         <w:rPr>
           <w:color w:val="1155CC"/>
         </w:rPr>
-        <w:t xml:space="preserve"> </w:t>
-      </w:r>
+      </w:pPr>
+    </w:p>
+    <w:p>
+      <w:pPr>
+        <w:pBdr>
+          <w:top w:val="nil"/>
+          <w:left w:val="nil"/>
+          <w:bottom w:val="nil"/>
+          <w:right w:val="nil"/>
+          <w:between w:val="nil"/>
+        </w:pBdr>
+        <w:rPr>
+          <w:color w:val="38761D"/>
+        </w:rPr>
+      </w:pPr>
+      <w:r>
+        <w:rPr>
+          <w:color w:val="38761D"/>
+        </w:rPr>
+        <w:t xml:space="preserve">Calling all gamers!  Forgot your dice at home?  </w:t>
+      </w:r>
+      <w:proofErr w:type="gramStart"/>
+      <w:r>
+        <w:rPr>
+          <w:color w:val="38761D"/>
+        </w:rPr>
+        <w:t>Curious about dice odds?</w:t>
+      </w:r>
+      <w:proofErr w:type="gramEnd"/>
+      <w:r>
+        <w:rPr>
+          <w:color w:val="38761D"/>
+        </w:rPr>
+        <w:t xml:space="preserve">  Want some cards?</w:t>
+      </w:r>
+      <w:r>
+        <w:rPr>
+          <w:color w:val="38761D"/>
+        </w:rPr>
+        <w:t xml:space="preserve">  D</w:t>
+      </w:r>
+      <w:r>
+        <w:rPr>
+          <w:color w:val="38761D"/>
+        </w:rPr>
+        <w:t>icey Dice has you covered, for all your virtual randomization needs!</w:t>
+      </w:r>
+    </w:p>
+    <w:p>
+      <w:pPr>
+        <w:pBdr>
+          <w:top w:val="nil"/>
+          <w:left w:val="nil"/>
+          <w:bottom w:val="nil"/>
+          <w:right w:val="nil"/>
+          <w:between w:val="nil"/>
+        </w:pBdr>
+        <w:rPr>
+          <w:color w:val="38761D"/>
+        </w:rPr>
+      </w:pPr>
+    </w:p>
+    <w:p>
+      <w:pPr>
+        <w:pBdr>
+          <w:top w:val="nil"/>
+          <w:left w:val="nil"/>
+          <w:bottom w:val="nil"/>
+          <w:right w:val="nil"/>
+          <w:between w:val="nil"/>
+        </w:pBdr>
+        <w:rPr>
+          <w:color w:val="38761D"/>
+        </w:rPr>
+      </w:pPr>
+      <w:r>
+        <w:rPr>
+          <w:color w:val="38761D"/>
+        </w:rPr>
+        <w:t xml:space="preserve">From classic 6-sided dice to d20s and beyond, </w:t>
+      </w:r>
+      <w:r>
+        <w:rPr>
+          <w:color w:val="38761D"/>
+        </w:rPr>
+        <w:t>virtually roll whatever you need to randomize your game, all with a single click!  Need a deck of cards for randomization goodness?  You’d better believe we’ve got one ready for you!</w:t>
+      </w:r>
+      <w:r>
+        <w:rPr>
+          <w:color w:val="38761D"/>
+        </w:rPr>
+        <w:br/>
+      </w:r>
+      <w:r>
+        <w:rPr>
+          <w:color w:val="38761D"/>
+        </w:rPr>
+        <w:br/>
+        <w:t xml:space="preserve">Have a set of dice you roll constantly?  Create custom favorites, with whatever wild numbers you need.  </w:t>
+      </w:r>
+      <w:proofErr w:type="gramStart"/>
+      <w:r>
+        <w:rPr>
+          <w:color w:val="38761D"/>
+        </w:rPr>
+        <w:t>Curious about the odds?</w:t>
+      </w:r>
+      <w:proofErr w:type="gramEnd"/>
+      <w:r>
+        <w:rPr>
+          <w:color w:val="38761D"/>
+        </w:rPr>
+        <w:t xml:space="preserve">  Check out the detail screen for predicted probabilities, to optimize your decision making!</w:t>
+      </w:r>
+    </w:p>
+    <w:p>
+      <w:pPr>
+        <w:pBdr>
+          <w:top w:val="nil"/>
+          <w:left w:val="nil"/>
+          <w:bottom w:val="nil"/>
+          <w:right w:val="nil"/>
+          <w:between w:val="nil"/>
+        </w:pBdr>
+        <w:rPr>
+          <w:color w:val="1155CC"/>
+        </w:rPr>
+      </w:pPr>
     </w:p>
     <w:p>
       <w:pPr>
@@ -600,10 +730,10 @@
           <w:between w:val="nil"/>
         </w:pBdr>
       </w:pPr>
-      <w:bookmarkStart w:id="2" w:name="_sm4ra97uwo11" w:colFirst="0" w:colLast="0"/>
+      <w:bookmarkStart w:id="2" w:name="_aws88pzfmqca" w:colFirst="0" w:colLast="0"/>
       <w:bookmarkEnd w:id="2"/>
       <w:r>
-        <w:t xml:space="preserve">Description </w:t>
+        <w:t>Intended User</w:t>
       </w:r>
     </w:p>
     <w:p>
@@ -637,47 +767,7 @@
         <w:rPr>
           <w:color w:val="38761D"/>
         </w:rPr>
-        <w:t xml:space="preserve">Write a brief summary of what your app does. </w:t>
-      </w:r>
-      <w:r>
-        <w:rPr>
-          <w:color w:val="38761D"/>
-        </w:rPr>
-        <w:t xml:space="preserve">What problem does your app solve? </w:t>
-      </w:r>
-    </w:p>
-    <w:p>
-      <w:pPr>
-        <w:pBdr>
-          <w:top w:val="nil"/>
-          <w:left w:val="nil"/>
-          <w:bottom w:val="nil"/>
-          <w:right w:val="nil"/>
-          <w:between w:val="nil"/>
-        </w:pBdr>
-        <w:rPr>
-          <w:color w:val="38761D"/>
-        </w:rPr>
-      </w:pPr>
-    </w:p>
-    <w:p>
-      <w:pPr>
-        <w:pBdr>
-          <w:top w:val="nil"/>
-          <w:left w:val="nil"/>
-          <w:bottom w:val="nil"/>
-          <w:right w:val="nil"/>
-          <w:between w:val="nil"/>
-        </w:pBdr>
-        <w:rPr>
-          <w:color w:val="38761D"/>
-        </w:rPr>
-      </w:pPr>
-      <w:r>
-        <w:rPr>
-          <w:color w:val="38761D"/>
-        </w:rPr>
-        <w:t xml:space="preserve">Not sure how to write a good description? Search 5-star apps on the Play Store for inspiration.  </w:t>
+        <w:t>This app is intended for tabletop gamers, both casual and veteran.  Simple dice-rolling and card-drawing functionality will be implemented in an easy-to-use manner for people who simply want to see results, while details screens will provide probability odds and other helpful data for power-gamers who want to optimize their gameplay.</w:t>
       </w:r>
     </w:p>
     <w:p>
@@ -705,152 +795,32 @@
           <w:between w:val="nil"/>
         </w:pBdr>
       </w:pPr>
-      <w:bookmarkStart w:id="3" w:name="_aws88pzfmqca" w:colFirst="0" w:colLast="0"/>
+      <w:bookmarkStart w:id="3" w:name="_zheq5430xrpq" w:colFirst="0" w:colLast="0"/>
       <w:bookmarkEnd w:id="3"/>
       <w:r>
-        <w:t>Intended User</w:t>
-      </w:r>
-    </w:p>
-    <w:p>
-      <w:pPr>
-        <w:pBdr>
-          <w:top w:val="nil"/>
-          <w:left w:val="nil"/>
-          <w:bottom w:val="nil"/>
-          <w:right w:val="nil"/>
-          <w:between w:val="nil"/>
-        </w:pBdr>
-        <w:rPr>
-          <w:color w:val="1155CC"/>
-        </w:rPr>
-      </w:pPr>
-    </w:p>
-    <w:p>
-      <w:pPr>
-        <w:pBdr>
-          <w:top w:val="nil"/>
-          <w:left w:val="nil"/>
-          <w:bottom w:val="nil"/>
-          <w:right w:val="nil"/>
-          <w:between w:val="nil"/>
-        </w:pBdr>
-        <w:rPr>
-          <w:color w:val="38761D"/>
-        </w:rPr>
-      </w:pPr>
-      <w:r>
-        <w:rPr>
-          <w:color w:val="38761D"/>
-        </w:rPr>
-        <w:t xml:space="preserve">Who is your intended user? (For example, is this an app for dog owners? </w:t>
-      </w:r>
-      <w:proofErr w:type="gramStart"/>
-      <w:r>
-        <w:rPr>
-          <w:color w:val="38761D"/>
-        </w:rPr>
-        <w:t>Families?</w:t>
-      </w:r>
-      <w:proofErr w:type="gramEnd"/>
-      <w:r>
-        <w:rPr>
-          <w:color w:val="38761D"/>
-        </w:rPr>
-        <w:t xml:space="preserve"> </w:t>
-      </w:r>
-      <w:proofErr w:type="gramStart"/>
-      <w:r>
-        <w:rPr>
-          <w:color w:val="38761D"/>
-        </w:rPr>
-        <w:t>Students?</w:t>
-      </w:r>
-      <w:proofErr w:type="gramEnd"/>
-      <w:r>
-        <w:rPr>
-          <w:color w:val="38761D"/>
-        </w:rPr>
-        <w:t xml:space="preserve"> </w:t>
-      </w:r>
-      <w:proofErr w:type="gramStart"/>
-      <w:r>
-        <w:rPr>
-          <w:color w:val="38761D"/>
-        </w:rPr>
-        <w:t>Travelers?)</w:t>
-      </w:r>
-      <w:proofErr w:type="gramEnd"/>
-    </w:p>
-    <w:p>
-      <w:pPr>
-        <w:pBdr>
-          <w:top w:val="nil"/>
-          <w:left w:val="nil"/>
-          <w:bottom w:val="nil"/>
-          <w:right w:val="nil"/>
-          <w:between w:val="nil"/>
-        </w:pBdr>
-        <w:rPr>
-          <w:color w:val="1155CC"/>
-        </w:rPr>
-      </w:pPr>
-    </w:p>
-    <w:p>
-      <w:pPr>
-        <w:pStyle w:val="Heading1"/>
-        <w:pBdr>
-          <w:top w:val="nil"/>
-          <w:left w:val="nil"/>
-          <w:bottom w:val="nil"/>
-          <w:right w:val="nil"/>
-          <w:between w:val="nil"/>
-        </w:pBdr>
-      </w:pPr>
-      <w:bookmarkStart w:id="4" w:name="_zheq5430xrpq" w:colFirst="0" w:colLast="0"/>
-      <w:bookmarkEnd w:id="4"/>
-      <w:r>
-        <w:t>F</w:t>
-      </w:r>
-      <w:r>
-        <w:t>eatures</w:t>
-      </w:r>
-    </w:p>
-    <w:p>
-      <w:pPr>
-        <w:pBdr>
-          <w:top w:val="nil"/>
-          <w:left w:val="nil"/>
-          <w:bottom w:val="nil"/>
-          <w:right w:val="nil"/>
-          <w:between w:val="nil"/>
-        </w:pBdr>
-      </w:pPr>
-    </w:p>
-    <w:p>
-      <w:pPr>
-        <w:pBdr>
-          <w:top w:val="nil"/>
-          <w:left w:val="nil"/>
-          <w:bottom w:val="nil"/>
-          <w:right w:val="nil"/>
-          <w:between w:val="nil"/>
-        </w:pBdr>
-        <w:rPr>
-          <w:color w:val="38761D"/>
-        </w:rPr>
-      </w:pPr>
-      <w:r>
-        <w:rPr>
-          <w:color w:val="38761D"/>
-        </w:rPr>
-        <w:t>List the main features of your app. For example:</w:t>
-      </w:r>
-    </w:p>
-    <w:p>
-      <w:pPr>
+        <w:t>Features</w:t>
+      </w:r>
+    </w:p>
+    <w:p>
+      <w:pPr>
+        <w:pBdr>
+          <w:top w:val="nil"/>
+          <w:left w:val="nil"/>
+          <w:bottom w:val="nil"/>
+          <w:right w:val="nil"/>
+          <w:between w:val="nil"/>
+        </w:pBdr>
+        <w:rPr>
+          <w:lang w:val="en-US"/>
+        </w:rPr>
+      </w:pPr>
+    </w:p>
+    <w:p>
+      <w:pPr>
+        <w:pStyle w:val="ListParagraph"/>
         <w:numPr>
           <w:ilvl w:val="0"/>
-          <w:numId w:val="1"/>
+          <w:numId w:val="5"/>
         </w:numPr>
         <w:pBdr>
           <w:top w:val="nil"/>
@@ -859,22 +829,32 @@
           <w:right w:val="nil"/>
           <w:between w:val="nil"/>
         </w:pBdr>
-        <w:rPr>
-          <w:color w:val="38761D"/>
-        </w:rPr>
-      </w:pPr>
-      <w:r>
-        <w:rPr>
-          <w:color w:val="38761D"/>
-        </w:rPr>
-        <w:t xml:space="preserve">Saves information </w:t>
-      </w:r>
-    </w:p>
-    <w:p>
-      <w:pPr>
+        <w:ind w:leftChars="0"/>
+        <w:rPr>
+          <w:lang w:val="en-US"/>
+        </w:rPr>
+      </w:pPr>
+      <w:r>
+        <w:rPr>
+          <w:color w:val="76923C" w:themeColor="accent3" w:themeShade="BF"/>
+          <w:lang w:val="en-US"/>
+        </w:rPr>
+        <w:t>Randomize dice rolls</w:t>
+      </w:r>
+      <w:r>
+        <w:rPr>
+          <w:color w:val="76923C" w:themeColor="accent3" w:themeShade="BF"/>
+          <w:lang w:val="en-US"/>
+        </w:rPr>
+        <w:t>, both preset and custom, and provide the results.</w:t>
+      </w:r>
+    </w:p>
+    <w:p>
+      <w:pPr>
+        <w:pStyle w:val="ListParagraph"/>
         <w:numPr>
           <w:ilvl w:val="0"/>
-          <w:numId w:val="1"/>
+          <w:numId w:val="5"/>
         </w:numPr>
         <w:pBdr>
           <w:top w:val="nil"/>
@@ -883,22 +863,25 @@
           <w:right w:val="nil"/>
           <w:between w:val="nil"/>
         </w:pBdr>
-        <w:rPr>
-          <w:color w:val="38761D"/>
-        </w:rPr>
-      </w:pPr>
-      <w:r>
-        <w:rPr>
-          <w:color w:val="38761D"/>
-        </w:rPr>
-        <w:t>Takes pictures</w:t>
-      </w:r>
-    </w:p>
-    <w:p>
-      <w:pPr>
+        <w:ind w:leftChars="0"/>
+        <w:rPr>
+          <w:lang w:val="en-US"/>
+        </w:rPr>
+      </w:pPr>
+      <w:r>
+        <w:rPr>
+          <w:color w:val="76923C" w:themeColor="accent3" w:themeShade="BF"/>
+          <w:lang w:val="en-US"/>
+        </w:rPr>
+        <w:t>Randomize a card from a standard deck of cards (with or without Jokers).</w:t>
+      </w:r>
+    </w:p>
+    <w:p>
+      <w:pPr>
+        <w:pStyle w:val="ListParagraph"/>
         <w:numPr>
           <w:ilvl w:val="0"/>
-          <w:numId w:val="1"/>
+          <w:numId w:val="5"/>
         </w:numPr>
         <w:pBdr>
           <w:top w:val="nil"/>
@@ -907,27 +890,54 @@
           <w:right w:val="nil"/>
           <w:between w:val="nil"/>
         </w:pBdr>
-        <w:rPr>
-          <w:color w:val="38761D"/>
-        </w:rPr>
-      </w:pPr>
-      <w:r>
-        <w:rPr>
-          <w:color w:val="38761D"/>
-        </w:rPr>
-        <w:t xml:space="preserve">Other features </w:t>
-      </w:r>
-    </w:p>
-    <w:p>
-      <w:pPr>
-        <w:pBdr>
-          <w:top w:val="nil"/>
-          <w:left w:val="nil"/>
-          <w:bottom w:val="nil"/>
-          <w:right w:val="nil"/>
-          <w:between w:val="nil"/>
-        </w:pBdr>
-      </w:pPr>
+        <w:ind w:leftChars="0"/>
+        <w:rPr>
+          <w:lang w:val="en-US"/>
+        </w:rPr>
+      </w:pPr>
+      <w:r>
+        <w:rPr>
+          <w:color w:val="76923C" w:themeColor="accent3" w:themeShade="BF"/>
+          <w:lang w:val="en-US"/>
+        </w:rPr>
+        <w:t>Save sets of dice (locally or cloud-based) for quick access and rolling.</w:t>
+      </w:r>
+    </w:p>
+    <w:p>
+      <w:pPr>
+        <w:pStyle w:val="ListParagraph"/>
+        <w:numPr>
+          <w:ilvl w:val="0"/>
+          <w:numId w:val="5"/>
+        </w:numPr>
+        <w:pBdr>
+          <w:top w:val="nil"/>
+          <w:left w:val="nil"/>
+          <w:bottom w:val="nil"/>
+          <w:right w:val="nil"/>
+          <w:between w:val="nil"/>
+        </w:pBdr>
+        <w:ind w:leftChars="0"/>
+        <w:rPr>
+          <w:lang w:val="en-US"/>
+        </w:rPr>
+      </w:pPr>
+      <w:r>
+        <w:rPr>
+          <w:color w:val="76923C" w:themeColor="accent3" w:themeShade="BF"/>
+          <w:lang w:val="en-US"/>
+        </w:rPr>
+        <w:t>Provide a details screen for any given set of dice</w:t>
+      </w:r>
+      <w:bookmarkStart w:id="4" w:name="_GoBack"/>
+      <w:bookmarkEnd w:id="4"/>
+      <w:r>
+        <w:rPr>
+          <w:color w:val="76923C" w:themeColor="accent3" w:themeShade="BF"/>
+          <w:lang w:val="en-US"/>
+        </w:rPr>
+        <w:t>, displaying probabilities for a given roll.</w:t>
+      </w:r>
     </w:p>
     <w:p>
       <w:pPr>
@@ -943,7 +953,6 @@
       <w:bookmarkStart w:id="5" w:name="_giquerrw6g46" w:colFirst="0" w:colLast="0"/>
       <w:bookmarkEnd w:id="5"/>
       <w:r>
-        <w:lastRenderedPageBreak/>
         <w:t>User Interface Mocks</w:t>
       </w:r>
     </w:p>
@@ -1453,13 +1462,7 @@
         <w:rPr>
           <w:color w:val="38761D"/>
         </w:rPr>
-        <w:t>For example, how does the user return to</w:t>
-      </w:r>
-      <w:r>
-        <w:rPr>
-          <w:color w:val="38761D"/>
-        </w:rPr>
-        <w:t xml:space="preserve"> a Now Playing screen in a media player if they hit the back button?</w:t>
+        <w:t>For example, how does the user return to a Now Playing screen in a media player if they hit the back button?</w:t>
       </w:r>
     </w:p>
     <w:p>
@@ -1569,10 +1572,7 @@
       <w:bookmarkEnd w:id="12"/>
       <w:r>
         <w:lastRenderedPageBreak/>
-        <w:t>Describe how you will im</w:t>
-      </w:r>
-      <w:r>
-        <w:t>plement Google Play Services or other external services.</w:t>
+        <w:t>Describe how you will implement Google Play Services or other external services.</w:t>
       </w:r>
     </w:p>
     <w:p>
@@ -1729,13 +1729,7 @@
         <w:rPr>
           <w:color w:val="38761D"/>
         </w:rPr>
-        <w:t xml:space="preserve">Write out the steps you will </w:t>
-      </w:r>
-      <w:r>
-        <w:rPr>
-          <w:color w:val="38761D"/>
-        </w:rPr>
-        <w:t xml:space="preserve">take to setup and/or configure this project. See previous implementation guides for an example. </w:t>
+        <w:t xml:space="preserve">Write out the steps you will take to setup and/or configure this project. See previous implementation guides for an example. </w:t>
       </w:r>
     </w:p>
     <w:p>
@@ -1969,13 +1963,7 @@
         <w:rPr>
           <w:color w:val="38761D"/>
         </w:rPr>
-        <w:t>Build UI for something e</w:t>
-      </w:r>
-      <w:r>
-        <w:rPr>
-          <w:color w:val="38761D"/>
-        </w:rPr>
-        <w:t xml:space="preserve">lse  </w:t>
+        <w:t xml:space="preserve">Build UI for something else  </w:t>
       </w:r>
     </w:p>
     <w:p>
@@ -2707,7 +2695,7 @@
       <w:rPr>
         <w:noProof/>
       </w:rPr>
-      <w:t>5</w:t>
+      <w:t>4</w:t>
     </w:r>
     <w:r>
       <w:fldChar w:fldCharType="end"/>
@@ -2995,6 +2983,120 @@
     </w:lvl>
   </w:abstractNum>
   <w:abstractNum w:abstractNumId="2">
+    <w:nsid w:val="38E27C02"/>
+    <w:multiLevelType w:val="hybridMultilevel"/>
+    <w:tmpl w:val="87320824"/>
+    <w:lvl w:ilvl="0" w:tplc="90D608B6">
+      <w:start w:val="1"/>
+      <w:numFmt w:val="bullet"/>
+      <w:lvlText w:val=""/>
+      <w:lvlJc w:val="left"/>
+      <w:pPr>
+        <w:ind w:left="420" w:hanging="420"/>
+      </w:pPr>
+      <w:rPr>
+        <w:rFonts w:ascii="Wingdings" w:hAnsi="Wingdings" w:hint="default"/>
+        <w:color w:val="76923C" w:themeColor="accent3" w:themeShade="BF"/>
+      </w:rPr>
+    </w:lvl>
+    <w:lvl w:ilvl="1" w:tplc="0409000B" w:tentative="1">
+      <w:start w:val="1"/>
+      <w:numFmt w:val="bullet"/>
+      <w:lvlText w:val=""/>
+      <w:lvlJc w:val="left"/>
+      <w:pPr>
+        <w:ind w:left="840" w:hanging="420"/>
+      </w:pPr>
+      <w:rPr>
+        <w:rFonts w:ascii="Wingdings" w:hAnsi="Wingdings" w:hint="default"/>
+      </w:rPr>
+    </w:lvl>
+    <w:lvl w:ilvl="2" w:tplc="0409000D" w:tentative="1">
+      <w:start w:val="1"/>
+      <w:numFmt w:val="bullet"/>
+      <w:lvlText w:val=""/>
+      <w:lvlJc w:val="left"/>
+      <w:pPr>
+        <w:ind w:left="1260" w:hanging="420"/>
+      </w:pPr>
+      <w:rPr>
+        <w:rFonts w:ascii="Wingdings" w:hAnsi="Wingdings" w:hint="default"/>
+      </w:rPr>
+    </w:lvl>
+    <w:lvl w:ilvl="3" w:tplc="04090001" w:tentative="1">
+      <w:start w:val="1"/>
+      <w:numFmt w:val="bullet"/>
+      <w:lvlText w:val=""/>
+      <w:lvlJc w:val="left"/>
+      <w:pPr>
+        <w:ind w:left="1680" w:hanging="420"/>
+      </w:pPr>
+      <w:rPr>
+        <w:rFonts w:ascii="Wingdings" w:hAnsi="Wingdings" w:hint="default"/>
+      </w:rPr>
+    </w:lvl>
+    <w:lvl w:ilvl="4" w:tplc="0409000B" w:tentative="1">
+      <w:start w:val="1"/>
+      <w:numFmt w:val="bullet"/>
+      <w:lvlText w:val=""/>
+      <w:lvlJc w:val="left"/>
+      <w:pPr>
+        <w:ind w:left="2100" w:hanging="420"/>
+      </w:pPr>
+      <w:rPr>
+        <w:rFonts w:ascii="Wingdings" w:hAnsi="Wingdings" w:hint="default"/>
+      </w:rPr>
+    </w:lvl>
+    <w:lvl w:ilvl="5" w:tplc="0409000D" w:tentative="1">
+      <w:start w:val="1"/>
+      <w:numFmt w:val="bullet"/>
+      <w:lvlText w:val=""/>
+      <w:lvlJc w:val="left"/>
+      <w:pPr>
+        <w:ind w:left="2520" w:hanging="420"/>
+      </w:pPr>
+      <w:rPr>
+        <w:rFonts w:ascii="Wingdings" w:hAnsi="Wingdings" w:hint="default"/>
+      </w:rPr>
+    </w:lvl>
+    <w:lvl w:ilvl="6" w:tplc="04090001" w:tentative="1">
+      <w:start w:val="1"/>
+      <w:numFmt w:val="bullet"/>
+      <w:lvlText w:val=""/>
+      <w:lvlJc w:val="left"/>
+      <w:pPr>
+        <w:ind w:left="2940" w:hanging="420"/>
+      </w:pPr>
+      <w:rPr>
+        <w:rFonts w:ascii="Wingdings" w:hAnsi="Wingdings" w:hint="default"/>
+      </w:rPr>
+    </w:lvl>
+    <w:lvl w:ilvl="7" w:tplc="0409000B" w:tentative="1">
+      <w:start w:val="1"/>
+      <w:numFmt w:val="bullet"/>
+      <w:lvlText w:val=""/>
+      <w:lvlJc w:val="left"/>
+      <w:pPr>
+        <w:ind w:left="3360" w:hanging="420"/>
+      </w:pPr>
+      <w:rPr>
+        <w:rFonts w:ascii="Wingdings" w:hAnsi="Wingdings" w:hint="default"/>
+      </w:rPr>
+    </w:lvl>
+    <w:lvl w:ilvl="8" w:tplc="0409000D" w:tentative="1">
+      <w:start w:val="1"/>
+      <w:numFmt w:val="bullet"/>
+      <w:lvlText w:val=""/>
+      <w:lvlJc w:val="left"/>
+      <w:pPr>
+        <w:ind w:left="3780" w:hanging="420"/>
+      </w:pPr>
+      <w:rPr>
+        <w:rFonts w:ascii="Wingdings" w:hAnsi="Wingdings" w:hint="default"/>
+      </w:rPr>
+    </w:lvl>
+  </w:abstractNum>
+  <w:abstractNum w:abstractNumId="3">
     <w:nsid w:val="50423984"/>
     <w:multiLevelType w:val="multilevel"/>
     <w:tmpl w:val="8132F1F4"/>
@@ -3107,7 +3209,7 @@
       </w:rPr>
     </w:lvl>
   </w:abstractNum>
-  <w:abstractNum w:abstractNumId="3">
+  <w:abstractNum w:abstractNumId="4">
     <w:nsid w:val="55C4186E"/>
     <w:multiLevelType w:val="multilevel"/>
     <w:tmpl w:val="DF545C16"/>
@@ -3227,10 +3329,13 @@
     <w:abstractNumId w:val="1"/>
   </w:num>
   <w:num w:numId="3">
-    <w:abstractNumId w:val="2"/>
+    <w:abstractNumId w:val="3"/>
   </w:num>
   <w:num w:numId="4">
-    <w:abstractNumId w:val="3"/>
+    <w:abstractNumId w:val="4"/>
+  </w:num>
+  <w:num w:numId="5">
+    <w:abstractNumId w:val="2"/>
   </w:num>
 </w:numbering>
 </file>
@@ -3580,6 +3685,16 @@
       <w:szCs w:val="16"/>
     </w:rPr>
   </w:style>
+  <w:style w:type="paragraph" w:styleId="ListParagraph">
+    <w:name w:val="List Paragraph"/>
+    <w:basedOn w:val="Normal"/>
+    <w:uiPriority w:val="34"/>
+    <w:qFormat/>
+    <w:rsid w:val="00032E98"/>
+    <w:pPr>
+      <w:ind w:leftChars="400" w:left="840"/>
+    </w:pPr>
+  </w:style>
 </w:styles>
 </file>
 
@@ -3928,6 +4043,16 @@
       <w:szCs w:val="16"/>
     </w:rPr>
   </w:style>
+  <w:style w:type="paragraph" w:styleId="ListParagraph">
+    <w:name w:val="List Paragraph"/>
+    <w:basedOn w:val="Normal"/>
+    <w:uiPriority w:val="34"/>
+    <w:qFormat/>
+    <w:rsid w:val="00032E98"/>
+    <w:pPr>
+      <w:ind w:leftChars="400" w:left="840"/>
+    </w:pPr>
+  </w:style>
 </w:styles>
 </file>
 

</xml_diff>

<commit_message>
docs: Filled in Key Considerations
</commit_message>
<xml_diff>
--- a/Design/Capstone_Stage1.docx
+++ b/Design/Capstone_Stage1.docx
@@ -927,31 +927,22 @@
           <w:color w:val="76923C" w:themeColor="accent3" w:themeShade="BF"/>
           <w:lang w:val="en-US"/>
         </w:rPr>
-        <w:t>Provide a details screen for any given set of dice</w:t>
-      </w:r>
-      <w:bookmarkStart w:id="4" w:name="_GoBack"/>
+        <w:t>Provide a details screen for any given set of dice, displaying probabilities for a given roll.</w:t>
+      </w:r>
+    </w:p>
+    <w:p>
+      <w:pPr>
+        <w:pStyle w:val="Heading1"/>
+        <w:pBdr>
+          <w:top w:val="nil"/>
+          <w:left w:val="nil"/>
+          <w:bottom w:val="nil"/>
+          <w:right w:val="nil"/>
+          <w:between w:val="nil"/>
+        </w:pBdr>
+      </w:pPr>
+      <w:bookmarkStart w:id="4" w:name="_giquerrw6g46" w:colFirst="0" w:colLast="0"/>
       <w:bookmarkEnd w:id="4"/>
-      <w:r>
-        <w:rPr>
-          <w:color w:val="76923C" w:themeColor="accent3" w:themeShade="BF"/>
-          <w:lang w:val="en-US"/>
-        </w:rPr>
-        <w:t>, displaying probabilities for a given roll.</w:t>
-      </w:r>
-    </w:p>
-    <w:p>
-      <w:pPr>
-        <w:pStyle w:val="Heading1"/>
-        <w:pBdr>
-          <w:top w:val="nil"/>
-          <w:left w:val="nil"/>
-          <w:bottom w:val="nil"/>
-          <w:right w:val="nil"/>
-          <w:between w:val="nil"/>
-        </w:pBdr>
-      </w:pPr>
-      <w:bookmarkStart w:id="5" w:name="_giquerrw6g46" w:colFirst="0" w:colLast="0"/>
-      <w:bookmarkEnd w:id="5"/>
       <w:r>
         <w:t>User Interface Mocks</w:t>
       </w:r>
@@ -1001,8 +992,8 @@
           <w:between w:val="nil"/>
         </w:pBdr>
       </w:pPr>
-      <w:bookmarkStart w:id="6" w:name="_a4jdupabry3k" w:colFirst="0" w:colLast="0"/>
-      <w:bookmarkEnd w:id="6"/>
+      <w:bookmarkStart w:id="5" w:name="_a4jdupabry3k" w:colFirst="0" w:colLast="0"/>
+      <w:bookmarkEnd w:id="5"/>
       <w:r>
         <w:t>Screen 1</w:t>
       </w:r>
@@ -1152,8 +1143,8 @@
           <w:between w:val="nil"/>
         </w:pBdr>
       </w:pPr>
-      <w:bookmarkStart w:id="7" w:name="_dpcbbkx5yry" w:colFirst="0" w:colLast="0"/>
-      <w:bookmarkEnd w:id="7"/>
+      <w:bookmarkStart w:id="6" w:name="_dpcbbkx5yry" w:colFirst="0" w:colLast="0"/>
+      <w:bookmarkEnd w:id="6"/>
       <w:r>
         <w:lastRenderedPageBreak/>
         <w:t>Screen 2</w:t>
@@ -1324,10 +1315,104 @@
           <w:between w:val="nil"/>
         </w:pBdr>
       </w:pPr>
-      <w:bookmarkStart w:id="8" w:name="_gvcvmae8jn8u" w:colFirst="0" w:colLast="0"/>
+      <w:bookmarkStart w:id="7" w:name="_gvcvmae8jn8u" w:colFirst="0" w:colLast="0"/>
+      <w:bookmarkEnd w:id="7"/>
+      <w:r>
+        <w:t>Key Considerations</w:t>
+      </w:r>
+    </w:p>
+    <w:p>
+      <w:pPr>
+        <w:pBdr>
+          <w:top w:val="nil"/>
+          <w:left w:val="nil"/>
+          <w:bottom w:val="nil"/>
+          <w:right w:val="nil"/>
+          <w:between w:val="nil"/>
+        </w:pBdr>
+      </w:pPr>
+    </w:p>
+    <w:p>
+      <w:pPr>
+        <w:pStyle w:val="Heading3"/>
+        <w:pBdr>
+          <w:top w:val="nil"/>
+          <w:left w:val="nil"/>
+          <w:bottom w:val="nil"/>
+          <w:right w:val="nil"/>
+          <w:between w:val="nil"/>
+        </w:pBdr>
+      </w:pPr>
+      <w:bookmarkStart w:id="8" w:name="_v8my7nhtvz0m" w:colFirst="0" w:colLast="0"/>
       <w:bookmarkEnd w:id="8"/>
       <w:r>
-        <w:t>Key Considerations</w:t>
+        <w:t xml:space="preserve">How will your app handle data persistence? </w:t>
+      </w:r>
+    </w:p>
+    <w:p>
+      <w:pPr>
+        <w:pBdr>
+          <w:top w:val="nil"/>
+          <w:left w:val="nil"/>
+          <w:bottom w:val="nil"/>
+          <w:right w:val="nil"/>
+          <w:between w:val="nil"/>
+        </w:pBdr>
+        <w:rPr>
+          <w:color w:val="38761D"/>
+        </w:rPr>
+      </w:pPr>
+    </w:p>
+    <w:p>
+      <w:pPr>
+        <w:pBdr>
+          <w:top w:val="nil"/>
+          <w:left w:val="nil"/>
+          <w:bottom w:val="nil"/>
+          <w:right w:val="nil"/>
+          <w:between w:val="nil"/>
+        </w:pBdr>
+        <w:rPr>
+          <w:color w:val="38761D"/>
+        </w:rPr>
+      </w:pPr>
+      <w:r>
+        <w:rPr>
+          <w:color w:val="38761D"/>
+        </w:rPr>
+        <w:t>Dice sets will be saved to</w:t>
+      </w:r>
+      <w:r>
+        <w:rPr>
+          <w:color w:val="38761D"/>
+        </w:rPr>
+        <w:t xml:space="preserve"> a Firebase</w:t>
+      </w:r>
+      <w:r>
+        <w:rPr>
+          <w:color w:val="38761D"/>
+        </w:rPr>
+        <w:t xml:space="preserve"> </w:t>
+      </w:r>
+      <w:proofErr w:type="spellStart"/>
+      <w:r>
+        <w:rPr>
+          <w:color w:val="38761D"/>
+        </w:rPr>
+        <w:t>realtime</w:t>
+      </w:r>
+      <w:proofErr w:type="spellEnd"/>
+      <w:r>
+        <w:rPr>
+          <w:color w:val="38761D"/>
+        </w:rPr>
+        <w:t xml:space="preserve"> database for use across different devices</w:t>
+      </w:r>
+      <w:r>
+        <w:rPr>
+          <w:color w:val="38761D"/>
+        </w:rPr>
+        <w:t>.</w:t>
       </w:r>
     </w:p>
     <w:p>
@@ -1352,50 +1437,272 @@
           <w:between w:val="nil"/>
         </w:pBdr>
       </w:pPr>
-      <w:bookmarkStart w:id="9" w:name="_v8my7nhtvz0m" w:colFirst="0" w:colLast="0"/>
+      <w:bookmarkStart w:id="9" w:name="_gw69vjn1ico0" w:colFirst="0" w:colLast="0"/>
       <w:bookmarkEnd w:id="9"/>
       <w:r>
-        <w:t xml:space="preserve">How will your app handle data persistence? </w:t>
-      </w:r>
-    </w:p>
-    <w:p>
-      <w:pPr>
-        <w:pBdr>
-          <w:top w:val="nil"/>
-          <w:left w:val="nil"/>
-          <w:bottom w:val="nil"/>
-          <w:right w:val="nil"/>
-          <w:between w:val="nil"/>
-        </w:pBdr>
+        <w:t>Describe any edge or corner cases in the UX.</w:t>
+      </w:r>
+    </w:p>
+    <w:p>
+      <w:pPr>
+        <w:pBdr>
+          <w:top w:val="nil"/>
+          <w:left w:val="nil"/>
+          <w:bottom w:val="nil"/>
+          <w:right w:val="nil"/>
+          <w:between w:val="nil"/>
+        </w:pBdr>
+      </w:pPr>
+    </w:p>
+    <w:p>
+      <w:pPr>
+        <w:pStyle w:val="ListParagraph"/>
+        <w:numPr>
+          <w:ilvl w:val="0"/>
+          <w:numId w:val="6"/>
+        </w:numPr>
+        <w:pBdr>
+          <w:top w:val="nil"/>
+          <w:left w:val="nil"/>
+          <w:bottom w:val="nil"/>
+          <w:right w:val="nil"/>
+          <w:between w:val="nil"/>
+        </w:pBdr>
+        <w:ind w:leftChars="0"/>
         <w:rPr>
           <w:color w:val="1155CC"/>
         </w:rPr>
       </w:pPr>
-    </w:p>
-    <w:p>
-      <w:pPr>
-        <w:pBdr>
-          <w:top w:val="nil"/>
-          <w:left w:val="nil"/>
-          <w:bottom w:val="nil"/>
-          <w:right w:val="nil"/>
-          <w:between w:val="nil"/>
-        </w:pBdr>
-        <w:rPr>
-          <w:color w:val="38761D"/>
-        </w:rPr>
-      </w:pPr>
-      <w:r>
-        <w:rPr>
-          <w:color w:val="38761D"/>
-        </w:rPr>
-        <w:t xml:space="preserve">Describe how your app with handle data. (For example, will you build a Content Provider or use Firebase </w:t>
-      </w:r>
+      <w:r>
+        <w:rPr>
+          <w:color w:val="38761D"/>
+        </w:rPr>
+        <w:t xml:space="preserve">An extreme user who wants to save a lot of dice sets to the cloud could eat up space quickly, and there must be per-user limits </w:t>
+      </w:r>
+      <w:r>
+        <w:rPr>
+          <w:color w:val="38761D"/>
+        </w:rPr>
+        <w:t>as such.</w:t>
+      </w:r>
+    </w:p>
+    <w:p>
+      <w:pPr>
+        <w:pStyle w:val="ListParagraph"/>
+        <w:numPr>
+          <w:ilvl w:val="0"/>
+          <w:numId w:val="6"/>
+        </w:numPr>
+        <w:pBdr>
+          <w:top w:val="nil"/>
+          <w:left w:val="nil"/>
+          <w:bottom w:val="nil"/>
+          <w:right w:val="nil"/>
+          <w:between w:val="nil"/>
+        </w:pBdr>
+        <w:ind w:leftChars="0"/>
+        <w:rPr>
+          <w:color w:val="1155CC"/>
+        </w:rPr>
+      </w:pPr>
+      <w:r>
+        <w:rPr>
+          <w:color w:val="38761D"/>
+        </w:rPr>
+        <w:t>In the event of excessively large dice rolls, system memory can quickly run out and cause crashes during calculations, and so a reasonable ceiling must be implemented.</w:t>
+      </w:r>
+      <w:r>
+        <w:rPr>
+          <w:color w:val="38761D"/>
+        </w:rPr>
+        <w:br/>
+      </w:r>
+    </w:p>
+    <w:p>
+      <w:pPr>
+        <w:pStyle w:val="ListParagraph"/>
+        <w:pBdr>
+          <w:top w:val="nil"/>
+          <w:left w:val="nil"/>
+          <w:bottom w:val="nil"/>
+          <w:right w:val="nil"/>
+          <w:between w:val="nil"/>
+        </w:pBdr>
+        <w:ind w:leftChars="0" w:left="420"/>
+        <w:rPr>
+          <w:color w:val="1155CC"/>
+          <w:lang w:val="en-US"/>
+        </w:rPr>
+      </w:pPr>
+    </w:p>
+    <w:p>
+      <w:pPr>
+        <w:pStyle w:val="ListParagraph"/>
+        <w:pBdr>
+          <w:top w:val="nil"/>
+          <w:left w:val="nil"/>
+          <w:bottom w:val="nil"/>
+          <w:right w:val="nil"/>
+          <w:between w:val="nil"/>
+        </w:pBdr>
+        <w:ind w:leftChars="0" w:left="420"/>
+        <w:rPr>
+          <w:color w:val="1155CC"/>
+          <w:lang w:val="en-US"/>
+        </w:rPr>
+      </w:pPr>
+    </w:p>
+    <w:p>
+      <w:pPr>
+        <w:pStyle w:val="Heading3"/>
+        <w:pBdr>
+          <w:top w:val="nil"/>
+          <w:left w:val="nil"/>
+          <w:bottom w:val="nil"/>
+          <w:right w:val="nil"/>
+          <w:between w:val="nil"/>
+        </w:pBdr>
+      </w:pPr>
+      <w:bookmarkStart w:id="10" w:name="_6yqqubmw5bs" w:colFirst="0" w:colLast="0"/>
+      <w:bookmarkEnd w:id="10"/>
+      <w:r>
+        <w:lastRenderedPageBreak/>
+        <w:t xml:space="preserve">Describe any libraries you’ll be using and share </w:t>
+      </w:r>
+      <w:proofErr w:type="gramStart"/>
+      <w:r>
+        <w:t>your</w:t>
+      </w:r>
+      <w:proofErr w:type="gramEnd"/>
+      <w:r>
+        <w:t xml:space="preserve"> reasoning for including them.</w:t>
+      </w:r>
+    </w:p>
+    <w:p>
+      <w:pPr>
+        <w:pBdr>
+          <w:top w:val="nil"/>
+          <w:left w:val="nil"/>
+          <w:bottom w:val="nil"/>
+          <w:right w:val="nil"/>
+          <w:between w:val="nil"/>
+        </w:pBdr>
+      </w:pPr>
+    </w:p>
+    <w:p>
+      <w:pPr>
+        <w:pBdr>
+          <w:top w:val="nil"/>
+          <w:left w:val="nil"/>
+          <w:bottom w:val="nil"/>
+          <w:right w:val="nil"/>
+          <w:between w:val="nil"/>
+        </w:pBdr>
+        <w:rPr>
+          <w:color w:val="38761D"/>
+        </w:rPr>
+      </w:pPr>
       <w:proofErr w:type="spellStart"/>
       <w:r>
         <w:rPr>
           <w:color w:val="38761D"/>
         </w:rPr>
+        <w:t>FirebaseUI</w:t>
+      </w:r>
+      <w:proofErr w:type="spellEnd"/>
+      <w:r>
+        <w:rPr>
+          <w:color w:val="38761D"/>
+        </w:rPr>
+        <w:t xml:space="preserve"> will be used for implementing a login/authentication interface for those users who wish to store dice sets in the cloud.</w:t>
+      </w:r>
+      <w:r>
+        <w:rPr>
+          <w:color w:val="38761D"/>
+        </w:rPr>
+        <w:br/>
+      </w:r>
+      <w:hyperlink r:id="rId10" w:history="1">
+        <w:r>
+          <w:rPr>
+            <w:rStyle w:val="Hyperlink"/>
+          </w:rPr>
+          <w:t>https://github.com/firebase/FirebaseUI-Android</w:t>
+        </w:r>
+      </w:hyperlink>
+    </w:p>
+    <w:p>
+      <w:pPr>
+        <w:pBdr>
+          <w:top w:val="nil"/>
+          <w:left w:val="nil"/>
+          <w:bottom w:val="nil"/>
+          <w:right w:val="nil"/>
+          <w:between w:val="nil"/>
+        </w:pBdr>
+        <w:rPr>
+          <w:color w:val="38761D"/>
+        </w:rPr>
+      </w:pPr>
+    </w:p>
+    <w:p>
+      <w:pPr>
+        <w:pStyle w:val="Heading3"/>
+        <w:pBdr>
+          <w:top w:val="nil"/>
+          <w:left w:val="nil"/>
+          <w:bottom w:val="nil"/>
+          <w:right w:val="nil"/>
+          <w:between w:val="nil"/>
+        </w:pBdr>
+      </w:pPr>
+      <w:bookmarkStart w:id="11" w:name="_qrxg682nywe6" w:colFirst="0" w:colLast="0"/>
+      <w:bookmarkEnd w:id="11"/>
+      <w:r>
+        <w:t>Describe how you will implement Google Play Services or other external services.</w:t>
+      </w:r>
+    </w:p>
+    <w:p>
+      <w:pPr>
+        <w:pBdr>
+          <w:top w:val="nil"/>
+          <w:left w:val="nil"/>
+          <w:bottom w:val="nil"/>
+          <w:right w:val="nil"/>
+          <w:between w:val="nil"/>
+        </w:pBdr>
+      </w:pPr>
+    </w:p>
+    <w:p>
+      <w:pPr>
+        <w:pBdr>
+          <w:top w:val="nil"/>
+          <w:left w:val="nil"/>
+          <w:bottom w:val="nil"/>
+          <w:right w:val="nil"/>
+          <w:between w:val="nil"/>
+        </w:pBdr>
+        <w:rPr>
+          <w:color w:val="38761D"/>
+        </w:rPr>
+      </w:pPr>
+      <w:r>
+        <w:rPr>
+          <w:color w:val="38761D"/>
+        </w:rPr>
+        <w:t>Firebase</w:t>
+      </w:r>
+      <w:r>
+        <w:rPr>
+          <w:color w:val="38761D"/>
+        </w:rPr>
+        <w:t xml:space="preserve"> </w:t>
+      </w:r>
+      <w:proofErr w:type="spellStart"/>
+      <w:r>
+        <w:rPr>
+          <w:color w:val="38761D"/>
+        </w:rPr>
         <w:t>Realtime</w:t>
       </w:r>
       <w:proofErr w:type="spellEnd"/>
@@ -1403,233 +1710,106 @@
         <w:rPr>
           <w:color w:val="38761D"/>
         </w:rPr>
-        <w:t xml:space="preserve"> Database?)</w:t>
-      </w:r>
-    </w:p>
-    <w:p>
-      <w:pPr>
-        <w:pBdr>
-          <w:top w:val="nil"/>
-          <w:left w:val="nil"/>
-          <w:bottom w:val="nil"/>
-          <w:right w:val="nil"/>
-          <w:between w:val="nil"/>
-        </w:pBdr>
-      </w:pPr>
-    </w:p>
-    <w:p>
-      <w:pPr>
-        <w:pStyle w:val="Heading3"/>
-        <w:pBdr>
-          <w:top w:val="nil"/>
-          <w:left w:val="nil"/>
-          <w:bottom w:val="nil"/>
-          <w:right w:val="nil"/>
-          <w:between w:val="nil"/>
-        </w:pBdr>
-      </w:pPr>
-      <w:bookmarkStart w:id="10" w:name="_gw69vjn1ico0" w:colFirst="0" w:colLast="0"/>
-      <w:bookmarkEnd w:id="10"/>
-      <w:r>
-        <w:t>Describe any edge or corner cases in the UX.</w:t>
-      </w:r>
-    </w:p>
-    <w:p>
-      <w:pPr>
-        <w:pBdr>
-          <w:top w:val="nil"/>
-          <w:left w:val="nil"/>
-          <w:bottom w:val="nil"/>
-          <w:right w:val="nil"/>
-          <w:between w:val="nil"/>
-        </w:pBdr>
-      </w:pPr>
-    </w:p>
-    <w:p>
-      <w:pPr>
-        <w:pBdr>
-          <w:top w:val="nil"/>
-          <w:left w:val="nil"/>
-          <w:bottom w:val="nil"/>
-          <w:right w:val="nil"/>
-          <w:between w:val="nil"/>
-        </w:pBdr>
-        <w:rPr>
-          <w:color w:val="38761D"/>
-        </w:rPr>
-      </w:pPr>
-      <w:r>
-        <w:rPr>
-          <w:color w:val="38761D"/>
-        </w:rPr>
-        <w:t>For example, how does the user return to a Now Playing screen in a media player if they hit the back button?</w:t>
-      </w:r>
-    </w:p>
-    <w:p>
-      <w:pPr>
-        <w:pBdr>
-          <w:top w:val="nil"/>
-          <w:left w:val="nil"/>
-          <w:bottom w:val="nil"/>
-          <w:right w:val="nil"/>
-          <w:between w:val="nil"/>
-        </w:pBdr>
-        <w:rPr>
-          <w:color w:val="1155CC"/>
-        </w:rPr>
-      </w:pPr>
-    </w:p>
-    <w:p>
-      <w:pPr>
-        <w:pStyle w:val="Heading3"/>
-        <w:pBdr>
-          <w:top w:val="nil"/>
-          <w:left w:val="nil"/>
-          <w:bottom w:val="nil"/>
-          <w:right w:val="nil"/>
-          <w:between w:val="nil"/>
-        </w:pBdr>
-      </w:pPr>
-      <w:bookmarkStart w:id="11" w:name="_6yqqubmw5bs" w:colFirst="0" w:colLast="0"/>
-      <w:bookmarkEnd w:id="11"/>
-      <w:r>
-        <w:t xml:space="preserve">Describe any libraries you’ll be using and share </w:t>
-      </w:r>
-      <w:proofErr w:type="gramStart"/>
-      <w:r>
-        <w:t>your</w:t>
-      </w:r>
-      <w:proofErr w:type="gramEnd"/>
-      <w:r>
-        <w:t xml:space="preserve"> reasoning for including them.</w:t>
-      </w:r>
-    </w:p>
-    <w:p>
-      <w:pPr>
-        <w:pBdr>
-          <w:top w:val="nil"/>
-          <w:left w:val="nil"/>
-          <w:bottom w:val="nil"/>
-          <w:right w:val="nil"/>
-          <w:between w:val="nil"/>
-        </w:pBdr>
-      </w:pPr>
-    </w:p>
-    <w:p>
-      <w:pPr>
-        <w:pBdr>
-          <w:top w:val="nil"/>
-          <w:left w:val="nil"/>
-          <w:bottom w:val="nil"/>
-          <w:right w:val="nil"/>
-          <w:between w:val="nil"/>
-        </w:pBdr>
-        <w:rPr>
-          <w:color w:val="38761D"/>
-        </w:rPr>
-      </w:pPr>
-      <w:proofErr w:type="gramStart"/>
-      <w:r>
-        <w:rPr>
-          <w:color w:val="38761D"/>
-        </w:rPr>
-        <w:t>For example, Picasso or Glide to handle the loading and caching of images.</w:t>
-      </w:r>
-      <w:proofErr w:type="gramEnd"/>
-      <w:r>
-        <w:rPr>
-          <w:color w:val="38761D"/>
-        </w:rPr>
-        <w:t xml:space="preserve"> </w:t>
-      </w:r>
-    </w:p>
-    <w:p>
-      <w:pPr>
-        <w:pBdr>
-          <w:top w:val="nil"/>
-          <w:left w:val="nil"/>
-          <w:bottom w:val="nil"/>
-          <w:right w:val="nil"/>
-          <w:between w:val="nil"/>
-        </w:pBdr>
-        <w:rPr>
-          <w:color w:val="38761D"/>
-        </w:rPr>
-      </w:pPr>
-    </w:p>
-    <w:p>
-      <w:pPr>
-        <w:pStyle w:val="Heading3"/>
-        <w:pBdr>
-          <w:top w:val="nil"/>
-          <w:left w:val="nil"/>
-          <w:bottom w:val="nil"/>
-          <w:right w:val="nil"/>
-          <w:between w:val="nil"/>
-        </w:pBdr>
-      </w:pPr>
-      <w:bookmarkStart w:id="12" w:name="_qrxg682nywe6" w:colFirst="0" w:colLast="0"/>
+        <w:t xml:space="preserve"> Database and</w:t>
+      </w:r>
+      <w:r>
+        <w:rPr>
+          <w:color w:val="38761D"/>
+        </w:rPr>
+        <w:t xml:space="preserve"> Authentication will be used for cloud storage of custom/</w:t>
+      </w:r>
+      <w:proofErr w:type="spellStart"/>
+      <w:r>
+        <w:rPr>
+          <w:color w:val="38761D"/>
+        </w:rPr>
+        <w:t>favorited</w:t>
+      </w:r>
+      <w:proofErr w:type="spellEnd"/>
+      <w:r>
+        <w:rPr>
+          <w:color w:val="38761D"/>
+        </w:rPr>
+        <w:t xml:space="preserve"> dice sets.</w:t>
+      </w:r>
+    </w:p>
+    <w:p>
+      <w:pPr>
+        <w:pBdr>
+          <w:top w:val="nil"/>
+          <w:left w:val="nil"/>
+          <w:bottom w:val="nil"/>
+          <w:right w:val="nil"/>
+          <w:between w:val="nil"/>
+        </w:pBdr>
+        <w:rPr>
+          <w:color w:val="38761D"/>
+        </w:rPr>
+      </w:pPr>
+    </w:p>
+    <w:p>
+      <w:pPr>
+        <w:pBdr>
+          <w:top w:val="nil"/>
+          <w:left w:val="nil"/>
+          <w:bottom w:val="nil"/>
+          <w:right w:val="nil"/>
+          <w:between w:val="nil"/>
+        </w:pBdr>
+        <w:rPr>
+          <w:color w:val="38761D"/>
+          <w:lang w:val="en-US"/>
+        </w:rPr>
+      </w:pPr>
+      <w:r>
+        <w:rPr>
+          <w:color w:val="38761D"/>
+        </w:rPr>
+        <w:t xml:space="preserve">Firebase Analytics will be implemented for </w:t>
+      </w:r>
+      <w:r>
+        <w:rPr>
+          <w:color w:val="38761D"/>
+        </w:rPr>
+        <w:t>tracking usage of the app.</w:t>
+      </w:r>
+      <w:bookmarkStart w:id="12" w:name="_GoBack"/>
       <w:bookmarkEnd w:id="12"/>
       <w:r>
-        <w:lastRenderedPageBreak/>
-        <w:t>Describe how you will implement Google Play Services or other external services.</w:t>
-      </w:r>
-    </w:p>
-    <w:p>
-      <w:pPr>
-        <w:pBdr>
-          <w:top w:val="nil"/>
-          <w:left w:val="nil"/>
-          <w:bottom w:val="nil"/>
-          <w:right w:val="nil"/>
-          <w:between w:val="nil"/>
-        </w:pBdr>
-      </w:pPr>
-    </w:p>
-    <w:p>
-      <w:pPr>
-        <w:pBdr>
-          <w:top w:val="nil"/>
-          <w:left w:val="nil"/>
-          <w:bottom w:val="nil"/>
-          <w:right w:val="nil"/>
-          <w:between w:val="nil"/>
-        </w:pBdr>
-        <w:rPr>
-          <w:color w:val="38761D"/>
-        </w:rPr>
-      </w:pPr>
-      <w:r>
-        <w:rPr>
-          <w:color w:val="38761D"/>
-        </w:rPr>
-        <w:t>Describe which Services you will use and how.</w:t>
-      </w:r>
-    </w:p>
-    <w:p>
-      <w:pPr>
-        <w:pBdr>
-          <w:top w:val="nil"/>
-          <w:left w:val="nil"/>
-          <w:bottom w:val="nil"/>
-          <w:right w:val="nil"/>
-          <w:between w:val="nil"/>
-        </w:pBdr>
-        <w:rPr>
-          <w:color w:val="38761D"/>
-        </w:rPr>
-      </w:pPr>
-    </w:p>
-    <w:p>
-      <w:pPr>
-        <w:pBdr>
-          <w:top w:val="nil"/>
-          <w:left w:val="nil"/>
-          <w:bottom w:val="nil"/>
-          <w:right w:val="nil"/>
-          <w:between w:val="nil"/>
-        </w:pBdr>
-      </w:pPr>
+        <w:rPr>
+          <w:color w:val="38761D"/>
+        </w:rPr>
+        <w:br/>
+      </w:r>
+      <w:r>
+        <w:rPr>
+          <w:color w:val="38761D"/>
+        </w:rPr>
+        <w:br/>
+      </w:r>
+      <w:r>
+        <w:rPr>
+          <w:color w:val="38761D"/>
+          <w:lang w:val="en-US"/>
+        </w:rPr>
+        <w:t xml:space="preserve">Google </w:t>
+      </w:r>
+      <w:proofErr w:type="spellStart"/>
+      <w:r>
+        <w:rPr>
+          <w:color w:val="38761D"/>
+          <w:lang w:val="en-US"/>
+        </w:rPr>
+        <w:t>AdMob</w:t>
+      </w:r>
+      <w:proofErr w:type="spellEnd"/>
+      <w:r>
+        <w:rPr>
+          <w:color w:val="38761D"/>
+          <w:lang w:val="en-US"/>
+        </w:rPr>
+        <w:t xml:space="preserve"> will be used for populating ads within the app.</w:t>
+      </w:r>
     </w:p>
     <w:p>
       <w:pPr>
@@ -2034,6 +2214,7 @@
         <w:rPr>
           <w:color w:val="38761D"/>
         </w:rPr>
+        <w:lastRenderedPageBreak/>
         <w:t>Describe the next task. For example, “Implement Google Play Services,” or “Handle Error Cases,” or “Create Build Variant.”</w:t>
       </w:r>
     </w:p>
@@ -2164,7 +2345,6 @@
       <w:bookmarkStart w:id="17" w:name="_umfwsvmx7tpn" w:colFirst="0" w:colLast="0"/>
       <w:bookmarkEnd w:id="17"/>
       <w:r>
-        <w:lastRenderedPageBreak/>
         <w:t xml:space="preserve">Task 4: </w:t>
       </w:r>
       <w:r>
@@ -2633,8 +2813,8 @@
       </w:pPr>
     </w:p>
     <w:sectPr>
-      <w:headerReference w:type="default" r:id="rId10"/>
-      <w:footerReference w:type="default" r:id="rId11"/>
+      <w:headerReference w:type="default" r:id="rId11"/>
+      <w:footerReference w:type="default" r:id="rId12"/>
       <w:pgSz w:w="12240" w:h="15840"/>
       <w:pgMar w:top="1440" w:right="1440" w:bottom="1440" w:left="1440" w:header="0" w:footer="720" w:gutter="0"/>
       <w:pgNumType w:start="1"/>
@@ -3322,6 +3502,120 @@
       </w:rPr>
     </w:lvl>
   </w:abstractNum>
+  <w:abstractNum w:abstractNumId="5">
+    <w:nsid w:val="68D75F1F"/>
+    <w:multiLevelType w:val="hybridMultilevel"/>
+    <w:tmpl w:val="BA5C0CCA"/>
+    <w:lvl w:ilvl="0" w:tplc="24A090D0">
+      <w:start w:val="1"/>
+      <w:numFmt w:val="bullet"/>
+      <w:lvlText w:val=""/>
+      <w:lvlJc w:val="left"/>
+      <w:pPr>
+        <w:ind w:left="420" w:hanging="420"/>
+      </w:pPr>
+      <w:rPr>
+        <w:rFonts w:ascii="Wingdings" w:hAnsi="Wingdings" w:hint="default"/>
+        <w:color w:val="00B050"/>
+      </w:rPr>
+    </w:lvl>
+    <w:lvl w:ilvl="1" w:tplc="0409000B" w:tentative="1">
+      <w:start w:val="1"/>
+      <w:numFmt w:val="bullet"/>
+      <w:lvlText w:val=""/>
+      <w:lvlJc w:val="left"/>
+      <w:pPr>
+        <w:ind w:left="840" w:hanging="420"/>
+      </w:pPr>
+      <w:rPr>
+        <w:rFonts w:ascii="Wingdings" w:hAnsi="Wingdings" w:hint="default"/>
+      </w:rPr>
+    </w:lvl>
+    <w:lvl w:ilvl="2" w:tplc="0409000D" w:tentative="1">
+      <w:start w:val="1"/>
+      <w:numFmt w:val="bullet"/>
+      <w:lvlText w:val=""/>
+      <w:lvlJc w:val="left"/>
+      <w:pPr>
+        <w:ind w:left="1260" w:hanging="420"/>
+      </w:pPr>
+      <w:rPr>
+        <w:rFonts w:ascii="Wingdings" w:hAnsi="Wingdings" w:hint="default"/>
+      </w:rPr>
+    </w:lvl>
+    <w:lvl w:ilvl="3" w:tplc="04090001" w:tentative="1">
+      <w:start w:val="1"/>
+      <w:numFmt w:val="bullet"/>
+      <w:lvlText w:val=""/>
+      <w:lvlJc w:val="left"/>
+      <w:pPr>
+        <w:ind w:left="1680" w:hanging="420"/>
+      </w:pPr>
+      <w:rPr>
+        <w:rFonts w:ascii="Wingdings" w:hAnsi="Wingdings" w:hint="default"/>
+      </w:rPr>
+    </w:lvl>
+    <w:lvl w:ilvl="4" w:tplc="0409000B" w:tentative="1">
+      <w:start w:val="1"/>
+      <w:numFmt w:val="bullet"/>
+      <w:lvlText w:val=""/>
+      <w:lvlJc w:val="left"/>
+      <w:pPr>
+        <w:ind w:left="2100" w:hanging="420"/>
+      </w:pPr>
+      <w:rPr>
+        <w:rFonts w:ascii="Wingdings" w:hAnsi="Wingdings" w:hint="default"/>
+      </w:rPr>
+    </w:lvl>
+    <w:lvl w:ilvl="5" w:tplc="0409000D" w:tentative="1">
+      <w:start w:val="1"/>
+      <w:numFmt w:val="bullet"/>
+      <w:lvlText w:val=""/>
+      <w:lvlJc w:val="left"/>
+      <w:pPr>
+        <w:ind w:left="2520" w:hanging="420"/>
+      </w:pPr>
+      <w:rPr>
+        <w:rFonts w:ascii="Wingdings" w:hAnsi="Wingdings" w:hint="default"/>
+      </w:rPr>
+    </w:lvl>
+    <w:lvl w:ilvl="6" w:tplc="04090001" w:tentative="1">
+      <w:start w:val="1"/>
+      <w:numFmt w:val="bullet"/>
+      <w:lvlText w:val=""/>
+      <w:lvlJc w:val="left"/>
+      <w:pPr>
+        <w:ind w:left="2940" w:hanging="420"/>
+      </w:pPr>
+      <w:rPr>
+        <w:rFonts w:ascii="Wingdings" w:hAnsi="Wingdings" w:hint="default"/>
+      </w:rPr>
+    </w:lvl>
+    <w:lvl w:ilvl="7" w:tplc="0409000B" w:tentative="1">
+      <w:start w:val="1"/>
+      <w:numFmt w:val="bullet"/>
+      <w:lvlText w:val=""/>
+      <w:lvlJc w:val="left"/>
+      <w:pPr>
+        <w:ind w:left="3360" w:hanging="420"/>
+      </w:pPr>
+      <w:rPr>
+        <w:rFonts w:ascii="Wingdings" w:hAnsi="Wingdings" w:hint="default"/>
+      </w:rPr>
+    </w:lvl>
+    <w:lvl w:ilvl="8" w:tplc="0409000D" w:tentative="1">
+      <w:start w:val="1"/>
+      <w:numFmt w:val="bullet"/>
+      <w:lvlText w:val=""/>
+      <w:lvlJc w:val="left"/>
+      <w:pPr>
+        <w:ind w:left="3780" w:hanging="420"/>
+      </w:pPr>
+      <w:rPr>
+        <w:rFonts w:ascii="Wingdings" w:hAnsi="Wingdings" w:hint="default"/>
+      </w:rPr>
+    </w:lvl>
+  </w:abstractNum>
   <w:num w:numId="1">
     <w:abstractNumId w:val="0"/>
   </w:num>
@@ -3336,6 +3630,9 @@
   </w:num>
   <w:num w:numId="5">
     <w:abstractNumId w:val="2"/>
+  </w:num>
+  <w:num w:numId="6">
+    <w:abstractNumId w:val="5"/>
   </w:num>
 </w:numbering>
 </file>
@@ -3695,6 +3992,18 @@
       <w:ind w:leftChars="400" w:left="840"/>
     </w:pPr>
   </w:style>
+  <w:style w:type="character" w:styleId="Hyperlink">
+    <w:name w:val="Hyperlink"/>
+    <w:basedOn w:val="DefaultParagraphFont"/>
+    <w:uiPriority w:val="99"/>
+    <w:semiHidden/>
+    <w:unhideWhenUsed/>
+    <w:rsid w:val="00A61367"/>
+    <w:rPr>
+      <w:color w:val="0000FF"/>
+      <w:u w:val="single"/>
+    </w:rPr>
+  </w:style>
 </w:styles>
 </file>
 
@@ -4053,6 +4362,18 @@
       <w:ind w:leftChars="400" w:left="840"/>
     </w:pPr>
   </w:style>
+  <w:style w:type="character" w:styleId="Hyperlink">
+    <w:name w:val="Hyperlink"/>
+    <w:basedOn w:val="DefaultParagraphFont"/>
+    <w:uiPriority w:val="99"/>
+    <w:semiHidden/>
+    <w:unhideWhenUsed/>
+    <w:rsid w:val="00A61367"/>
+    <w:rPr>
+      <w:color w:val="0000FF"/>
+      <w:u w:val="single"/>
+    </w:rPr>
+  </w:style>
 </w:styles>
 </file>
 

</xml_diff>

<commit_message>
docs: Removed references to cards
May be added later, but MVP will exclude.
</commit_message>
<xml_diff>
--- a/Design/Capstone_Stage1.docx
+++ b/Design/Capstone_Stage1.docx
@@ -492,11 +492,19 @@
           <w:color w:val="38761D"/>
         </w:rPr>
       </w:pPr>
+      <w:proofErr w:type="spellStart"/>
       <w:r>
         <w:rPr>
           <w:b/>
         </w:rPr>
-        <w:t>GitHub Username</w:t>
+        <w:t>GitHub</w:t>
+      </w:r>
+      <w:proofErr w:type="spellEnd"/>
+      <w:r>
+        <w:rPr>
+          <w:b/>
+        </w:rPr>
+        <w:t xml:space="preserve"> Username</w:t>
       </w:r>
       <w:r>
         <w:t xml:space="preserve">: </w:t>
@@ -615,48 +623,32 @@
         <w:rPr>
           <w:color w:val="38761D"/>
         </w:rPr>
-        <w:t xml:space="preserve">  Want some cards?</w:t>
-      </w:r>
-      <w:r>
-        <w:rPr>
-          <w:color w:val="38761D"/>
-        </w:rPr>
         <w:t xml:space="preserve">  D</w:t>
       </w:r>
       <w:r>
         <w:rPr>
           <w:color w:val="38761D"/>
         </w:rPr>
-        <w:t>icey Dice has you covered, for all your virtual randomization needs!</w:t>
-      </w:r>
-    </w:p>
-    <w:p>
-      <w:pPr>
-        <w:pBdr>
-          <w:top w:val="nil"/>
-          <w:left w:val="nil"/>
-          <w:bottom w:val="nil"/>
-          <w:right w:val="nil"/>
-          <w:between w:val="nil"/>
-        </w:pBdr>
-        <w:rPr>
-          <w:color w:val="38761D"/>
-        </w:rPr>
-      </w:pPr>
-    </w:p>
-    <w:p>
-      <w:pPr>
-        <w:pBdr>
-          <w:top w:val="nil"/>
-          <w:left w:val="nil"/>
-          <w:bottom w:val="nil"/>
-          <w:right w:val="nil"/>
-          <w:between w:val="nil"/>
-        </w:pBdr>
-        <w:rPr>
-          <w:color w:val="38761D"/>
-        </w:rPr>
-      </w:pPr>
+        <w:t>icey Dic</w:t>
+      </w:r>
+      <w:r>
+        <w:rPr>
+          <w:color w:val="38761D"/>
+        </w:rPr>
+        <w:t>e has you covered, for all your</w:t>
+      </w:r>
+      <w:r>
+        <w:rPr>
+          <w:color w:val="38761D"/>
+        </w:rPr>
+        <w:t xml:space="preserve"> randomization needs!</w:t>
+      </w:r>
+      <w:r>
+        <w:rPr>
+          <w:color w:val="38761D"/>
+        </w:rPr>
+        <w:t xml:space="preserve">  </w:t>
+      </w:r>
       <w:r>
         <w:rPr>
           <w:color w:val="38761D"/>
@@ -667,7 +659,25 @@
         <w:rPr>
           <w:color w:val="38761D"/>
         </w:rPr>
-        <w:t>virtually roll whatever you need to randomize your game, all with a single click!  Need a deck of cards for randomization goodness?  You’d better believe we’ve got one ready for you!</w:t>
+        <w:t xml:space="preserve">virtually roll whatever you need </w:t>
+      </w:r>
+      <w:r>
+        <w:rPr>
+          <w:color w:val="38761D"/>
+        </w:rPr>
+        <w:t xml:space="preserve">for </w:t>
+      </w:r>
+      <w:r>
+        <w:rPr>
+          <w:color w:val="38761D"/>
+        </w:rPr>
+        <w:t xml:space="preserve">your </w:t>
+      </w:r>
+      <w:r>
+        <w:rPr>
+          <w:color w:val="38761D"/>
+        </w:rPr>
+        <w:t>game, all with a single click!</w:t>
       </w:r>
       <w:r>
         <w:rPr>
@@ -759,7 +769,19 @@
         <w:rPr>
           <w:color w:val="38761D"/>
         </w:rPr>
-        <w:t>This app is intended for tabletop gamers, both casual and veteran.  Simple dice-rolling and card-drawing functionality will be implemented in an easy-to-use manner for people who simply want to see results, while details screens will provide probability odds and other helpful data for power-gamers who want to optimize their gameplay.</w:t>
+        <w:t>This app is intended for tabletop gamers, both casual and ve</w:t>
+      </w:r>
+      <w:r>
+        <w:rPr>
+          <w:color w:val="38761D"/>
+        </w:rPr>
+        <w:t xml:space="preserve">teran.  Simple dice-rolling </w:t>
+      </w:r>
+      <w:r>
+        <w:rPr>
+          <w:color w:val="38761D"/>
+        </w:rPr>
+        <w:t>functionality will be implemented in an easy-to-use manner for people who simply want to see results, while details screens will provide probability odds and other helpful data for power-gamers who want to optimize their gameplay.</w:t>
       </w:r>
     </w:p>
     <w:p>
@@ -790,6 +812,7 @@
       <w:bookmarkStart w:id="3" w:name="_zheq5430xrpq" w:colFirst="0" w:colLast="0"/>
       <w:bookmarkEnd w:id="3"/>
       <w:r>
+        <w:lastRenderedPageBreak/>
         <w:t>Features</w:t>
       </w:r>
     </w:p>
@@ -839,33 +862,6 @@
           <w:lang w:val="en-US"/>
         </w:rPr>
         <w:t>, both preset and custom, and provide the results.</w:t>
-      </w:r>
-    </w:p>
-    <w:p>
-      <w:pPr>
-        <w:pStyle w:val="ListParagraph"/>
-        <w:numPr>
-          <w:ilvl w:val="0"/>
-          <w:numId w:val="5"/>
-        </w:numPr>
-        <w:pBdr>
-          <w:top w:val="nil"/>
-          <w:left w:val="nil"/>
-          <w:bottom w:val="nil"/>
-          <w:right w:val="nil"/>
-          <w:between w:val="nil"/>
-        </w:pBdr>
-        <w:ind w:leftChars="0"/>
-        <w:rPr>
-          <w:lang w:val="en-US"/>
-        </w:rPr>
-      </w:pPr>
-      <w:r>
-        <w:rPr>
-          <w:color w:val="76923C" w:themeColor="accent3" w:themeShade="BF"/>
-          <w:lang w:val="en-US"/>
-        </w:rPr>
-        <w:t>Randomize a card from a standard deck of cards (with or without Jokers).</w:t>
       </w:r>
     </w:p>
     <w:p>
@@ -2239,6 +2235,108 @@
     </w:p>
     <w:p>
       <w:pPr>
+        <w:pBdr>
+          <w:top w:val="nil"/>
+          <w:left w:val="nil"/>
+          <w:bottom w:val="nil"/>
+          <w:right w:val="nil"/>
+          <w:between w:val="nil"/>
+        </w:pBdr>
+        <w:rPr>
+          <w:color w:val="38761D"/>
+        </w:rPr>
+      </w:pPr>
+    </w:p>
+    <w:p>
+      <w:pPr>
+        <w:pBdr>
+          <w:top w:val="nil"/>
+          <w:left w:val="nil"/>
+          <w:bottom w:val="nil"/>
+          <w:right w:val="nil"/>
+          <w:between w:val="nil"/>
+        </w:pBdr>
+        <w:rPr>
+          <w:color w:val="38761D"/>
+        </w:rPr>
+      </w:pPr>
+    </w:p>
+    <w:p>
+      <w:pPr>
+        <w:pBdr>
+          <w:top w:val="nil"/>
+          <w:left w:val="nil"/>
+          <w:bottom w:val="nil"/>
+          <w:right w:val="nil"/>
+          <w:between w:val="nil"/>
+        </w:pBdr>
+        <w:rPr>
+          <w:color w:val="38761D"/>
+        </w:rPr>
+      </w:pPr>
+    </w:p>
+    <w:p>
+      <w:pPr>
+        <w:pBdr>
+          <w:top w:val="nil"/>
+          <w:left w:val="nil"/>
+          <w:bottom w:val="nil"/>
+          <w:right w:val="nil"/>
+          <w:between w:val="nil"/>
+        </w:pBdr>
+        <w:rPr>
+          <w:color w:val="38761D"/>
+        </w:rPr>
+      </w:pPr>
+    </w:p>
+    <w:p>
+      <w:pPr>
+        <w:pBdr>
+          <w:top w:val="nil"/>
+          <w:left w:val="nil"/>
+          <w:bottom w:val="nil"/>
+          <w:right w:val="nil"/>
+          <w:between w:val="nil"/>
+        </w:pBdr>
+        <w:rPr>
+          <w:color w:val="38761D"/>
+        </w:rPr>
+      </w:pPr>
+    </w:p>
+    <w:p>
+      <w:pPr>
+        <w:pBdr>
+          <w:top w:val="nil"/>
+          <w:left w:val="nil"/>
+          <w:bottom w:val="nil"/>
+          <w:right w:val="nil"/>
+          <w:between w:val="nil"/>
+        </w:pBdr>
+        <w:rPr>
+          <w:lang w:val="en-US"/>
+        </w:rPr>
+      </w:pPr>
+    </w:p>
+    <w:p>
+      <w:pPr>
+        <w:pStyle w:val="Heading2"/>
+        <w:pBdr>
+          <w:top w:val="nil"/>
+          <w:left w:val="nil"/>
+          <w:bottom w:val="nil"/>
+          <w:right w:val="nil"/>
+          <w:between w:val="nil"/>
+        </w:pBdr>
+      </w:pPr>
+      <w:bookmarkStart w:id="14" w:name="_rzllsk6uqztx" w:colFirst="0" w:colLast="0"/>
+      <w:bookmarkEnd w:id="14"/>
+      <w:r>
+        <w:lastRenderedPageBreak/>
+        <w:t>Task 2: Implement UI for Each Activity and Fragment</w:t>
+      </w:r>
+    </w:p>
+    <w:p>
+      <w:pPr>
         <w:numPr>
           <w:ilvl w:val="0"/>
           <w:numId w:val="3"/>
@@ -2258,21 +2356,13 @@
         <w:rPr>
           <w:color w:val="38761D"/>
         </w:rPr>
-        <w:t xml:space="preserve">Create a custom </w:t>
-      </w:r>
-      <w:proofErr w:type="spellStart"/>
-      <w:r>
-        <w:rPr>
-          <w:color w:val="38761D"/>
-        </w:rPr>
-        <w:t>CardRoll</w:t>
-      </w:r>
-      <w:proofErr w:type="spellEnd"/>
-      <w:r>
-        <w:rPr>
-          <w:color w:val="38761D"/>
-        </w:rPr>
-        <w:t xml:space="preserve"> object to allow for saving and processing favorite cards.</w:t>
+        <w:t xml:space="preserve">Build UI for </w:t>
+      </w:r>
+      <w:r>
+        <w:rPr>
+          <w:color w:val="38761D"/>
+        </w:rPr>
+        <w:t>Main Activity to allow for inputting dice rolls</w:t>
       </w:r>
     </w:p>
     <w:p>
@@ -2292,11 +2382,55 @@
           <w:color w:val="38761D"/>
         </w:rPr>
       </w:pPr>
-      <w:r>
-        <w:rPr>
-          <w:color w:val="38761D"/>
-        </w:rPr>
-        <w:t>Will likely need to be created from a custom activity (or possibly additionally a delineated string).</w:t>
+      <w:proofErr w:type="spellStart"/>
+      <w:r>
+        <w:rPr>
+          <w:color w:val="38761D"/>
+        </w:rPr>
+        <w:t>EditText</w:t>
+      </w:r>
+      <w:proofErr w:type="spellEnd"/>
+      <w:r>
+        <w:rPr>
+          <w:color w:val="38761D"/>
+        </w:rPr>
+        <w:t xml:space="preserve"> for inputting rolls</w:t>
+      </w:r>
+    </w:p>
+    <w:p>
+      <w:pPr>
+        <w:numPr>
+          <w:ilvl w:val="0"/>
+          <w:numId w:val="3"/>
+        </w:numPr>
+        <w:pBdr>
+          <w:top w:val="nil"/>
+          <w:left w:val="nil"/>
+          <w:bottom w:val="nil"/>
+          <w:right w:val="nil"/>
+          <w:between w:val="nil"/>
+        </w:pBdr>
+        <w:rPr>
+          <w:color w:val="38761D"/>
+        </w:rPr>
+      </w:pPr>
+      <w:r>
+        <w:rPr>
+          <w:color w:val="38761D"/>
+        </w:rPr>
+        <w:t xml:space="preserve">Build UI for </w:t>
+      </w:r>
+      <w:r>
+        <w:rPr>
+          <w:color w:val="38761D"/>
+        </w:rPr>
+        <w:t>Activity that shows roll details and probabilities</w:t>
+      </w:r>
+      <w:r>
+        <w:rPr>
+          <w:color w:val="38761D"/>
+        </w:rPr>
+        <w:t>.</w:t>
       </w:r>
     </w:p>
     <w:p>
@@ -2320,7 +2454,101 @@
         <w:rPr>
           <w:color w:val="38761D"/>
         </w:rPr>
-        <w:t>How many hands?</w:t>
+        <w:t xml:space="preserve">Initially displays </w:t>
+      </w:r>
+      <w:proofErr w:type="spellStart"/>
+      <w:r>
+        <w:rPr>
+          <w:color w:val="38761D"/>
+        </w:rPr>
+        <w:t>probablities</w:t>
+      </w:r>
+      <w:proofErr w:type="spellEnd"/>
+      <w:r>
+        <w:rPr>
+          <w:color w:val="38761D"/>
+        </w:rPr>
+        <w:t xml:space="preserve"> in a </w:t>
+      </w:r>
+      <w:proofErr w:type="spellStart"/>
+      <w:r>
+        <w:rPr>
+          <w:color w:val="38761D"/>
+        </w:rPr>
+        <w:t>TextView</w:t>
+      </w:r>
+      <w:proofErr w:type="spellEnd"/>
+    </w:p>
+    <w:p>
+      <w:pPr>
+        <w:numPr>
+          <w:ilvl w:val="0"/>
+          <w:numId w:val="3"/>
+        </w:numPr>
+        <w:pBdr>
+          <w:top w:val="nil"/>
+          <w:left w:val="nil"/>
+          <w:bottom w:val="nil"/>
+          <w:right w:val="nil"/>
+          <w:between w:val="nil"/>
+        </w:pBdr>
+        <w:rPr>
+          <w:color w:val="38761D"/>
+        </w:rPr>
+      </w:pPr>
+      <w:r>
+        <w:rPr>
+          <w:color w:val="38761D"/>
+        </w:rPr>
+        <w:t>Build UI for Activity to display favorites</w:t>
+      </w:r>
+    </w:p>
+    <w:p>
+      <w:pPr>
+        <w:numPr>
+          <w:ilvl w:val="0"/>
+          <w:numId w:val="3"/>
+        </w:numPr>
+        <w:pBdr>
+          <w:top w:val="nil"/>
+          <w:left w:val="nil"/>
+          <w:bottom w:val="nil"/>
+          <w:right w:val="nil"/>
+          <w:between w:val="nil"/>
+        </w:pBdr>
+        <w:rPr>
+          <w:color w:val="38761D"/>
+        </w:rPr>
+      </w:pPr>
+      <w:r>
+        <w:rPr>
+          <w:color w:val="38761D"/>
+        </w:rPr>
+        <w:t>Build UI for Activity to display history of rolls (most recent 100)</w:t>
+      </w:r>
+    </w:p>
+    <w:p>
+      <w:pPr>
+        <w:numPr>
+          <w:ilvl w:val="0"/>
+          <w:numId w:val="3"/>
+        </w:numPr>
+        <w:pBdr>
+          <w:top w:val="nil"/>
+          <w:left w:val="nil"/>
+          <w:bottom w:val="nil"/>
+          <w:right w:val="nil"/>
+          <w:between w:val="nil"/>
+        </w:pBdr>
+        <w:rPr>
+          <w:color w:val="38761D"/>
+        </w:rPr>
+      </w:pPr>
+      <w:r>
+        <w:rPr>
+          <w:color w:val="38761D"/>
+        </w:rPr>
+        <w:t>Build UI for Fragment to display Results</w:t>
       </w:r>
     </w:p>
     <w:p>
@@ -2344,39 +2572,7 @@
         <w:rPr>
           <w:color w:val="38761D"/>
         </w:rPr>
-        <w:t>How many cards per hand?</w:t>
-      </w:r>
-    </w:p>
-    <w:p>
-      <w:pPr>
-        <w:pBdr>
-          <w:top w:val="nil"/>
-          <w:left w:val="nil"/>
-          <w:bottom w:val="nil"/>
-          <w:right w:val="nil"/>
-          <w:between w:val="nil"/>
-        </w:pBdr>
-        <w:rPr>
-          <w:lang w:val="en-US"/>
-        </w:rPr>
-      </w:pPr>
-    </w:p>
-    <w:p>
-      <w:pPr>
-        <w:pStyle w:val="Heading2"/>
-        <w:pBdr>
-          <w:top w:val="nil"/>
-          <w:left w:val="nil"/>
-          <w:bottom w:val="nil"/>
-          <w:right w:val="nil"/>
-          <w:between w:val="nil"/>
-        </w:pBdr>
-      </w:pPr>
-      <w:bookmarkStart w:id="14" w:name="_rzllsk6uqztx" w:colFirst="0" w:colLast="0"/>
-      <w:bookmarkEnd w:id="14"/>
-      <w:r>
-        <w:lastRenderedPageBreak/>
-        <w:t>Task 2: Implement UI for Each Activity and Fragment</w:t>
+        <w:t>“Most Recent Roll” to be displayed at the bottom of Favorite and Main Activities</w:t>
       </w:r>
     </w:p>
     <w:p>
@@ -2400,13 +2596,89 @@
         <w:rPr>
           <w:color w:val="38761D"/>
         </w:rPr>
-        <w:t xml:space="preserve">Build UI for </w:t>
-      </w:r>
-      <w:r>
-        <w:rPr>
-          <w:color w:val="38761D"/>
-        </w:rPr>
-        <w:t>Main Activity to allow for inputting dice rolls</w:t>
+        <w:t>Build UI for Activity to save custom dice rolls</w:t>
+      </w:r>
+    </w:p>
+    <w:p>
+      <w:pPr>
+        <w:pBdr>
+          <w:top w:val="nil"/>
+          <w:left w:val="nil"/>
+          <w:bottom w:val="nil"/>
+          <w:right w:val="nil"/>
+          <w:between w:val="nil"/>
+        </w:pBdr>
+        <w:rPr>
+          <w:color w:val="38761D"/>
+        </w:rPr>
+      </w:pPr>
+    </w:p>
+    <w:p>
+      <w:pPr>
+        <w:pStyle w:val="Heading2"/>
+        <w:pBdr>
+          <w:top w:val="nil"/>
+          <w:left w:val="nil"/>
+          <w:bottom w:val="nil"/>
+          <w:right w:val="nil"/>
+          <w:between w:val="nil"/>
+        </w:pBdr>
+        <w:rPr>
+          <w:rFonts w:eastAsia="Malgun Gothic"/>
+          <w:color w:val="274E13"/>
+          <w:lang w:val="en-US" w:eastAsia="ko-KR"/>
+        </w:rPr>
+      </w:pPr>
+      <w:r>
+        <w:t xml:space="preserve">Task 3: </w:t>
+      </w:r>
+      <w:r>
+        <w:rPr>
+          <w:color w:val="274E13"/>
+        </w:rPr>
+        <w:t xml:space="preserve">Implement </w:t>
+      </w:r>
+      <w:proofErr w:type="spellStart"/>
+      <w:r>
+        <w:rPr>
+          <w:rFonts w:eastAsia="Malgun Gothic"/>
+          <w:color w:val="274E13"/>
+          <w:lang w:val="en-US" w:eastAsia="ko-KR"/>
+        </w:rPr>
+        <w:t>Utils</w:t>
+      </w:r>
+      <w:proofErr w:type="spellEnd"/>
+      <w:r>
+        <w:rPr>
+          <w:rFonts w:eastAsia="Malgun Gothic"/>
+          <w:color w:val="274E13"/>
+          <w:lang w:val="en-US" w:eastAsia="ko-KR"/>
+        </w:rPr>
+        <w:t xml:space="preserve"> class</w:t>
+      </w:r>
+    </w:p>
+    <w:p>
+      <w:pPr>
+        <w:numPr>
+          <w:ilvl w:val="0"/>
+          <w:numId w:val="3"/>
+        </w:numPr>
+        <w:pBdr>
+          <w:top w:val="nil"/>
+          <w:left w:val="nil"/>
+          <w:bottom w:val="nil"/>
+          <w:right w:val="nil"/>
+          <w:between w:val="nil"/>
+        </w:pBdr>
+        <w:rPr>
+          <w:color w:val="38761D"/>
+        </w:rPr>
+      </w:pPr>
+      <w:r>
+        <w:rPr>
+          <w:color w:val="38761D"/>
+        </w:rPr>
+        <w:t>Methods to be used amongst multiple classes.</w:t>
       </w:r>
     </w:p>
     <w:p>
@@ -2426,19 +2698,63 @@
           <w:color w:val="38761D"/>
         </w:rPr>
       </w:pPr>
-      <w:proofErr w:type="spellStart"/>
-      <w:r>
-        <w:rPr>
-          <w:color w:val="38761D"/>
-        </w:rPr>
-        <w:t>EditText</w:t>
-      </w:r>
-      <w:proofErr w:type="spellEnd"/>
-      <w:r>
-        <w:rPr>
-          <w:color w:val="38761D"/>
-        </w:rPr>
-        <w:t xml:space="preserve"> for inputting rolls</w:t>
+      <w:r>
+        <w:rPr>
+          <w:color w:val="38761D"/>
+        </w:rPr>
+        <w:t>Display of most recent roll, etc.</w:t>
+      </w:r>
+    </w:p>
+    <w:p>
+      <w:pPr>
+        <w:pBdr>
+          <w:top w:val="nil"/>
+          <w:left w:val="nil"/>
+          <w:bottom w:val="nil"/>
+          <w:right w:val="nil"/>
+          <w:between w:val="nil"/>
+        </w:pBdr>
+        <w:rPr>
+          <w:color w:val="38761D"/>
+        </w:rPr>
+      </w:pPr>
+    </w:p>
+    <w:p>
+      <w:pPr>
+        <w:pStyle w:val="Heading2"/>
+        <w:pBdr>
+          <w:top w:val="nil"/>
+          <w:left w:val="nil"/>
+          <w:bottom w:val="nil"/>
+          <w:right w:val="nil"/>
+          <w:between w:val="nil"/>
+        </w:pBdr>
+        <w:rPr>
+          <w:color w:val="274E13"/>
+        </w:rPr>
+      </w:pPr>
+      <w:bookmarkStart w:id="15" w:name="_fdmohs7hes" w:colFirst="0" w:colLast="0"/>
+      <w:bookmarkEnd w:id="15"/>
+      <w:r>
+        <w:t>T</w:t>
+      </w:r>
+      <w:r>
+        <w:t>ask 4</w:t>
+      </w:r>
+      <w:r>
+        <w:t xml:space="preserve">: </w:t>
+      </w:r>
+      <w:r>
+        <w:rPr>
+          <w:color w:val="274E13"/>
+        </w:rPr>
+        <w:t xml:space="preserve">Implement Dice </w:t>
+      </w:r>
+      <w:r>
+        <w:rPr>
+          <w:color w:val="274E13"/>
+        </w:rPr>
+        <w:t>randomization logic</w:t>
       </w:r>
     </w:p>
     <w:p>
@@ -2462,19 +2778,493 @@
         <w:rPr>
           <w:color w:val="38761D"/>
         </w:rPr>
-        <w:t xml:space="preserve">Build UI for </w:t>
-      </w:r>
-      <w:r>
-        <w:rPr>
-          <w:color w:val="38761D"/>
-        </w:rPr>
-        <w:t>Activity that shows roll details and probabilities</w:t>
-      </w:r>
-      <w:r>
-        <w:rPr>
-          <w:color w:val="38761D"/>
-        </w:rPr>
-        <w:t>.</w:t>
+        <w:t>Create algorithms to p</w:t>
+      </w:r>
+      <w:r>
+        <w:rPr>
+          <w:color w:val="38761D"/>
+        </w:rPr>
+        <w:t xml:space="preserve">arse a given </w:t>
+      </w:r>
+      <w:proofErr w:type="spellStart"/>
+      <w:r>
+        <w:rPr>
+          <w:color w:val="38761D"/>
+        </w:rPr>
+        <w:t>DiceRoll</w:t>
+      </w:r>
+      <w:proofErr w:type="spellEnd"/>
+      <w:r>
+        <w:rPr>
+          <w:color w:val="38761D"/>
+        </w:rPr>
+        <w:t xml:space="preserve"> object.</w:t>
+      </w:r>
+    </w:p>
+    <w:p>
+      <w:pPr>
+        <w:numPr>
+          <w:ilvl w:val="0"/>
+          <w:numId w:val="3"/>
+        </w:numPr>
+        <w:pBdr>
+          <w:top w:val="nil"/>
+          <w:left w:val="nil"/>
+          <w:bottom w:val="nil"/>
+          <w:right w:val="nil"/>
+          <w:between w:val="nil"/>
+        </w:pBdr>
+        <w:rPr>
+          <w:color w:val="38761D"/>
+        </w:rPr>
+      </w:pPr>
+      <w:r>
+        <w:rPr>
+          <w:color w:val="38761D"/>
+        </w:rPr>
+        <w:t xml:space="preserve">Return random result from </w:t>
+      </w:r>
+      <w:proofErr w:type="spellStart"/>
+      <w:r>
+        <w:rPr>
+          <w:color w:val="38761D"/>
+        </w:rPr>
+        <w:t>DiceRoll</w:t>
+      </w:r>
+      <w:proofErr w:type="spellEnd"/>
+      <w:r>
+        <w:rPr>
+          <w:color w:val="38761D"/>
+        </w:rPr>
+        <w:t xml:space="preserve"> object.</w:t>
+      </w:r>
+    </w:p>
+    <w:p>
+      <w:pPr>
+        <w:numPr>
+          <w:ilvl w:val="0"/>
+          <w:numId w:val="3"/>
+        </w:numPr>
+        <w:pBdr>
+          <w:top w:val="nil"/>
+          <w:left w:val="nil"/>
+          <w:bottom w:val="nil"/>
+          <w:right w:val="nil"/>
+          <w:between w:val="nil"/>
+        </w:pBdr>
+        <w:rPr>
+          <w:color w:val="38761D"/>
+        </w:rPr>
+      </w:pPr>
+      <w:r>
+        <w:rPr>
+          <w:color w:val="38761D"/>
+        </w:rPr>
+        <w:t xml:space="preserve">Also allow for returning the probabilities of a </w:t>
+      </w:r>
+      <w:proofErr w:type="spellStart"/>
+      <w:r>
+        <w:rPr>
+          <w:color w:val="38761D"/>
+        </w:rPr>
+        <w:t>DiceRoll</w:t>
+      </w:r>
+      <w:proofErr w:type="spellEnd"/>
+      <w:r>
+        <w:rPr>
+          <w:color w:val="38761D"/>
+        </w:rPr>
+        <w:t xml:space="preserve"> object.</w:t>
+      </w:r>
+    </w:p>
+    <w:p>
+      <w:pPr>
+        <w:pBdr>
+          <w:top w:val="nil"/>
+          <w:left w:val="nil"/>
+          <w:bottom w:val="nil"/>
+          <w:right w:val="nil"/>
+          <w:between w:val="nil"/>
+        </w:pBdr>
+        <w:rPr>
+          <w:color w:val="38761D"/>
+          <w:lang w:val="en-US"/>
+        </w:rPr>
+      </w:pPr>
+    </w:p>
+    <w:p>
+      <w:pPr>
+        <w:pStyle w:val="Heading2"/>
+        <w:pBdr>
+          <w:top w:val="nil"/>
+          <w:left w:val="nil"/>
+          <w:bottom w:val="nil"/>
+          <w:right w:val="nil"/>
+          <w:between w:val="nil"/>
+        </w:pBdr>
+        <w:rPr>
+          <w:color w:val="38761D"/>
+        </w:rPr>
+      </w:pPr>
+      <w:bookmarkStart w:id="16" w:name="_umfwsvmx7tpn" w:colFirst="0" w:colLast="0"/>
+      <w:bookmarkEnd w:id="16"/>
+      <w:r>
+        <w:t>Task 5</w:t>
+      </w:r>
+      <w:r>
+        <w:t xml:space="preserve">: </w:t>
+      </w:r>
+      <w:r>
+        <w:rPr>
+          <w:color w:val="38761D"/>
+        </w:rPr>
+        <w:t>Implement Authentication</w:t>
+      </w:r>
+    </w:p>
+    <w:p>
+      <w:pPr>
+        <w:numPr>
+          <w:ilvl w:val="0"/>
+          <w:numId w:val="3"/>
+        </w:numPr>
+        <w:pBdr>
+          <w:top w:val="nil"/>
+          <w:left w:val="nil"/>
+          <w:bottom w:val="nil"/>
+          <w:right w:val="nil"/>
+          <w:between w:val="nil"/>
+        </w:pBdr>
+        <w:rPr>
+          <w:color w:val="38761D"/>
+        </w:rPr>
+      </w:pPr>
+      <w:r>
+        <w:rPr>
+          <w:color w:val="38761D"/>
+        </w:rPr>
+        <w:t xml:space="preserve">Use </w:t>
+      </w:r>
+      <w:proofErr w:type="spellStart"/>
+      <w:r>
+        <w:rPr>
+          <w:color w:val="38761D"/>
+        </w:rPr>
+        <w:t>FirebaseUI</w:t>
+      </w:r>
+      <w:proofErr w:type="spellEnd"/>
+      <w:r>
+        <w:rPr>
+          <w:color w:val="38761D"/>
+        </w:rPr>
+        <w:t xml:space="preserve"> to create an authentication screen allowing for e-mail or Google login.</w:t>
+      </w:r>
+    </w:p>
+    <w:p>
+      <w:pPr>
+        <w:numPr>
+          <w:ilvl w:val="0"/>
+          <w:numId w:val="3"/>
+        </w:numPr>
+        <w:pBdr>
+          <w:top w:val="nil"/>
+          <w:left w:val="nil"/>
+          <w:bottom w:val="nil"/>
+          <w:right w:val="nil"/>
+          <w:between w:val="nil"/>
+        </w:pBdr>
+        <w:rPr>
+          <w:color w:val="38761D"/>
+        </w:rPr>
+      </w:pPr>
+      <w:r>
+        <w:rPr>
+          <w:color w:val="38761D"/>
+        </w:rPr>
+        <w:t>Disallow use of Main Activity unless the user is logged in.</w:t>
+      </w:r>
+    </w:p>
+    <w:p>
+      <w:pPr>
+        <w:numPr>
+          <w:ilvl w:val="0"/>
+          <w:numId w:val="3"/>
+        </w:numPr>
+        <w:pBdr>
+          <w:top w:val="nil"/>
+          <w:left w:val="nil"/>
+          <w:bottom w:val="nil"/>
+          <w:right w:val="nil"/>
+          <w:between w:val="nil"/>
+        </w:pBdr>
+        <w:rPr>
+          <w:color w:val="38761D"/>
+        </w:rPr>
+      </w:pPr>
+      <w:r>
+        <w:rPr>
+          <w:color w:val="38761D"/>
+        </w:rPr>
+        <w:t>Ensure that the back button exits the app when pressed on login screen.</w:t>
+      </w:r>
+    </w:p>
+    <w:p>
+      <w:pPr>
+        <w:pBdr>
+          <w:top w:val="nil"/>
+          <w:left w:val="nil"/>
+          <w:bottom w:val="nil"/>
+          <w:right w:val="nil"/>
+          <w:between w:val="nil"/>
+        </w:pBdr>
+      </w:pPr>
+    </w:p>
+    <w:p>
+      <w:pPr>
+        <w:pStyle w:val="Heading2"/>
+        <w:pBdr>
+          <w:top w:val="nil"/>
+          <w:left w:val="nil"/>
+          <w:bottom w:val="nil"/>
+          <w:right w:val="nil"/>
+          <w:between w:val="nil"/>
+        </w:pBdr>
+        <w:rPr>
+          <w:color w:val="38761D"/>
+        </w:rPr>
+      </w:pPr>
+      <w:bookmarkStart w:id="17" w:name="_kjidlkq4xm3u" w:colFirst="0" w:colLast="0"/>
+      <w:bookmarkEnd w:id="17"/>
+      <w:r>
+        <w:t>Task 6</w:t>
+      </w:r>
+      <w:r>
+        <w:t xml:space="preserve">: </w:t>
+      </w:r>
+      <w:r>
+        <w:rPr>
+          <w:color w:val="38761D"/>
+        </w:rPr>
+        <w:t xml:space="preserve">Implement </w:t>
+      </w:r>
+      <w:r>
+        <w:rPr>
+          <w:color w:val="38761D"/>
+        </w:rPr>
+        <w:t>Firebase</w:t>
+      </w:r>
+    </w:p>
+    <w:p>
+      <w:pPr>
+        <w:numPr>
+          <w:ilvl w:val="0"/>
+          <w:numId w:val="3"/>
+        </w:numPr>
+        <w:pBdr>
+          <w:top w:val="nil"/>
+          <w:left w:val="nil"/>
+          <w:bottom w:val="nil"/>
+          <w:right w:val="nil"/>
+          <w:between w:val="nil"/>
+        </w:pBdr>
+        <w:rPr>
+          <w:color w:val="38761D"/>
+        </w:rPr>
+      </w:pPr>
+      <w:r>
+        <w:rPr>
+          <w:color w:val="38761D"/>
+          <w:lang w:val="en-US"/>
+        </w:rPr>
+        <w:t xml:space="preserve">Link Activity to save custom dice rolls to Firebase </w:t>
+      </w:r>
+      <w:proofErr w:type="spellStart"/>
+      <w:r>
+        <w:rPr>
+          <w:color w:val="38761D"/>
+          <w:lang w:val="en-US"/>
+        </w:rPr>
+        <w:t>Realtime</w:t>
+      </w:r>
+      <w:proofErr w:type="spellEnd"/>
+      <w:r>
+        <w:rPr>
+          <w:color w:val="38761D"/>
+          <w:lang w:val="en-US"/>
+        </w:rPr>
+        <w:t xml:space="preserve"> Database.</w:t>
+      </w:r>
+    </w:p>
+    <w:p>
+      <w:pPr>
+        <w:numPr>
+          <w:ilvl w:val="0"/>
+          <w:numId w:val="3"/>
+        </w:numPr>
+        <w:pBdr>
+          <w:top w:val="nil"/>
+          <w:left w:val="nil"/>
+          <w:bottom w:val="nil"/>
+          <w:right w:val="nil"/>
+          <w:between w:val="nil"/>
+        </w:pBdr>
+        <w:rPr>
+          <w:color w:val="38761D"/>
+        </w:rPr>
+      </w:pPr>
+      <w:r>
+        <w:rPr>
+          <w:color w:val="38761D"/>
+          <w:lang w:val="en-US"/>
+        </w:rPr>
+        <w:t xml:space="preserve">Link History Activity to retrieve most recent 100 rolls from Firebase </w:t>
+      </w:r>
+      <w:proofErr w:type="spellStart"/>
+      <w:r>
+        <w:rPr>
+          <w:color w:val="38761D"/>
+          <w:lang w:val="en-US"/>
+        </w:rPr>
+        <w:t>Realtime</w:t>
+      </w:r>
+      <w:proofErr w:type="spellEnd"/>
+      <w:r>
+        <w:rPr>
+          <w:color w:val="38761D"/>
+          <w:lang w:val="en-US"/>
+        </w:rPr>
+        <w:t xml:space="preserve"> Database.</w:t>
+      </w:r>
+    </w:p>
+    <w:p>
+      <w:pPr>
+        <w:numPr>
+          <w:ilvl w:val="0"/>
+          <w:numId w:val="3"/>
+        </w:numPr>
+        <w:pBdr>
+          <w:top w:val="nil"/>
+          <w:left w:val="nil"/>
+          <w:bottom w:val="nil"/>
+          <w:right w:val="nil"/>
+          <w:between w:val="nil"/>
+        </w:pBdr>
+        <w:rPr>
+          <w:color w:val="38761D"/>
+        </w:rPr>
+      </w:pPr>
+      <w:r>
+        <w:rPr>
+          <w:color w:val="38761D"/>
+          <w:lang w:val="en-US"/>
+        </w:rPr>
+        <w:t xml:space="preserve">Add </w:t>
+      </w:r>
+      <w:proofErr w:type="spellStart"/>
+      <w:r>
+        <w:rPr>
+          <w:color w:val="38761D"/>
+          <w:lang w:val="en-US"/>
+        </w:rPr>
+        <w:t>AdMob</w:t>
+      </w:r>
+      <w:proofErr w:type="spellEnd"/>
+      <w:r>
+        <w:rPr>
+          <w:color w:val="38761D"/>
+          <w:lang w:val="en-US"/>
+        </w:rPr>
+        <w:t xml:space="preserve"> logic to populate test ads.</w:t>
+      </w:r>
+    </w:p>
+    <w:p>
+      <w:pPr>
+        <w:numPr>
+          <w:ilvl w:val="0"/>
+          <w:numId w:val="3"/>
+        </w:numPr>
+        <w:pBdr>
+          <w:top w:val="nil"/>
+          <w:left w:val="nil"/>
+          <w:bottom w:val="nil"/>
+          <w:right w:val="nil"/>
+          <w:between w:val="nil"/>
+        </w:pBdr>
+        <w:rPr>
+          <w:color w:val="38761D"/>
+        </w:rPr>
+      </w:pPr>
+      <w:r>
+        <w:rPr>
+          <w:color w:val="38761D"/>
+          <w:lang w:val="en-US"/>
+        </w:rPr>
+        <w:t>Ensure Analytics data is working.</w:t>
+      </w:r>
+    </w:p>
+    <w:p>
+      <w:pPr>
+        <w:pBdr>
+          <w:top w:val="nil"/>
+          <w:left w:val="nil"/>
+          <w:bottom w:val="nil"/>
+          <w:right w:val="nil"/>
+          <w:between w:val="nil"/>
+        </w:pBdr>
+        <w:rPr>
+          <w:lang w:val="en-US"/>
+        </w:rPr>
+      </w:pPr>
+    </w:p>
+    <w:p>
+      <w:pPr>
+        <w:pStyle w:val="Heading2"/>
+        <w:pBdr>
+          <w:top w:val="nil"/>
+          <w:left w:val="nil"/>
+          <w:bottom w:val="nil"/>
+          <w:right w:val="nil"/>
+          <w:between w:val="nil"/>
+        </w:pBdr>
+        <w:rPr>
+          <w:color w:val="38761D"/>
+        </w:rPr>
+      </w:pPr>
+      <w:r>
+        <w:t>Task 7</w:t>
+      </w:r>
+      <w:r>
+        <w:t xml:space="preserve">: </w:t>
+      </w:r>
+      <w:r>
+        <w:rPr>
+          <w:color w:val="38761D"/>
+        </w:rPr>
+        <w:t>Visual Polish</w:t>
+      </w:r>
+    </w:p>
+    <w:p>
+      <w:pPr>
+        <w:numPr>
+          <w:ilvl w:val="0"/>
+          <w:numId w:val="3"/>
+        </w:numPr>
+        <w:pBdr>
+          <w:top w:val="nil"/>
+          <w:left w:val="nil"/>
+          <w:bottom w:val="nil"/>
+          <w:right w:val="nil"/>
+          <w:between w:val="nil"/>
+        </w:pBdr>
+        <w:rPr>
+          <w:color w:val="38761D"/>
+        </w:rPr>
+      </w:pPr>
+      <w:r>
+        <w:rPr>
+          <w:color w:val="38761D"/>
+          <w:lang w:val="en-US"/>
+        </w:rPr>
+        <w:t>Add animations when transitioning between activities.</w:t>
       </w:r>
     </w:p>
     <w:p>
@@ -2498,30 +3288,8 @@
         <w:rPr>
           <w:color w:val="38761D"/>
         </w:rPr>
-        <w:t xml:space="preserve">Initially displays </w:t>
-      </w:r>
-      <w:proofErr w:type="spellStart"/>
-      <w:r>
-        <w:rPr>
-          <w:color w:val="38761D"/>
-        </w:rPr>
-        <w:t>probablities</w:t>
-      </w:r>
-      <w:proofErr w:type="spellEnd"/>
-      <w:r>
-        <w:rPr>
-          <w:color w:val="38761D"/>
-        </w:rPr>
-        <w:t xml:space="preserve"> in a </w:t>
-      </w:r>
-      <w:proofErr w:type="spellStart"/>
-      <w:r>
-        <w:rPr>
-          <w:color w:val="38761D"/>
-        </w:rPr>
-        <w:t>TextView</w:t>
-      </w:r>
-      <w:proofErr w:type="spellEnd"/>
+        <w:t>Results/Favorite &gt; Details.</w:t>
+      </w:r>
     </w:p>
     <w:p>
       <w:pPr>
@@ -2544,7 +3312,7 @@
         <w:rPr>
           <w:color w:val="38761D"/>
         </w:rPr>
-        <w:t>Build UI for Activity to display favorites</w:t>
+        <w:t>Ensure consistent color/font patterns.</w:t>
       </w:r>
     </w:p>
     <w:p>
@@ -2568,7 +3336,7 @@
         <w:rPr>
           <w:color w:val="38761D"/>
         </w:rPr>
-        <w:t>Build UI for Activity to display history of rolls (most recent 100)</w:t>
+        <w:t>Implement Java library to allow for drawing/transformation of polygons to represent dice. (If time allows)</w:t>
       </w:r>
     </w:p>
     <w:p>
@@ -2592,1140 +3360,34 @@
         <w:rPr>
           <w:color w:val="38761D"/>
         </w:rPr>
-        <w:t>Build UI for Fragment to display Results</w:t>
-      </w:r>
-    </w:p>
-    <w:p>
-      <w:pPr>
-        <w:numPr>
-          <w:ilvl w:val="1"/>
-          <w:numId w:val="3"/>
-        </w:numPr>
-        <w:pBdr>
-          <w:top w:val="nil"/>
-          <w:left w:val="nil"/>
-          <w:bottom w:val="nil"/>
-          <w:right w:val="nil"/>
-          <w:between w:val="nil"/>
-        </w:pBdr>
-        <w:rPr>
-          <w:color w:val="38761D"/>
-        </w:rPr>
-      </w:pPr>
-      <w:r>
-        <w:rPr>
-          <w:color w:val="38761D"/>
-        </w:rPr>
-        <w:t>“Most Recent Roll” to be displayed at the bottom of Favorite and Main Activities</w:t>
-      </w:r>
-    </w:p>
-    <w:p>
-      <w:pPr>
-        <w:numPr>
-          <w:ilvl w:val="0"/>
-          <w:numId w:val="3"/>
-        </w:numPr>
-        <w:pBdr>
-          <w:top w:val="nil"/>
-          <w:left w:val="nil"/>
-          <w:bottom w:val="nil"/>
-          <w:right w:val="nil"/>
-          <w:between w:val="nil"/>
-        </w:pBdr>
-        <w:rPr>
-          <w:rFonts w:hint="eastAsia"/>
-          <w:color w:val="38761D"/>
-        </w:rPr>
-      </w:pPr>
-      <w:r>
-        <w:rPr>
-          <w:color w:val="38761D"/>
-        </w:rPr>
-        <w:t>Build UI for Activity to save custom dice</w:t>
-      </w:r>
-      <w:r>
-        <w:rPr>
-          <w:color w:val="38761D"/>
-        </w:rPr>
-        <w:t>/card</w:t>
-      </w:r>
-      <w:r>
-        <w:rPr>
-          <w:color w:val="38761D"/>
-        </w:rPr>
-        <w:t xml:space="preserve"> rolls</w:t>
-      </w:r>
-    </w:p>
-    <w:p>
-      <w:pPr>
-        <w:pBdr>
-          <w:top w:val="nil"/>
-          <w:left w:val="nil"/>
-          <w:bottom w:val="nil"/>
-          <w:right w:val="nil"/>
-          <w:between w:val="nil"/>
-        </w:pBdr>
-        <w:rPr>
-          <w:rFonts w:hint="eastAsia"/>
-          <w:color w:val="38761D"/>
-        </w:rPr>
-      </w:pPr>
-    </w:p>
-    <w:p>
-      <w:pPr>
-        <w:pStyle w:val="Heading2"/>
-        <w:pBdr>
-          <w:top w:val="nil"/>
-          <w:left w:val="nil"/>
-          <w:bottom w:val="nil"/>
-          <w:right w:val="nil"/>
-          <w:between w:val="nil"/>
-        </w:pBdr>
-        <w:rPr>
-          <w:rFonts w:eastAsia="Malgun Gothic"/>
-          <w:color w:val="274E13"/>
-          <w:lang w:val="en-US" w:eastAsia="ko-KR"/>
-        </w:rPr>
-      </w:pPr>
-      <w:r>
-        <w:t xml:space="preserve">Task 3: </w:t>
-      </w:r>
-      <w:r>
-        <w:rPr>
-          <w:color w:val="274E13"/>
-        </w:rPr>
-        <w:t xml:space="preserve">Implement </w:t>
-      </w:r>
-      <w:proofErr w:type="spellStart"/>
-      <w:r>
-        <w:rPr>
-          <w:rFonts w:eastAsia="Malgun Gothic"/>
-          <w:color w:val="274E13"/>
-          <w:lang w:val="en-US" w:eastAsia="ko-KR"/>
-        </w:rPr>
-        <w:t>Utils</w:t>
-      </w:r>
-      <w:proofErr w:type="spellEnd"/>
-      <w:r>
-        <w:rPr>
-          <w:rFonts w:eastAsia="Malgun Gothic"/>
-          <w:color w:val="274E13"/>
-          <w:lang w:val="en-US" w:eastAsia="ko-KR"/>
-        </w:rPr>
-        <w:t xml:space="preserve"> class</w:t>
-      </w:r>
-    </w:p>
-    <w:p>
-      <w:pPr>
-        <w:numPr>
-          <w:ilvl w:val="0"/>
-          <w:numId w:val="3"/>
-        </w:numPr>
-        <w:pBdr>
-          <w:top w:val="nil"/>
-          <w:left w:val="nil"/>
-          <w:bottom w:val="nil"/>
-          <w:right w:val="nil"/>
-          <w:between w:val="nil"/>
-        </w:pBdr>
-        <w:rPr>
-          <w:color w:val="38761D"/>
-        </w:rPr>
-      </w:pPr>
-      <w:r>
-        <w:rPr>
-          <w:color w:val="38761D"/>
-        </w:rPr>
-        <w:t>Methods to be used amongst multiple classes.</w:t>
-      </w:r>
-    </w:p>
-    <w:p>
-      <w:pPr>
-        <w:numPr>
-          <w:ilvl w:val="1"/>
-          <w:numId w:val="3"/>
-        </w:numPr>
-        <w:pBdr>
-          <w:top w:val="nil"/>
-          <w:left w:val="nil"/>
-          <w:bottom w:val="nil"/>
-          <w:right w:val="nil"/>
-          <w:between w:val="nil"/>
-        </w:pBdr>
-        <w:rPr>
-          <w:color w:val="38761D"/>
-        </w:rPr>
-      </w:pPr>
-      <w:r>
-        <w:rPr>
-          <w:color w:val="38761D"/>
-        </w:rPr>
-        <w:t>Display of most recent roll, etc.</w:t>
-      </w:r>
-    </w:p>
-    <w:p>
-      <w:pPr>
-        <w:pBdr>
-          <w:top w:val="nil"/>
-          <w:left w:val="nil"/>
-          <w:bottom w:val="nil"/>
-          <w:right w:val="nil"/>
-          <w:between w:val="nil"/>
-        </w:pBdr>
-        <w:rPr>
-          <w:color w:val="38761D"/>
-        </w:rPr>
-      </w:pPr>
-    </w:p>
-    <w:p>
-      <w:pPr>
-        <w:pStyle w:val="Heading2"/>
-        <w:pBdr>
-          <w:top w:val="nil"/>
-          <w:left w:val="nil"/>
-          <w:bottom w:val="nil"/>
-          <w:right w:val="nil"/>
-          <w:between w:val="nil"/>
-        </w:pBdr>
-        <w:rPr>
-          <w:color w:val="274E13"/>
-        </w:rPr>
-      </w:pPr>
-      <w:bookmarkStart w:id="15" w:name="_fdmohs7hes" w:colFirst="0" w:colLast="0"/>
-      <w:bookmarkEnd w:id="15"/>
-      <w:r>
-        <w:t>T</w:t>
-      </w:r>
-      <w:r>
-        <w:t>ask 4</w:t>
-      </w:r>
-      <w:r>
-        <w:t xml:space="preserve">: </w:t>
-      </w:r>
-      <w:r>
-        <w:rPr>
-          <w:color w:val="274E13"/>
-        </w:rPr>
-        <w:t xml:space="preserve">Implement Dice </w:t>
-      </w:r>
-      <w:r>
-        <w:rPr>
-          <w:color w:val="274E13"/>
-        </w:rPr>
-        <w:t>randomization logic</w:t>
-      </w:r>
-    </w:p>
-    <w:p>
-      <w:pPr>
-        <w:numPr>
-          <w:ilvl w:val="0"/>
-          <w:numId w:val="3"/>
-        </w:numPr>
-        <w:pBdr>
-          <w:top w:val="nil"/>
-          <w:left w:val="nil"/>
-          <w:bottom w:val="nil"/>
-          <w:right w:val="nil"/>
-          <w:between w:val="nil"/>
-        </w:pBdr>
-        <w:rPr>
-          <w:color w:val="38761D"/>
-        </w:rPr>
-      </w:pPr>
-      <w:r>
-        <w:rPr>
-          <w:color w:val="38761D"/>
-        </w:rPr>
-        <w:t>Create algorithms to p</w:t>
-      </w:r>
-      <w:r>
-        <w:rPr>
-          <w:color w:val="38761D"/>
-        </w:rPr>
-        <w:t xml:space="preserve">arse a given </w:t>
-      </w:r>
-      <w:proofErr w:type="spellStart"/>
-      <w:r>
-        <w:rPr>
-          <w:color w:val="38761D"/>
-        </w:rPr>
-        <w:t>DiceRoll</w:t>
-      </w:r>
-      <w:proofErr w:type="spellEnd"/>
-      <w:r>
-        <w:rPr>
-          <w:color w:val="38761D"/>
-        </w:rPr>
-        <w:t xml:space="preserve"> object.</w:t>
-      </w:r>
-    </w:p>
-    <w:p>
-      <w:pPr>
-        <w:numPr>
-          <w:ilvl w:val="0"/>
-          <w:numId w:val="3"/>
-        </w:numPr>
-        <w:pBdr>
-          <w:top w:val="nil"/>
-          <w:left w:val="nil"/>
-          <w:bottom w:val="nil"/>
-          <w:right w:val="nil"/>
-          <w:between w:val="nil"/>
-        </w:pBdr>
-        <w:rPr>
-          <w:color w:val="38761D"/>
-        </w:rPr>
-      </w:pPr>
-      <w:r>
-        <w:rPr>
-          <w:color w:val="38761D"/>
-        </w:rPr>
-        <w:t xml:space="preserve">Return random result from </w:t>
-      </w:r>
-      <w:proofErr w:type="spellStart"/>
-      <w:r>
-        <w:rPr>
-          <w:color w:val="38761D"/>
-        </w:rPr>
-        <w:t>DiceRoll</w:t>
-      </w:r>
-      <w:proofErr w:type="spellEnd"/>
-      <w:r>
-        <w:rPr>
-          <w:color w:val="38761D"/>
-        </w:rPr>
-        <w:t xml:space="preserve"> object.</w:t>
-      </w:r>
-    </w:p>
-    <w:p>
-      <w:pPr>
-        <w:numPr>
-          <w:ilvl w:val="0"/>
-          <w:numId w:val="3"/>
-        </w:numPr>
-        <w:pBdr>
-          <w:top w:val="nil"/>
-          <w:left w:val="nil"/>
-          <w:bottom w:val="nil"/>
-          <w:right w:val="nil"/>
-          <w:between w:val="nil"/>
-        </w:pBdr>
-        <w:rPr>
-          <w:color w:val="38761D"/>
-        </w:rPr>
-      </w:pPr>
-      <w:r>
-        <w:rPr>
-          <w:color w:val="38761D"/>
-        </w:rPr>
-        <w:t xml:space="preserve">Also allow for returning the probabilities of a </w:t>
-      </w:r>
-      <w:proofErr w:type="spellStart"/>
-      <w:r>
-        <w:rPr>
-          <w:color w:val="38761D"/>
-        </w:rPr>
-        <w:t>DiceRoll</w:t>
-      </w:r>
-      <w:proofErr w:type="spellEnd"/>
-      <w:r>
-        <w:rPr>
-          <w:color w:val="38761D"/>
-        </w:rPr>
-        <w:t xml:space="preserve"> object.</w:t>
-      </w:r>
-    </w:p>
-    <w:p>
-      <w:pPr>
-        <w:pBdr>
-          <w:top w:val="nil"/>
-          <w:left w:val="nil"/>
-          <w:bottom w:val="nil"/>
-          <w:right w:val="nil"/>
-          <w:between w:val="nil"/>
-        </w:pBdr>
-        <w:rPr>
-          <w:color w:val="38761D"/>
-        </w:rPr>
-      </w:pPr>
-    </w:p>
-    <w:p>
-      <w:pPr>
-        <w:pStyle w:val="Heading2"/>
-        <w:pBdr>
-          <w:top w:val="nil"/>
-          <w:left w:val="nil"/>
-          <w:bottom w:val="nil"/>
-          <w:right w:val="nil"/>
-          <w:between w:val="nil"/>
-        </w:pBdr>
-        <w:rPr>
-          <w:color w:val="274E13"/>
-        </w:rPr>
-      </w:pPr>
-      <w:r>
-        <w:t>Task 5</w:t>
-      </w:r>
-      <w:r>
-        <w:t xml:space="preserve">: </w:t>
-      </w:r>
-      <w:r>
-        <w:rPr>
-          <w:color w:val="274E13"/>
-        </w:rPr>
-        <w:t>Implement Card randomization logic</w:t>
-      </w:r>
-    </w:p>
-    <w:p>
-      <w:pPr>
-        <w:numPr>
-          <w:ilvl w:val="0"/>
-          <w:numId w:val="3"/>
-        </w:numPr>
-        <w:pBdr>
-          <w:top w:val="nil"/>
-          <w:left w:val="nil"/>
-          <w:bottom w:val="nil"/>
-          <w:right w:val="nil"/>
-          <w:between w:val="nil"/>
-        </w:pBdr>
-        <w:rPr>
-          <w:color w:val="38761D"/>
-        </w:rPr>
-      </w:pPr>
-      <w:r>
-        <w:rPr>
-          <w:color w:val="38761D"/>
-        </w:rPr>
-        <w:t xml:space="preserve">Create algorithms to parse a given </w:t>
-      </w:r>
-      <w:proofErr w:type="spellStart"/>
-      <w:r>
-        <w:rPr>
-          <w:color w:val="38761D"/>
-        </w:rPr>
-        <w:t>Card</w:t>
-      </w:r>
-      <w:r>
-        <w:rPr>
-          <w:color w:val="38761D"/>
-        </w:rPr>
-        <w:t>Roll</w:t>
-      </w:r>
-      <w:proofErr w:type="spellEnd"/>
-      <w:r>
-        <w:rPr>
-          <w:color w:val="38761D"/>
-        </w:rPr>
-        <w:t xml:space="preserve"> object.</w:t>
-      </w:r>
-    </w:p>
-    <w:p>
-      <w:pPr>
-        <w:numPr>
-          <w:ilvl w:val="0"/>
-          <w:numId w:val="3"/>
-        </w:numPr>
-        <w:pBdr>
-          <w:top w:val="nil"/>
-          <w:left w:val="nil"/>
-          <w:bottom w:val="nil"/>
-          <w:right w:val="nil"/>
-          <w:between w:val="nil"/>
-        </w:pBdr>
-        <w:rPr>
-          <w:color w:val="38761D"/>
-        </w:rPr>
-      </w:pPr>
-      <w:r>
-        <w:rPr>
-          <w:color w:val="38761D"/>
-        </w:rPr>
-        <w:t xml:space="preserve">Return random result from </w:t>
-      </w:r>
-      <w:proofErr w:type="spellStart"/>
-      <w:r>
-        <w:rPr>
-          <w:color w:val="38761D"/>
-        </w:rPr>
-        <w:t>Card</w:t>
-      </w:r>
-      <w:r>
-        <w:rPr>
-          <w:color w:val="38761D"/>
-        </w:rPr>
-        <w:t>Roll</w:t>
-      </w:r>
-      <w:proofErr w:type="spellEnd"/>
-      <w:r>
-        <w:rPr>
-          <w:color w:val="38761D"/>
-        </w:rPr>
-        <w:t xml:space="preserve"> object.</w:t>
-      </w:r>
-    </w:p>
-    <w:p>
-      <w:pPr>
-        <w:numPr>
-          <w:ilvl w:val="0"/>
-          <w:numId w:val="3"/>
-        </w:numPr>
-        <w:pBdr>
-          <w:top w:val="nil"/>
-          <w:left w:val="nil"/>
-          <w:bottom w:val="nil"/>
-          <w:right w:val="nil"/>
-          <w:between w:val="nil"/>
-        </w:pBdr>
-        <w:rPr>
-          <w:color w:val="38761D"/>
-        </w:rPr>
-      </w:pPr>
-      <w:r>
-        <w:rPr>
-          <w:color w:val="38761D"/>
-        </w:rPr>
-        <w:t xml:space="preserve">Probabilities for </w:t>
-      </w:r>
-      <w:proofErr w:type="spellStart"/>
-      <w:r>
-        <w:rPr>
-          <w:color w:val="38761D"/>
-        </w:rPr>
-        <w:t>CardRoll</w:t>
-      </w:r>
-      <w:proofErr w:type="spellEnd"/>
-      <w:r>
-        <w:rPr>
-          <w:color w:val="38761D"/>
-        </w:rPr>
-        <w:t xml:space="preserve"> largely impossible without custom filters, likely omit.</w:t>
-      </w:r>
-    </w:p>
-    <w:p>
-      <w:pPr>
-        <w:pBdr>
-          <w:top w:val="nil"/>
-          <w:left w:val="nil"/>
-          <w:bottom w:val="nil"/>
-          <w:right w:val="nil"/>
-          <w:between w:val="nil"/>
-        </w:pBdr>
-        <w:rPr>
-          <w:color w:val="38761D"/>
-        </w:rPr>
-      </w:pPr>
-    </w:p>
-    <w:p>
-      <w:pPr>
-        <w:pStyle w:val="Heading2"/>
-        <w:pBdr>
-          <w:top w:val="nil"/>
-          <w:left w:val="nil"/>
-          <w:bottom w:val="nil"/>
-          <w:right w:val="nil"/>
-          <w:between w:val="nil"/>
-        </w:pBdr>
-        <w:rPr>
-          <w:color w:val="38761D"/>
-        </w:rPr>
-      </w:pPr>
-      <w:bookmarkStart w:id="16" w:name="_umfwsvmx7tpn" w:colFirst="0" w:colLast="0"/>
-      <w:bookmarkEnd w:id="16"/>
-      <w:r>
-        <w:t>Task 6</w:t>
-      </w:r>
-      <w:r>
-        <w:t xml:space="preserve">: </w:t>
-      </w:r>
-      <w:r>
-        <w:rPr>
-          <w:color w:val="38761D"/>
-        </w:rPr>
-        <w:t>Implement Authentication</w:t>
-      </w:r>
-    </w:p>
-    <w:p>
-      <w:pPr>
-        <w:numPr>
-          <w:ilvl w:val="0"/>
-          <w:numId w:val="3"/>
-        </w:numPr>
-        <w:pBdr>
-          <w:top w:val="nil"/>
-          <w:left w:val="nil"/>
-          <w:bottom w:val="nil"/>
-          <w:right w:val="nil"/>
-          <w:between w:val="nil"/>
-        </w:pBdr>
-        <w:rPr>
-          <w:color w:val="38761D"/>
-        </w:rPr>
-      </w:pPr>
-      <w:r>
-        <w:rPr>
-          <w:color w:val="38761D"/>
-        </w:rPr>
-        <w:t xml:space="preserve">Use </w:t>
-      </w:r>
-      <w:proofErr w:type="spellStart"/>
-      <w:r>
-        <w:rPr>
-          <w:color w:val="38761D"/>
-        </w:rPr>
-        <w:t>FirebaseUI</w:t>
-      </w:r>
-      <w:proofErr w:type="spellEnd"/>
-      <w:r>
-        <w:rPr>
-          <w:color w:val="38761D"/>
-        </w:rPr>
-        <w:t xml:space="preserve"> to create an authentication screen allowing for e-mail or Google login.</w:t>
-      </w:r>
-    </w:p>
-    <w:p>
-      <w:pPr>
-        <w:numPr>
-          <w:ilvl w:val="0"/>
-          <w:numId w:val="3"/>
-        </w:numPr>
-        <w:pBdr>
-          <w:top w:val="nil"/>
-          <w:left w:val="nil"/>
-          <w:bottom w:val="nil"/>
-          <w:right w:val="nil"/>
-          <w:between w:val="nil"/>
-        </w:pBdr>
-        <w:rPr>
-          <w:color w:val="38761D"/>
-        </w:rPr>
-      </w:pPr>
-      <w:r>
-        <w:rPr>
-          <w:color w:val="38761D"/>
-        </w:rPr>
-        <w:t>Disallow use of Main Activity unless the user is logged in.</w:t>
-      </w:r>
-    </w:p>
-    <w:p>
-      <w:pPr>
-        <w:numPr>
-          <w:ilvl w:val="0"/>
-          <w:numId w:val="3"/>
-        </w:numPr>
-        <w:pBdr>
-          <w:top w:val="nil"/>
-          <w:left w:val="nil"/>
-          <w:bottom w:val="nil"/>
-          <w:right w:val="nil"/>
-          <w:between w:val="nil"/>
-        </w:pBdr>
-        <w:rPr>
-          <w:color w:val="38761D"/>
-        </w:rPr>
-      </w:pPr>
-      <w:r>
-        <w:rPr>
-          <w:color w:val="38761D"/>
-        </w:rPr>
-        <w:t>Ensure that the back button exits the app when pressed on login screen.</w:t>
-      </w:r>
-    </w:p>
-    <w:p>
-      <w:pPr>
-        <w:pBdr>
-          <w:top w:val="nil"/>
-          <w:left w:val="nil"/>
-          <w:bottom w:val="nil"/>
-          <w:right w:val="nil"/>
-          <w:between w:val="nil"/>
-        </w:pBdr>
-      </w:pPr>
-    </w:p>
-    <w:p>
-      <w:pPr>
-        <w:pStyle w:val="Heading2"/>
-        <w:pBdr>
-          <w:top w:val="nil"/>
-          <w:left w:val="nil"/>
-          <w:bottom w:val="nil"/>
-          <w:right w:val="nil"/>
-          <w:between w:val="nil"/>
-        </w:pBdr>
-        <w:rPr>
-          <w:color w:val="38761D"/>
-        </w:rPr>
-      </w:pPr>
-      <w:bookmarkStart w:id="17" w:name="_kjidlkq4xm3u" w:colFirst="0" w:colLast="0"/>
-      <w:bookmarkEnd w:id="17"/>
-      <w:r>
-        <w:t>Task 7</w:t>
-      </w:r>
-      <w:r>
-        <w:t xml:space="preserve">: </w:t>
-      </w:r>
-      <w:r>
-        <w:rPr>
-          <w:color w:val="38761D"/>
-        </w:rPr>
-        <w:t xml:space="preserve">Implement </w:t>
-      </w:r>
-      <w:r>
-        <w:rPr>
-          <w:color w:val="38761D"/>
-        </w:rPr>
-        <w:t>Firebase</w:t>
-      </w:r>
-    </w:p>
-    <w:p>
-      <w:pPr>
-        <w:numPr>
-          <w:ilvl w:val="0"/>
-          <w:numId w:val="3"/>
-        </w:numPr>
-        <w:pBdr>
-          <w:top w:val="nil"/>
-          <w:left w:val="nil"/>
-          <w:bottom w:val="nil"/>
-          <w:right w:val="nil"/>
-          <w:between w:val="nil"/>
-        </w:pBdr>
-        <w:rPr>
-          <w:color w:val="38761D"/>
-        </w:rPr>
-      </w:pPr>
-      <w:r>
-        <w:rPr>
-          <w:color w:val="38761D"/>
-          <w:lang w:val="en-US"/>
-        </w:rPr>
-        <w:t xml:space="preserve">Link Activity to save custom dice rolls to Firebase </w:t>
-      </w:r>
-      <w:proofErr w:type="spellStart"/>
-      <w:r>
-        <w:rPr>
-          <w:color w:val="38761D"/>
-          <w:lang w:val="en-US"/>
-        </w:rPr>
-        <w:t>Realtime</w:t>
-      </w:r>
-      <w:proofErr w:type="spellEnd"/>
-      <w:r>
-        <w:rPr>
-          <w:color w:val="38761D"/>
-          <w:lang w:val="en-US"/>
-        </w:rPr>
-        <w:t xml:space="preserve"> Database.</w:t>
-      </w:r>
-    </w:p>
-    <w:p>
-      <w:pPr>
-        <w:numPr>
-          <w:ilvl w:val="0"/>
-          <w:numId w:val="3"/>
-        </w:numPr>
-        <w:pBdr>
-          <w:top w:val="nil"/>
-          <w:left w:val="nil"/>
-          <w:bottom w:val="nil"/>
-          <w:right w:val="nil"/>
-          <w:between w:val="nil"/>
-        </w:pBdr>
-        <w:rPr>
-          <w:color w:val="38761D"/>
-        </w:rPr>
-      </w:pPr>
-      <w:r>
-        <w:rPr>
-          <w:color w:val="38761D"/>
-          <w:lang w:val="en-US"/>
-        </w:rPr>
-        <w:t xml:space="preserve">Link History Activity to retrieve most recent 100 rolls from Firebase </w:t>
-      </w:r>
-      <w:proofErr w:type="spellStart"/>
-      <w:r>
-        <w:rPr>
-          <w:color w:val="38761D"/>
-          <w:lang w:val="en-US"/>
-        </w:rPr>
-        <w:t>Realtime</w:t>
-      </w:r>
-      <w:proofErr w:type="spellEnd"/>
-      <w:r>
-        <w:rPr>
-          <w:color w:val="38761D"/>
-          <w:lang w:val="en-US"/>
-        </w:rPr>
-        <w:t xml:space="preserve"> Database.</w:t>
-      </w:r>
-    </w:p>
-    <w:p>
-      <w:pPr>
-        <w:numPr>
-          <w:ilvl w:val="0"/>
-          <w:numId w:val="3"/>
-        </w:numPr>
-        <w:pBdr>
-          <w:top w:val="nil"/>
-          <w:left w:val="nil"/>
-          <w:bottom w:val="nil"/>
-          <w:right w:val="nil"/>
-          <w:between w:val="nil"/>
-        </w:pBdr>
-        <w:rPr>
-          <w:color w:val="38761D"/>
-        </w:rPr>
-      </w:pPr>
-      <w:r>
-        <w:rPr>
-          <w:color w:val="38761D"/>
-          <w:lang w:val="en-US"/>
-        </w:rPr>
-        <w:t xml:space="preserve">Add </w:t>
-      </w:r>
-      <w:proofErr w:type="spellStart"/>
-      <w:r>
-        <w:rPr>
-          <w:color w:val="38761D"/>
-          <w:lang w:val="en-US"/>
-        </w:rPr>
-        <w:t>AdMob</w:t>
-      </w:r>
-      <w:proofErr w:type="spellEnd"/>
-      <w:r>
-        <w:rPr>
-          <w:color w:val="38761D"/>
-          <w:lang w:val="en-US"/>
-        </w:rPr>
-        <w:t xml:space="preserve"> logic to populate test ads.</w:t>
-      </w:r>
-    </w:p>
-    <w:p>
-      <w:pPr>
-        <w:numPr>
-          <w:ilvl w:val="0"/>
-          <w:numId w:val="3"/>
-        </w:numPr>
-        <w:pBdr>
-          <w:top w:val="nil"/>
-          <w:left w:val="nil"/>
-          <w:bottom w:val="nil"/>
-          <w:right w:val="nil"/>
-          <w:between w:val="nil"/>
-        </w:pBdr>
-        <w:rPr>
-          <w:color w:val="38761D"/>
-        </w:rPr>
-      </w:pPr>
-      <w:r>
-        <w:rPr>
-          <w:color w:val="38761D"/>
-          <w:lang w:val="en-US"/>
-        </w:rPr>
-        <w:t>Ensure Analytics data is working.</w:t>
-      </w:r>
-    </w:p>
-    <w:p>
-      <w:pPr>
-        <w:pBdr>
-          <w:top w:val="nil"/>
-          <w:left w:val="nil"/>
-          <w:bottom w:val="nil"/>
-          <w:right w:val="nil"/>
-          <w:between w:val="nil"/>
-        </w:pBdr>
-        <w:rPr>
-          <w:color w:val="38761D"/>
-        </w:rPr>
-      </w:pPr>
-    </w:p>
-    <w:p>
-      <w:pPr>
-        <w:pBdr>
-          <w:top w:val="nil"/>
-          <w:left w:val="nil"/>
-          <w:bottom w:val="nil"/>
-          <w:right w:val="nil"/>
-          <w:between w:val="nil"/>
-        </w:pBdr>
-        <w:rPr>
-          <w:lang w:val="en-US"/>
-        </w:rPr>
-      </w:pPr>
-    </w:p>
-    <w:p>
-      <w:pPr>
-        <w:pBdr>
-          <w:top w:val="nil"/>
-          <w:left w:val="nil"/>
-          <w:bottom w:val="nil"/>
-          <w:right w:val="nil"/>
-          <w:between w:val="nil"/>
-        </w:pBdr>
-        <w:rPr>
-          <w:lang w:val="en-US"/>
-        </w:rPr>
-      </w:pPr>
-    </w:p>
-    <w:p>
-      <w:pPr>
-        <w:pBdr>
-          <w:top w:val="nil"/>
-          <w:left w:val="nil"/>
-          <w:bottom w:val="nil"/>
-          <w:right w:val="nil"/>
-          <w:between w:val="nil"/>
-        </w:pBdr>
-        <w:rPr>
-          <w:lang w:val="en-US"/>
-        </w:rPr>
-      </w:pPr>
-    </w:p>
-    <w:p>
-      <w:pPr>
-        <w:pStyle w:val="Heading2"/>
-        <w:pBdr>
-          <w:top w:val="nil"/>
-          <w:left w:val="nil"/>
-          <w:bottom w:val="nil"/>
-          <w:right w:val="nil"/>
-          <w:between w:val="nil"/>
-        </w:pBdr>
-        <w:rPr>
-          <w:color w:val="38761D"/>
-        </w:rPr>
-      </w:pPr>
-      <w:r>
-        <w:lastRenderedPageBreak/>
-        <w:t>Task 8</w:t>
-      </w:r>
+        <w:t>Alter detail activity to additionally show graph/chart representation of probabilities as opposed to exclusively text. (If time allows)</w:t>
+      </w:r>
+    </w:p>
+    <w:p>
+      <w:pPr>
+        <w:pBdr>
+          <w:top w:val="nil"/>
+          <w:left w:val="nil"/>
+          <w:bottom w:val="nil"/>
+          <w:right w:val="nil"/>
+          <w:between w:val="nil"/>
+        </w:pBdr>
+      </w:pPr>
+    </w:p>
+    <w:p>
+      <w:pPr>
+        <w:pBdr>
+          <w:top w:val="nil"/>
+          <w:left w:val="nil"/>
+          <w:bottom w:val="nil"/>
+          <w:right w:val="nil"/>
+          <w:between w:val="nil"/>
+        </w:pBdr>
+      </w:pPr>
       <w:bookmarkStart w:id="18" w:name="_GoBack"/>
       <w:bookmarkEnd w:id="18"/>
       <w:r>
-        <w:t xml:space="preserve">: </w:t>
-      </w:r>
-      <w:r>
-        <w:rPr>
-          <w:color w:val="38761D"/>
-        </w:rPr>
-        <w:t>Visual Polish</w:t>
-      </w:r>
-    </w:p>
-    <w:p>
-      <w:pPr>
-        <w:pBdr>
-          <w:top w:val="nil"/>
-          <w:left w:val="nil"/>
-          <w:bottom w:val="nil"/>
-          <w:right w:val="nil"/>
-          <w:between w:val="nil"/>
-        </w:pBdr>
-        <w:rPr>
-          <w:color w:val="38761D"/>
-        </w:rPr>
-      </w:pPr>
-    </w:p>
-    <w:p>
-      <w:pPr>
-        <w:numPr>
-          <w:ilvl w:val="0"/>
-          <w:numId w:val="3"/>
-        </w:numPr>
-        <w:pBdr>
-          <w:top w:val="nil"/>
-          <w:left w:val="nil"/>
-          <w:bottom w:val="nil"/>
-          <w:right w:val="nil"/>
-          <w:between w:val="nil"/>
-        </w:pBdr>
-        <w:rPr>
-          <w:color w:val="38761D"/>
-        </w:rPr>
-      </w:pPr>
-      <w:r>
-        <w:rPr>
-          <w:color w:val="38761D"/>
-          <w:lang w:val="en-US"/>
-        </w:rPr>
-        <w:t>Add animations when transitioning between activities.</w:t>
-      </w:r>
-    </w:p>
-    <w:p>
-      <w:pPr>
-        <w:numPr>
-          <w:ilvl w:val="1"/>
-          <w:numId w:val="3"/>
-        </w:numPr>
-        <w:pBdr>
-          <w:top w:val="nil"/>
-          <w:left w:val="nil"/>
-          <w:bottom w:val="nil"/>
-          <w:right w:val="nil"/>
-          <w:between w:val="nil"/>
-        </w:pBdr>
-        <w:rPr>
-          <w:color w:val="38761D"/>
-        </w:rPr>
-      </w:pPr>
-      <w:r>
-        <w:rPr>
-          <w:color w:val="38761D"/>
-        </w:rPr>
-        <w:t>Results/Favorite &gt; Details.</w:t>
-      </w:r>
-    </w:p>
-    <w:p>
-      <w:pPr>
-        <w:numPr>
-          <w:ilvl w:val="0"/>
-          <w:numId w:val="3"/>
-        </w:numPr>
-        <w:pBdr>
-          <w:top w:val="nil"/>
-          <w:left w:val="nil"/>
-          <w:bottom w:val="nil"/>
-          <w:right w:val="nil"/>
-          <w:between w:val="nil"/>
-        </w:pBdr>
-        <w:rPr>
-          <w:color w:val="38761D"/>
-        </w:rPr>
-      </w:pPr>
-      <w:r>
-        <w:rPr>
-          <w:color w:val="38761D"/>
-        </w:rPr>
-        <w:t>Ensure consistent color/font patterns.</w:t>
-      </w:r>
-    </w:p>
-    <w:p>
-      <w:pPr>
-        <w:numPr>
-          <w:ilvl w:val="0"/>
-          <w:numId w:val="3"/>
-        </w:numPr>
-        <w:pBdr>
-          <w:top w:val="nil"/>
-          <w:left w:val="nil"/>
-          <w:bottom w:val="nil"/>
-          <w:right w:val="nil"/>
-          <w:between w:val="nil"/>
-        </w:pBdr>
-        <w:rPr>
-          <w:color w:val="38761D"/>
-        </w:rPr>
-      </w:pPr>
-      <w:r>
-        <w:rPr>
-          <w:color w:val="38761D"/>
-        </w:rPr>
-        <w:t>Implement Java library to allow for drawing/transformation of polygons to represent dice. (If time allows)</w:t>
-      </w:r>
-    </w:p>
-    <w:p>
-      <w:pPr>
-        <w:numPr>
-          <w:ilvl w:val="0"/>
-          <w:numId w:val="3"/>
-        </w:numPr>
-        <w:pBdr>
-          <w:top w:val="nil"/>
-          <w:left w:val="nil"/>
-          <w:bottom w:val="nil"/>
-          <w:right w:val="nil"/>
-          <w:between w:val="nil"/>
-        </w:pBdr>
-        <w:rPr>
-          <w:color w:val="38761D"/>
-        </w:rPr>
-      </w:pPr>
-      <w:r>
-        <w:rPr>
-          <w:color w:val="38761D"/>
-        </w:rPr>
-        <w:t>Alter detail activity to additionally show graph/chart representation of probabilities as opposed to exclusively text. (If time allows)</w:t>
-      </w:r>
-    </w:p>
-    <w:p>
-      <w:pPr>
-        <w:pBdr>
-          <w:top w:val="nil"/>
-          <w:left w:val="nil"/>
-          <w:bottom w:val="nil"/>
-          <w:right w:val="nil"/>
-          <w:between w:val="nil"/>
-        </w:pBdr>
-      </w:pPr>
-    </w:p>
-    <w:p>
-      <w:pPr>
-        <w:pBdr>
-          <w:top w:val="nil"/>
-          <w:left w:val="nil"/>
-          <w:bottom w:val="nil"/>
-          <w:right w:val="nil"/>
-          <w:between w:val="nil"/>
-        </w:pBdr>
-      </w:pPr>
-    </w:p>
-    <w:p>
-      <w:pPr>
-        <w:pBdr>
-          <w:top w:val="nil"/>
-          <w:left w:val="nil"/>
-          <w:bottom w:val="nil"/>
-          <w:right w:val="nil"/>
-          <w:between w:val="nil"/>
-        </w:pBdr>
-      </w:pPr>
-    </w:p>
-    <w:p>
-      <w:pPr>
-        <w:pBdr>
-          <w:top w:val="nil"/>
-          <w:left w:val="nil"/>
-          <w:bottom w:val="nil"/>
-          <w:right w:val="nil"/>
-          <w:between w:val="nil"/>
-        </w:pBdr>
-      </w:pPr>
-    </w:p>
-    <w:p>
-      <w:pPr>
-        <w:pBdr>
-          <w:top w:val="nil"/>
-          <w:left w:val="nil"/>
-          <w:bottom w:val="nil"/>
-          <w:right w:val="nil"/>
-          <w:between w:val="nil"/>
-        </w:pBdr>
-      </w:pPr>
-      <w:r>
-        <w:t xml:space="preserve">Add as many tasks as you need to complete your app. </w:t>
-      </w:r>
-    </w:p>
-    <w:p>
-      <w:pPr>
-        <w:pBdr>
-          <w:top w:val="nil"/>
-          <w:left w:val="nil"/>
-          <w:bottom w:val="nil"/>
-          <w:right w:val="nil"/>
-          <w:between w:val="nil"/>
-        </w:pBdr>
-      </w:pPr>
-    </w:p>
-    <w:p>
-      <w:pPr>
-        <w:pBdr>
-          <w:top w:val="nil"/>
-          <w:left w:val="nil"/>
-          <w:bottom w:val="nil"/>
-          <w:right w:val="nil"/>
-          <w:between w:val="nil"/>
-        </w:pBdr>
-      </w:pPr>
-      <w:r>
+        <w:lastRenderedPageBreak/>
         <w:pict>
           <v:rect id="_x0000_i1025" style="width:0;height:1.5pt" o:hralign="center" o:hrstd="t" o:hr="t" fillcolor="#a0a0a0" stroked="f"/>
         </w:pict>
@@ -3909,7 +3571,7 @@
       <w:rPr>
         <w:noProof/>
       </w:rPr>
-      <w:t>5</w:t>
+      <w:t>2</w:t>
     </w:r>
     <w:r>
       <w:fldChar w:fldCharType="end"/>

</xml_diff>

<commit_message>
docs: Added Mocks and Descriptions
Into the word description file.
</commit_message>
<xml_diff>
--- a/Design/Capstone_Stage1.docx
+++ b/Design/Capstone_Stage1.docx
@@ -937,40 +937,6 @@
     </w:p>
     <w:p>
       <w:pPr>
-        <w:pBdr>
-          <w:top w:val="nil"/>
-          <w:left w:val="nil"/>
-          <w:bottom w:val="nil"/>
-          <w:right w:val="nil"/>
-          <w:between w:val="nil"/>
-        </w:pBdr>
-      </w:pPr>
-      <w:r>
-        <w:t xml:space="preserve">These can be created by hand (take a photo of your drawings and insert them in this flow), or using a program like Google Drawings, </w:t>
-      </w:r>
-      <w:hyperlink r:id="rId8">
-        <w:r>
-          <w:rPr>
-            <w:color w:val="1155CC"/>
-            <w:u w:val="single"/>
-          </w:rPr>
-          <w:t>www.ninjamock.com</w:t>
-        </w:r>
-      </w:hyperlink>
-      <w:r>
-        <w:t xml:space="preserve">, Paper by 53, Photoshop or </w:t>
-      </w:r>
-      <w:proofErr w:type="spellStart"/>
-      <w:r>
-        <w:t>Balsamiq</w:t>
-      </w:r>
-      <w:proofErr w:type="spellEnd"/>
-      <w:r>
-        <w:t xml:space="preserve">. </w:t>
-      </w:r>
-    </w:p>
-    <w:p>
-      <w:pPr>
         <w:pStyle w:val="Heading2"/>
         <w:pBdr>
           <w:top w:val="nil"/>
@@ -982,54 +948,74 @@
       </w:pPr>
       <w:bookmarkStart w:id="5" w:name="_a4jdupabry3k" w:colFirst="0" w:colLast="0"/>
       <w:bookmarkEnd w:id="5"/>
-      <w:r>
-        <w:t>Screen 1</w:t>
-      </w:r>
-    </w:p>
-    <w:p>
-      <w:pPr>
-        <w:pBdr>
-          <w:top w:val="nil"/>
-          <w:left w:val="nil"/>
-          <w:bottom w:val="nil"/>
-          <w:right w:val="nil"/>
-          <w:between w:val="nil"/>
-        </w:pBdr>
+      <w:proofErr w:type="spellStart"/>
+      <w:r>
+        <w:t>MainActivity</w:t>
+      </w:r>
+      <w:proofErr w:type="spellEnd"/>
+    </w:p>
+    <w:p>
+      <w:pPr>
+        <w:pBdr>
+          <w:top w:val="nil"/>
+          <w:left w:val="nil"/>
+          <w:bottom w:val="nil"/>
+          <w:right w:val="nil"/>
+          <w:between w:val="nil"/>
+        </w:pBdr>
+        <w:rPr>
+          <w:color w:val="1155CC"/>
+          <w:lang w:val="en-US"/>
+        </w:rPr>
       </w:pPr>
       <w:r>
         <w:rPr>
           <w:noProof/>
+          <w:color w:val="1155CC"/>
           <w:lang w:val="en-US"/>
         </w:rPr>
         <w:drawing>
-          <wp:inline distT="114300" distB="114300" distL="114300" distR="114300">
-            <wp:extent cx="1905000" cy="3019425"/>
-            <wp:effectExtent l="0" t="0" r="0" b="0"/>
-            <wp:docPr id="1" name="image1.png" descr="p0-screen.png"/>
-            <wp:cNvGraphicFramePr/>
+          <wp:inline distT="0" distB="0" distL="0" distR="0">
+            <wp:extent cx="1574454" cy="3000375"/>
+            <wp:effectExtent l="0" t="0" r="6985" b="0"/>
+            <wp:docPr id="5" name="Picture 5" descr="C:\Users\Ben\AndroidStudioProjects\Capstone Project\Design\MainActivity.png"/>
+            <wp:cNvGraphicFramePr>
+              <a:graphicFrameLocks xmlns:a="http://schemas.openxmlformats.org/drawingml/2006/main" noChangeAspect="1"/>
+            </wp:cNvGraphicFramePr>
             <a:graphic xmlns:a="http://schemas.openxmlformats.org/drawingml/2006/main">
               <a:graphicData uri="http://schemas.openxmlformats.org/drawingml/2006/picture">
                 <pic:pic xmlns:pic="http://schemas.openxmlformats.org/drawingml/2006/picture">
                   <pic:nvPicPr>
-                    <pic:cNvPr id="0" name="image1.png" descr="p0-screen.png"/>
-                    <pic:cNvPicPr preferRelativeResize="0"/>
+                    <pic:cNvPr id="0" name="Picture 9" descr="C:\Users\Ben\AndroidStudioProjects\Capstone Project\Design\MainActivity.png"/>
+                    <pic:cNvPicPr>
+                      <a:picLocks noChangeAspect="1" noChangeArrowheads="1"/>
+                    </pic:cNvPicPr>
                   </pic:nvPicPr>
                   <pic:blipFill>
-                    <a:blip r:embed="rId9"/>
+                    <a:blip r:embed="rId8" cstate="print">
+                      <a:extLst>
+                        <a:ext uri="{28A0092B-C50C-407E-A947-70E740481C1C}">
+                          <a14:useLocalDpi xmlns:a14="http://schemas.microsoft.com/office/drawing/2010/main" val="0"/>
+                        </a:ext>
+                      </a:extLst>
+                    </a:blip>
                     <a:srcRect/>
                     <a:stretch>
                       <a:fillRect/>
                     </a:stretch>
                   </pic:blipFill>
-                  <pic:spPr>
+                  <pic:spPr bwMode="auto">
                     <a:xfrm>
                       <a:off x="0" y="0"/>
-                      <a:ext cx="1905000" cy="3019425"/>
+                      <a:ext cx="1574454" cy="3000375"/>
                     </a:xfrm>
                     <a:prstGeom prst="rect">
                       <a:avLst/>
                     </a:prstGeom>
-                    <a:ln/>
+                    <a:noFill/>
+                    <a:ln>
+                      <a:noFill/>
+                    </a:ln>
                   </pic:spPr>
                 </pic:pic>
               </a:graphicData>
@@ -1037,151 +1023,61 @@
           </wp:inline>
         </w:drawing>
       </w:r>
-    </w:p>
-    <w:p>
-      <w:pPr>
-        <w:pBdr>
-          <w:top w:val="nil"/>
-          <w:left w:val="nil"/>
-          <w:bottom w:val="nil"/>
-          <w:right w:val="nil"/>
-          <w:between w:val="nil"/>
-        </w:pBdr>
-        <w:rPr>
-          <w:color w:val="38761D"/>
-        </w:rPr>
-      </w:pPr>
-      <w:r>
-        <w:rPr>
-          <w:rFonts w:ascii="Arial Unicode MS" w:eastAsia="Arial Unicode MS" w:hAnsi="Arial Unicode MS" w:cs="Arial Unicode MS"/>
-          <w:color w:val="38761D"/>
-        </w:rPr>
-        <w:t xml:space="preserve">Replace the above image with your own mock </w:t>
-      </w:r>
-      <w:proofErr w:type="gramStart"/>
-      <w:r>
-        <w:rPr>
-          <w:rFonts w:ascii="Arial Unicode MS" w:eastAsia="Arial Unicode MS" w:hAnsi="Arial Unicode MS" w:cs="Arial Unicode MS"/>
-          <w:color w:val="38761D"/>
-        </w:rPr>
-        <w:t>[ click</w:t>
-      </w:r>
-      <w:proofErr w:type="gramEnd"/>
-      <w:r>
-        <w:rPr>
-          <w:rFonts w:ascii="Arial Unicode MS" w:eastAsia="Arial Unicode MS" w:hAnsi="Arial Unicode MS" w:cs="Arial Unicode MS"/>
-          <w:color w:val="38761D"/>
-        </w:rPr>
-        <w:t xml:space="preserve"> on the above image, then navigate to Insert → Image… ]</w:t>
-      </w:r>
-    </w:p>
-    <w:p>
-      <w:pPr>
-        <w:pBdr>
-          <w:top w:val="nil"/>
-          <w:left w:val="nil"/>
-          <w:bottom w:val="nil"/>
-          <w:right w:val="nil"/>
-          <w:between w:val="nil"/>
-        </w:pBdr>
-        <w:rPr>
-          <w:color w:val="38761D"/>
-        </w:rPr>
-      </w:pPr>
-      <w:r>
-        <w:rPr>
-          <w:color w:val="38761D"/>
-        </w:rPr>
-        <w:t xml:space="preserve">Provide descriptive text for each screen </w:t>
-      </w:r>
-    </w:p>
-    <w:p>
-      <w:pPr>
-        <w:pBdr>
-          <w:top w:val="nil"/>
-          <w:left w:val="nil"/>
-          <w:bottom w:val="nil"/>
-          <w:right w:val="nil"/>
-          <w:between w:val="nil"/>
-        </w:pBdr>
+      <w:r>
         <w:rPr>
           <w:color w:val="1155CC"/>
-        </w:rPr>
-      </w:pPr>
-    </w:p>
-    <w:p>
-      <w:pPr>
-        <w:pBdr>
-          <w:top w:val="nil"/>
-          <w:left w:val="nil"/>
-          <w:bottom w:val="nil"/>
-          <w:right w:val="nil"/>
-          <w:between w:val="nil"/>
-        </w:pBdr>
-      </w:pPr>
-    </w:p>
-    <w:p>
-      <w:pPr>
-        <w:pStyle w:val="Heading2"/>
-        <w:pBdr>
-          <w:top w:val="nil"/>
-          <w:left w:val="nil"/>
-          <w:bottom w:val="nil"/>
-          <w:right w:val="nil"/>
-          <w:between w:val="nil"/>
-        </w:pBdr>
-      </w:pPr>
-      <w:bookmarkStart w:id="6" w:name="_dpcbbkx5yry" w:colFirst="0" w:colLast="0"/>
-      <w:bookmarkEnd w:id="6"/>
-      <w:r>
-        <w:lastRenderedPageBreak/>
-        <w:t>Screen 2</w:t>
-      </w:r>
-    </w:p>
-    <w:p>
-      <w:pPr>
-        <w:pBdr>
-          <w:top w:val="nil"/>
-          <w:left w:val="nil"/>
-          <w:bottom w:val="nil"/>
-          <w:right w:val="nil"/>
-          <w:between w:val="nil"/>
-        </w:pBdr>
-      </w:pPr>
+          <w:lang w:val="en-US"/>
+        </w:rPr>
+        <w:t xml:space="preserve"> </w:t>
+      </w:r>
       <w:r>
         <w:rPr>
           <w:noProof/>
+          <w:color w:val="1155CC"/>
           <w:lang w:val="en-US"/>
         </w:rPr>
         <w:drawing>
-          <wp:inline distT="114300" distB="114300" distL="114300" distR="114300">
-            <wp:extent cx="1905000" cy="3019425"/>
+          <wp:inline distT="0" distB="0" distL="0" distR="0">
+            <wp:extent cx="2595652" cy="1362075"/>
             <wp:effectExtent l="0" t="0" r="0" b="0"/>
-            <wp:docPr id="2" name="image1.png" descr="p0-screen.png"/>
-            <wp:cNvGraphicFramePr/>
+            <wp:docPr id="6" name="Picture 6" descr="C:\Users\Ben\AndroidStudioProjects\Capstone Project\Design\MainActivity (land).png"/>
+            <wp:cNvGraphicFramePr>
+              <a:graphicFrameLocks xmlns:a="http://schemas.openxmlformats.org/drawingml/2006/main" noChangeAspect="1"/>
+            </wp:cNvGraphicFramePr>
             <a:graphic xmlns:a="http://schemas.openxmlformats.org/drawingml/2006/main">
               <a:graphicData uri="http://schemas.openxmlformats.org/drawingml/2006/picture">
                 <pic:pic xmlns:pic="http://schemas.openxmlformats.org/drawingml/2006/picture">
                   <pic:nvPicPr>
-                    <pic:cNvPr id="0" name="image1.png" descr="p0-screen.png"/>
-                    <pic:cNvPicPr preferRelativeResize="0"/>
+                    <pic:cNvPr id="0" name="Picture 10" descr="C:\Users\Ben\AndroidStudioProjects\Capstone Project\Design\MainActivity (land).png"/>
+                    <pic:cNvPicPr>
+                      <a:picLocks noChangeAspect="1" noChangeArrowheads="1"/>
+                    </pic:cNvPicPr>
                   </pic:nvPicPr>
                   <pic:blipFill>
-                    <a:blip r:embed="rId9"/>
+                    <a:blip r:embed="rId9" cstate="print">
+                      <a:extLst>
+                        <a:ext uri="{28A0092B-C50C-407E-A947-70E740481C1C}">
+                          <a14:useLocalDpi xmlns:a14="http://schemas.microsoft.com/office/drawing/2010/main" val="0"/>
+                        </a:ext>
+                      </a:extLst>
+                    </a:blip>
                     <a:srcRect/>
                     <a:stretch>
                       <a:fillRect/>
                     </a:stretch>
                   </pic:blipFill>
-                  <pic:spPr>
+                  <pic:spPr bwMode="auto">
                     <a:xfrm>
                       <a:off x="0" y="0"/>
-                      <a:ext cx="1905000" cy="3019425"/>
+                      <a:ext cx="2599189" cy="1363931"/>
                     </a:xfrm>
                     <a:prstGeom prst="rect">
                       <a:avLst/>
                     </a:prstGeom>
-                    <a:ln/>
+                    <a:noFill/>
+                    <a:ln>
+                      <a:noFill/>
+                    </a:ln>
                   </pic:spPr>
                 </pic:pic>
               </a:graphicData>
@@ -1200,83 +1096,984 @@
           <w:between w:val="nil"/>
         </w:pBdr>
         <w:rPr>
-          <w:color w:val="38761D"/>
-        </w:rPr>
-      </w:pPr>
-      <w:r>
-        <w:rPr>
-          <w:rFonts w:ascii="Arial Unicode MS" w:eastAsia="Arial Unicode MS" w:hAnsi="Arial Unicode MS" w:cs="Arial Unicode MS"/>
-          <w:color w:val="38761D"/>
-        </w:rPr>
-        <w:t xml:space="preserve">Replace the above image with your own mock </w:t>
-      </w:r>
+          <w:color w:val="1155CC"/>
+          <w:lang w:val="en-US"/>
+        </w:rPr>
+      </w:pPr>
+    </w:p>
+    <w:p>
+      <w:pPr>
+        <w:pBdr>
+          <w:top w:val="nil"/>
+          <w:left w:val="nil"/>
+          <w:bottom w:val="nil"/>
+          <w:right w:val="nil"/>
+          <w:between w:val="nil"/>
+        </w:pBdr>
+        <w:rPr>
+          <w:color w:val="38761D"/>
+        </w:rPr>
+      </w:pPr>
       <w:proofErr w:type="gramStart"/>
       <w:r>
         <w:rPr>
-          <w:rFonts w:ascii="Arial Unicode MS" w:eastAsia="Arial Unicode MS" w:hAnsi="Arial Unicode MS" w:cs="Arial Unicode MS"/>
-          <w:color w:val="38761D"/>
-        </w:rPr>
-        <w:t>[ click</w:t>
+          <w:color w:val="38761D"/>
+        </w:rPr>
+        <w:t xml:space="preserve">Contains an </w:t>
+      </w:r>
+      <w:proofErr w:type="spellStart"/>
+      <w:r>
+        <w:rPr>
+          <w:color w:val="38761D"/>
+        </w:rPr>
+        <w:t>EditText</w:t>
+      </w:r>
+      <w:proofErr w:type="spellEnd"/>
+      <w:r>
+        <w:rPr>
+          <w:color w:val="38761D"/>
+        </w:rPr>
+        <w:t xml:space="preserve"> for inputting and executing roll commands manually, a truncated Favorites list with a button to link to </w:t>
+      </w:r>
+      <w:proofErr w:type="spellStart"/>
+      <w:r>
+        <w:rPr>
+          <w:color w:val="38761D"/>
+        </w:rPr>
+        <w:t>FavoriteActivity</w:t>
+      </w:r>
+      <w:proofErr w:type="spellEnd"/>
+      <w:r>
+        <w:rPr>
+          <w:color w:val="38761D"/>
+        </w:rPr>
+        <w:t>, and a display for the results of the most recent roll.</w:t>
       </w:r>
       <w:proofErr w:type="gramEnd"/>
       <w:r>
         <w:rPr>
-          <w:rFonts w:ascii="Arial Unicode MS" w:eastAsia="Arial Unicode MS" w:hAnsi="Arial Unicode MS" w:cs="Arial Unicode MS"/>
-          <w:color w:val="38761D"/>
-        </w:rPr>
-        <w:t xml:space="preserve"> on the above image, then navigate to Insert → Image… ]</w:t>
-      </w:r>
-    </w:p>
-    <w:p>
-      <w:pPr>
-        <w:pBdr>
-          <w:top w:val="nil"/>
-          <w:left w:val="nil"/>
-          <w:bottom w:val="nil"/>
-          <w:right w:val="nil"/>
-          <w:between w:val="nil"/>
-        </w:pBdr>
-        <w:rPr>
-          <w:color w:val="38761D"/>
-        </w:rPr>
-      </w:pPr>
-      <w:r>
-        <w:rPr>
-          <w:color w:val="38761D"/>
-        </w:rPr>
-        <w:t xml:space="preserve">Provide descriptive text for each screen </w:t>
-      </w:r>
-    </w:p>
-    <w:p>
-      <w:pPr>
-        <w:pBdr>
-          <w:top w:val="nil"/>
-          <w:left w:val="nil"/>
-          <w:bottom w:val="nil"/>
-          <w:right w:val="nil"/>
-          <w:between w:val="nil"/>
-        </w:pBdr>
-        <w:rPr>
+          <w:color w:val="38761D"/>
+        </w:rPr>
+        <w:t xml:space="preserve">  Clicking a Favorite rolls the dice and displays the result in the Most Recent Roll section, with the </w:t>
+      </w:r>
+      <w:r>
+        <w:rPr>
+          <w:color w:val="38761D"/>
+        </w:rPr>
+        <w:t>menu button offering options to view Details, Edit, or Delete..</w:t>
+      </w:r>
+    </w:p>
+    <w:p>
+      <w:pPr>
+        <w:pBdr>
+          <w:top w:val="nil"/>
+          <w:left w:val="nil"/>
+          <w:bottom w:val="nil"/>
+          <w:right w:val="nil"/>
+          <w:between w:val="nil"/>
+        </w:pBdr>
+        <w:rPr>
+          <w:color w:val="38761D"/>
+        </w:rPr>
+      </w:pPr>
+      <w:r>
+        <w:rPr>
+          <w:color w:val="38761D"/>
+        </w:rPr>
+        <w:t>The Most Recent menu allows for saving the roll as a new favorite, or viewing Details</w:t>
+      </w:r>
+      <w:r>
+        <w:rPr>
+          <w:color w:val="38761D"/>
+        </w:rPr>
+        <w:br/>
+      </w:r>
+      <w:proofErr w:type="gramStart"/>
+      <w:r>
+        <w:rPr>
+          <w:color w:val="38761D"/>
+        </w:rPr>
+        <w:t>The</w:t>
+      </w:r>
+      <w:proofErr w:type="gramEnd"/>
+      <w:r>
+        <w:rPr>
+          <w:color w:val="38761D"/>
+        </w:rPr>
+        <w:t xml:space="preserve"> chart button in the toolbar lin</w:t>
+      </w:r>
+      <w:r>
+        <w:rPr>
+          <w:color w:val="38761D"/>
+        </w:rPr>
+        <w:t xml:space="preserve">ks to the </w:t>
+      </w:r>
+      <w:proofErr w:type="spellStart"/>
+      <w:r>
+        <w:rPr>
+          <w:color w:val="38761D"/>
+        </w:rPr>
+        <w:t>HistoryActivity</w:t>
+      </w:r>
+      <w:proofErr w:type="spellEnd"/>
+      <w:r>
+        <w:rPr>
+          <w:color w:val="38761D"/>
+        </w:rPr>
+        <w:t>.</w:t>
+      </w:r>
+      <w:bookmarkStart w:id="6" w:name="_dpcbbkx5yry" w:colFirst="0" w:colLast="0"/>
+      <w:bookmarkEnd w:id="6"/>
+    </w:p>
+    <w:p>
+      <w:pPr>
+        <w:pBdr>
+          <w:top w:val="nil"/>
+          <w:left w:val="nil"/>
+          <w:bottom w:val="nil"/>
+          <w:right w:val="nil"/>
+          <w:between w:val="nil"/>
+        </w:pBdr>
+        <w:rPr>
+          <w:color w:val="38761D"/>
+        </w:rPr>
+      </w:pPr>
+    </w:p>
+    <w:p>
+      <w:pPr>
+        <w:pBdr>
+          <w:top w:val="nil"/>
+          <w:left w:val="nil"/>
+          <w:bottom w:val="nil"/>
+          <w:right w:val="nil"/>
+          <w:between w:val="nil"/>
+        </w:pBdr>
+        <w:rPr>
+          <w:color w:val="38761D"/>
+        </w:rPr>
+      </w:pPr>
+    </w:p>
+    <w:p>
+      <w:pPr>
+        <w:pBdr>
+          <w:top w:val="nil"/>
+          <w:left w:val="nil"/>
+          <w:bottom w:val="nil"/>
+          <w:right w:val="nil"/>
+          <w:between w:val="nil"/>
+        </w:pBdr>
+        <w:rPr>
+          <w:color w:val="38761D"/>
+        </w:rPr>
+      </w:pPr>
+    </w:p>
+    <w:p>
+      <w:pPr>
+        <w:pBdr>
+          <w:top w:val="nil"/>
+          <w:left w:val="nil"/>
+          <w:bottom w:val="nil"/>
+          <w:right w:val="nil"/>
+          <w:between w:val="nil"/>
+        </w:pBdr>
+        <w:rPr>
+          <w:color w:val="38761D"/>
+        </w:rPr>
+      </w:pPr>
+    </w:p>
+    <w:p>
+      <w:pPr>
+        <w:pBdr>
+          <w:top w:val="nil"/>
+          <w:left w:val="nil"/>
+          <w:bottom w:val="nil"/>
+          <w:right w:val="nil"/>
+          <w:between w:val="nil"/>
+        </w:pBdr>
+        <w:rPr>
+          <w:color w:val="38761D"/>
+        </w:rPr>
+      </w:pPr>
+    </w:p>
+    <w:p>
+      <w:pPr>
+        <w:pBdr>
+          <w:top w:val="nil"/>
+          <w:left w:val="nil"/>
+          <w:bottom w:val="nil"/>
+          <w:right w:val="nil"/>
+          <w:between w:val="nil"/>
+        </w:pBdr>
+        <w:rPr>
+          <w:color w:val="38761D"/>
+        </w:rPr>
+      </w:pPr>
+    </w:p>
+    <w:p>
+      <w:pPr>
+        <w:pBdr>
+          <w:top w:val="nil"/>
+          <w:left w:val="nil"/>
+          <w:bottom w:val="nil"/>
+          <w:right w:val="nil"/>
+          <w:between w:val="nil"/>
+        </w:pBdr>
+        <w:rPr>
+          <w:color w:val="38761D"/>
+        </w:rPr>
+      </w:pPr>
+    </w:p>
+    <w:p>
+      <w:pPr>
+        <w:pBdr>
+          <w:top w:val="nil"/>
+          <w:left w:val="nil"/>
+          <w:bottom w:val="nil"/>
+          <w:right w:val="nil"/>
+          <w:between w:val="nil"/>
+        </w:pBdr>
+        <w:rPr>
+          <w:color w:val="38761D"/>
+        </w:rPr>
+      </w:pPr>
+    </w:p>
+    <w:p>
+      <w:pPr>
+        <w:pBdr>
+          <w:top w:val="nil"/>
+          <w:left w:val="nil"/>
+          <w:bottom w:val="nil"/>
+          <w:right w:val="nil"/>
+          <w:between w:val="nil"/>
+        </w:pBdr>
+      </w:pPr>
+    </w:p>
+    <w:p>
+      <w:pPr>
+        <w:pStyle w:val="Heading2"/>
+        <w:pBdr>
+          <w:top w:val="nil"/>
+          <w:left w:val="nil"/>
+          <w:bottom w:val="nil"/>
+          <w:right w:val="nil"/>
+          <w:between w:val="nil"/>
+        </w:pBdr>
+      </w:pPr>
+      <w:proofErr w:type="spellStart"/>
+      <w:r>
+        <w:lastRenderedPageBreak/>
+        <w:t>FavoriteActivity</w:t>
+      </w:r>
+      <w:proofErr w:type="spellEnd"/>
+    </w:p>
+    <w:p>
+      <w:pPr>
+        <w:pBdr>
+          <w:top w:val="nil"/>
+          <w:left w:val="nil"/>
+          <w:bottom w:val="nil"/>
+          <w:right w:val="nil"/>
+          <w:between w:val="nil"/>
+        </w:pBdr>
+      </w:pPr>
+      <w:r>
+        <w:rPr>
+          <w:noProof/>
+          <w:lang w:val="en-US"/>
+        </w:rPr>
+        <w:drawing>
+          <wp:inline distT="0" distB="0" distL="0" distR="0">
+            <wp:extent cx="1404513" cy="2676525"/>
+            <wp:effectExtent l="0" t="0" r="5715" b="0"/>
+            <wp:docPr id="7" name="Picture 7" descr="C:\Users\Ben\AndroidStudioProjects\Capstone Project\Design\FavoriteActivity.png"/>
+            <wp:cNvGraphicFramePr>
+              <a:graphicFrameLocks xmlns:a="http://schemas.openxmlformats.org/drawingml/2006/main" noChangeAspect="1"/>
+            </wp:cNvGraphicFramePr>
+            <a:graphic xmlns:a="http://schemas.openxmlformats.org/drawingml/2006/main">
+              <a:graphicData uri="http://schemas.openxmlformats.org/drawingml/2006/picture">
+                <pic:pic xmlns:pic="http://schemas.openxmlformats.org/drawingml/2006/picture">
+                  <pic:nvPicPr>
+                    <pic:cNvPr id="0" name="Picture 11" descr="C:\Users\Ben\AndroidStudioProjects\Capstone Project\Design\FavoriteActivity.png"/>
+                    <pic:cNvPicPr>
+                      <a:picLocks noChangeAspect="1" noChangeArrowheads="1"/>
+                    </pic:cNvPicPr>
+                  </pic:nvPicPr>
+                  <pic:blipFill>
+                    <a:blip r:embed="rId10" cstate="print">
+                      <a:extLst>
+                        <a:ext uri="{28A0092B-C50C-407E-A947-70E740481C1C}">
+                          <a14:useLocalDpi xmlns:a14="http://schemas.microsoft.com/office/drawing/2010/main" val="0"/>
+                        </a:ext>
+                      </a:extLst>
+                    </a:blip>
+                    <a:srcRect/>
+                    <a:stretch>
+                      <a:fillRect/>
+                    </a:stretch>
+                  </pic:blipFill>
+                  <pic:spPr bwMode="auto">
+                    <a:xfrm>
+                      <a:off x="0" y="0"/>
+                      <a:ext cx="1411649" cy="2690124"/>
+                    </a:xfrm>
+                    <a:prstGeom prst="rect">
+                      <a:avLst/>
+                    </a:prstGeom>
+                    <a:noFill/>
+                    <a:ln>
+                      <a:noFill/>
+                    </a:ln>
+                  </pic:spPr>
+                </pic:pic>
+              </a:graphicData>
+            </a:graphic>
+          </wp:inline>
+        </w:drawing>
+      </w:r>
+      <w:r>
+        <w:rPr>
+          <w:noProof/>
+          <w:lang w:val="en-US"/>
+        </w:rPr>
+        <w:drawing>
+          <wp:inline distT="0" distB="0" distL="0" distR="0">
+            <wp:extent cx="2523046" cy="1323975"/>
+            <wp:effectExtent l="0" t="0" r="0" b="0"/>
+            <wp:docPr id="8" name="Picture 8" descr="C:\Users\Ben\AndroidStudioProjects\Capstone Project\Design\FavoriteActivity (land).png"/>
+            <wp:cNvGraphicFramePr>
+              <a:graphicFrameLocks xmlns:a="http://schemas.openxmlformats.org/drawingml/2006/main" noChangeAspect="1"/>
+            </wp:cNvGraphicFramePr>
+            <a:graphic xmlns:a="http://schemas.openxmlformats.org/drawingml/2006/main">
+              <a:graphicData uri="http://schemas.openxmlformats.org/drawingml/2006/picture">
+                <pic:pic xmlns:pic="http://schemas.openxmlformats.org/drawingml/2006/picture">
+                  <pic:nvPicPr>
+                    <pic:cNvPr id="0" name="Picture 12" descr="C:\Users\Ben\AndroidStudioProjects\Capstone Project\Design\FavoriteActivity (land).png"/>
+                    <pic:cNvPicPr>
+                      <a:picLocks noChangeAspect="1" noChangeArrowheads="1"/>
+                    </pic:cNvPicPr>
+                  </pic:nvPicPr>
+                  <pic:blipFill>
+                    <a:blip r:embed="rId11" cstate="print">
+                      <a:extLst>
+                        <a:ext uri="{28A0092B-C50C-407E-A947-70E740481C1C}">
+                          <a14:useLocalDpi xmlns:a14="http://schemas.microsoft.com/office/drawing/2010/main" val="0"/>
+                        </a:ext>
+                      </a:extLst>
+                    </a:blip>
+                    <a:srcRect/>
+                    <a:stretch>
+                      <a:fillRect/>
+                    </a:stretch>
+                  </pic:blipFill>
+                  <pic:spPr bwMode="auto">
+                    <a:xfrm>
+                      <a:off x="0" y="0"/>
+                      <a:ext cx="2526484" cy="1325779"/>
+                    </a:xfrm>
+                    <a:prstGeom prst="rect">
+                      <a:avLst/>
+                    </a:prstGeom>
+                    <a:noFill/>
+                    <a:ln>
+                      <a:noFill/>
+                    </a:ln>
+                  </pic:spPr>
+                </pic:pic>
+              </a:graphicData>
+            </a:graphic>
+          </wp:inline>
+        </w:drawing>
+      </w:r>
+    </w:p>
+    <w:p>
+      <w:pPr>
+        <w:pBdr>
+          <w:top w:val="nil"/>
+          <w:left w:val="nil"/>
+          <w:bottom w:val="nil"/>
+          <w:right w:val="nil"/>
+          <w:between w:val="nil"/>
+        </w:pBdr>
+        <w:rPr>
+          <w:color w:val="38761D"/>
+        </w:rPr>
+      </w:pPr>
+      <w:r>
+        <w:rPr>
+          <w:color w:val="38761D"/>
+        </w:rPr>
+        <w:t>Offers the ability to use any saved Favorite as a roll, simply by clicking on it.</w:t>
+      </w:r>
+      <w:r>
+        <w:rPr>
+          <w:color w:val="38761D"/>
+        </w:rPr>
+        <w:br/>
+        <w:t xml:space="preserve">As with the Favorite menu in </w:t>
+      </w:r>
+      <w:proofErr w:type="spellStart"/>
+      <w:r>
+        <w:rPr>
+          <w:color w:val="38761D"/>
+        </w:rPr>
+        <w:t>MainActivity</w:t>
+      </w:r>
+      <w:proofErr w:type="spellEnd"/>
+      <w:r>
+        <w:rPr>
+          <w:color w:val="38761D"/>
+        </w:rPr>
+        <w:t xml:space="preserve">, offers options for Editing via </w:t>
+      </w:r>
+      <w:proofErr w:type="spellStart"/>
+      <w:r>
+        <w:rPr>
+          <w:color w:val="38761D"/>
+        </w:rPr>
+        <w:t>AddFavoriteActivity</w:t>
+      </w:r>
+      <w:proofErr w:type="spellEnd"/>
+      <w:r>
+        <w:rPr>
+          <w:color w:val="38761D"/>
+        </w:rPr>
+        <w:t>, Deleting, or viewing Details.</w:t>
+      </w:r>
+      <w:r>
+        <w:rPr>
+          <w:color w:val="38761D"/>
+        </w:rPr>
+        <w:br/>
+        <w:t xml:space="preserve">A FAB allows for the addition of brand new favorites via </w:t>
+      </w:r>
+      <w:proofErr w:type="spellStart"/>
+      <w:r>
+        <w:rPr>
+          <w:color w:val="38761D"/>
+        </w:rPr>
+        <w:t>AddFavoriteActivity</w:t>
+      </w:r>
+      <w:proofErr w:type="spellEnd"/>
+      <w:r>
+        <w:rPr>
+          <w:color w:val="38761D"/>
+        </w:rPr>
+        <w:t>.</w:t>
+      </w:r>
+    </w:p>
+    <w:p>
+      <w:pPr>
+        <w:pBdr>
+          <w:top w:val="nil"/>
+          <w:left w:val="nil"/>
+          <w:bottom w:val="nil"/>
+          <w:right w:val="nil"/>
+          <w:between w:val="nil"/>
+        </w:pBdr>
+        <w:rPr>
+          <w:color w:val="38761D"/>
+          <w:lang w:val="en-US"/>
+        </w:rPr>
+      </w:pPr>
+      <w:r>
+        <w:rPr>
+          <w:color w:val="38761D"/>
+        </w:rPr>
+        <w:t xml:space="preserve">Link to </w:t>
+      </w:r>
+      <w:proofErr w:type="spellStart"/>
+      <w:r>
+        <w:rPr>
+          <w:color w:val="38761D"/>
+        </w:rPr>
+        <w:t>HistoryActivity</w:t>
+      </w:r>
+      <w:proofErr w:type="spellEnd"/>
+      <w:r>
+        <w:rPr>
+          <w:color w:val="38761D"/>
+        </w:rPr>
+        <w:t xml:space="preserve"> button continues to exist in the toolbar.</w:t>
+      </w:r>
+    </w:p>
+    <w:p>
+      <w:pPr>
+        <w:pStyle w:val="Heading2"/>
+        <w:pBdr>
+          <w:top w:val="nil"/>
+          <w:left w:val="nil"/>
+          <w:bottom w:val="nil"/>
+          <w:right w:val="nil"/>
+          <w:between w:val="nil"/>
+        </w:pBdr>
+      </w:pPr>
+      <w:proofErr w:type="spellStart"/>
+      <w:r>
+        <w:t>Detail</w:t>
+      </w:r>
+      <w:r>
+        <w:t>Activity</w:t>
+      </w:r>
+      <w:proofErr w:type="spellEnd"/>
+    </w:p>
+    <w:p>
+      <w:pPr>
+        <w:pBdr>
+          <w:top w:val="nil"/>
+          <w:left w:val="nil"/>
+          <w:bottom w:val="nil"/>
+          <w:right w:val="nil"/>
+          <w:between w:val="nil"/>
+        </w:pBdr>
+        <w:rPr>
+          <w:rStyle w:val="Normal"/>
+          <w:rFonts w:ascii="Times New Roman" w:eastAsia="Times New Roman" w:hAnsi="Times New Roman" w:cs="Times New Roman"/>
+          <w:snapToGrid w:val="0"/>
+          <w:color w:val="000000"/>
+          <w:w w:val="0"/>
+          <w:sz w:val="0"/>
+          <w:szCs w:val="0"/>
+          <w:u w:color="000000"/>
+          <w:bdr w:val="none" w:sz="0" w:space="0" w:color="000000"/>
+          <w:shd w:val="clear" w:color="000000" w:fill="000000"/>
+          <w:lang w:val="en-US" w:eastAsia="x-none" w:bidi="x-none"/>
+        </w:rPr>
+      </w:pPr>
+      <w:r>
+        <w:rPr>
+          <w:noProof/>
           <w:color w:val="1155CC"/>
-        </w:rPr>
-      </w:pPr>
-    </w:p>
-    <w:p>
-      <w:pPr>
-        <w:pBdr>
-          <w:top w:val="nil"/>
-          <w:left w:val="nil"/>
-          <w:bottom w:val="nil"/>
-          <w:right w:val="nil"/>
-          <w:between w:val="nil"/>
-        </w:pBdr>
-        <w:rPr>
+          <w:lang w:val="en-US"/>
+        </w:rPr>
+        <w:drawing>
+          <wp:inline distT="0" distB="0" distL="0" distR="0">
+            <wp:extent cx="1184590" cy="2257425"/>
+            <wp:effectExtent l="0" t="0" r="0" b="0"/>
+            <wp:docPr id="9" name="Picture 9" descr="C:\Users\Ben\AndroidStudioProjects\Capstone Project\Design\DetailActivity.png"/>
+            <wp:cNvGraphicFramePr>
+              <a:graphicFrameLocks xmlns:a="http://schemas.openxmlformats.org/drawingml/2006/main" noChangeAspect="1"/>
+            </wp:cNvGraphicFramePr>
+            <a:graphic xmlns:a="http://schemas.openxmlformats.org/drawingml/2006/main">
+              <a:graphicData uri="http://schemas.openxmlformats.org/drawingml/2006/picture">
+                <pic:pic xmlns:pic="http://schemas.openxmlformats.org/drawingml/2006/picture">
+                  <pic:nvPicPr>
+                    <pic:cNvPr id="0" name="Picture 13" descr="C:\Users\Ben\AndroidStudioProjects\Capstone Project\Design\DetailActivity.png"/>
+                    <pic:cNvPicPr>
+                      <a:picLocks noChangeAspect="1" noChangeArrowheads="1"/>
+                    </pic:cNvPicPr>
+                  </pic:nvPicPr>
+                  <pic:blipFill>
+                    <a:blip r:embed="rId12" cstate="print">
+                      <a:extLst>
+                        <a:ext uri="{28A0092B-C50C-407E-A947-70E740481C1C}">
+                          <a14:useLocalDpi xmlns:a14="http://schemas.microsoft.com/office/drawing/2010/main" val="0"/>
+                        </a:ext>
+                      </a:extLst>
+                    </a:blip>
+                    <a:srcRect/>
+                    <a:stretch>
+                      <a:fillRect/>
+                    </a:stretch>
+                  </pic:blipFill>
+                  <pic:spPr bwMode="auto">
+                    <a:xfrm>
+                      <a:off x="0" y="0"/>
+                      <a:ext cx="1184590" cy="2257425"/>
+                    </a:xfrm>
+                    <a:prstGeom prst="rect">
+                      <a:avLst/>
+                    </a:prstGeom>
+                    <a:noFill/>
+                    <a:ln>
+                      <a:noFill/>
+                    </a:ln>
+                  </pic:spPr>
+                </pic:pic>
+              </a:graphicData>
+            </a:graphic>
+          </wp:inline>
+        </w:drawing>
+      </w:r>
+      <w:r>
+        <w:rPr>
+          <w:rStyle w:val="Normal"/>
+          <w:rFonts w:ascii="Times New Roman" w:eastAsia="Times New Roman" w:hAnsi="Times New Roman" w:cs="Times New Roman"/>
+          <w:snapToGrid w:val="0"/>
+          <w:color w:val="000000"/>
+          <w:w w:val="0"/>
+          <w:sz w:val="0"/>
+          <w:szCs w:val="0"/>
+          <w:u w:color="000000"/>
+          <w:bdr w:val="none" w:sz="0" w:space="0" w:color="000000"/>
+          <w:shd w:val="clear" w:color="000000" w:fill="000000"/>
+          <w:lang w:val="x-none" w:eastAsia="x-none" w:bidi="x-none"/>
+        </w:rPr>
+        <w:t xml:space="preserve"> </w:t>
+      </w:r>
+      <w:r>
+        <w:rPr>
+          <w:noProof/>
           <w:color w:val="1155CC"/>
-        </w:rPr>
-      </w:pPr>
-      <w:r>
-        <w:t xml:space="preserve">Add as many screens as you need to portray your app’s UI flow. </w:t>
-      </w:r>
+          <w:lang w:val="en-US"/>
+        </w:rPr>
+        <w:drawing>
+          <wp:inline distT="0" distB="0" distL="0" distR="0">
+            <wp:extent cx="2704561" cy="1419225"/>
+            <wp:effectExtent l="0" t="0" r="635" b="0"/>
+            <wp:docPr id="10" name="Picture 10" descr="C:\Users\Ben\AndroidStudioProjects\Capstone Project\Design\DetailActivity (land).png"/>
+            <wp:cNvGraphicFramePr>
+              <a:graphicFrameLocks xmlns:a="http://schemas.openxmlformats.org/drawingml/2006/main" noChangeAspect="1"/>
+            </wp:cNvGraphicFramePr>
+            <a:graphic xmlns:a="http://schemas.openxmlformats.org/drawingml/2006/main">
+              <a:graphicData uri="http://schemas.openxmlformats.org/drawingml/2006/picture">
+                <pic:pic xmlns:pic="http://schemas.openxmlformats.org/drawingml/2006/picture">
+                  <pic:nvPicPr>
+                    <pic:cNvPr id="0" name="Picture 14" descr="C:\Users\Ben\AndroidStudioProjects\Capstone Project\Design\DetailActivity (land).png"/>
+                    <pic:cNvPicPr>
+                      <a:picLocks noChangeAspect="1" noChangeArrowheads="1"/>
+                    </pic:cNvPicPr>
+                  </pic:nvPicPr>
+                  <pic:blipFill>
+                    <a:blip r:embed="rId13" cstate="print">
+                      <a:extLst>
+                        <a:ext uri="{28A0092B-C50C-407E-A947-70E740481C1C}">
+                          <a14:useLocalDpi xmlns:a14="http://schemas.microsoft.com/office/drawing/2010/main" val="0"/>
+                        </a:ext>
+                      </a:extLst>
+                    </a:blip>
+                    <a:srcRect/>
+                    <a:stretch>
+                      <a:fillRect/>
+                    </a:stretch>
+                  </pic:blipFill>
+                  <pic:spPr bwMode="auto">
+                    <a:xfrm>
+                      <a:off x="0" y="0"/>
+                      <a:ext cx="2708246" cy="1421159"/>
+                    </a:xfrm>
+                    <a:prstGeom prst="rect">
+                      <a:avLst/>
+                    </a:prstGeom>
+                    <a:noFill/>
+                    <a:ln>
+                      <a:noFill/>
+                    </a:ln>
+                  </pic:spPr>
+                </pic:pic>
+              </a:graphicData>
+            </a:graphic>
+          </wp:inline>
+        </w:drawing>
+      </w:r>
+    </w:p>
+    <w:p>
+      <w:pPr>
+        <w:pBdr>
+          <w:top w:val="nil"/>
+          <w:left w:val="nil"/>
+          <w:bottom w:val="nil"/>
+          <w:right w:val="nil"/>
+          <w:between w:val="nil"/>
+        </w:pBdr>
+        <w:rPr>
+          <w:color w:val="38761D"/>
+        </w:rPr>
+      </w:pPr>
+      <w:proofErr w:type="gramStart"/>
+      <w:r>
+        <w:rPr>
+          <w:color w:val="38761D"/>
+        </w:rPr>
+        <w:t>Allows for viewing the details and probabilities of a given set of Dice via graph and a scrollable table.</w:t>
+      </w:r>
+      <w:proofErr w:type="gramEnd"/>
+    </w:p>
+    <w:p>
+      <w:pPr>
+        <w:pBdr>
+          <w:top w:val="nil"/>
+          <w:left w:val="nil"/>
+          <w:bottom w:val="nil"/>
+          <w:right w:val="nil"/>
+          <w:between w:val="nil"/>
+        </w:pBdr>
+        <w:rPr>
+          <w:color w:val="38761D"/>
+        </w:rPr>
+      </w:pPr>
+    </w:p>
+    <w:p>
+      <w:pPr>
+        <w:pBdr>
+          <w:top w:val="nil"/>
+          <w:left w:val="nil"/>
+          <w:bottom w:val="nil"/>
+          <w:right w:val="nil"/>
+          <w:between w:val="nil"/>
+        </w:pBdr>
+        <w:rPr>
+          <w:color w:val="38761D"/>
+        </w:rPr>
+      </w:pPr>
+    </w:p>
+    <w:p>
+      <w:pPr>
+        <w:pBdr>
+          <w:top w:val="nil"/>
+          <w:left w:val="nil"/>
+          <w:bottom w:val="nil"/>
+          <w:right w:val="nil"/>
+          <w:between w:val="nil"/>
+        </w:pBdr>
+        <w:rPr>
+          <w:color w:val="38761D"/>
+        </w:rPr>
+      </w:pPr>
+    </w:p>
+    <w:p>
+      <w:pPr>
+        <w:pBdr>
+          <w:top w:val="nil"/>
+          <w:left w:val="nil"/>
+          <w:bottom w:val="nil"/>
+          <w:right w:val="nil"/>
+          <w:between w:val="nil"/>
+        </w:pBdr>
+        <w:rPr>
+          <w:color w:val="38761D"/>
+        </w:rPr>
+      </w:pPr>
+    </w:p>
+    <w:p>
+      <w:pPr>
+        <w:pBdr>
+          <w:top w:val="nil"/>
+          <w:left w:val="nil"/>
+          <w:bottom w:val="nil"/>
+          <w:right w:val="nil"/>
+          <w:between w:val="nil"/>
+        </w:pBdr>
+        <w:rPr>
+          <w:color w:val="38761D"/>
+          <w:lang w:val="en-US"/>
+        </w:rPr>
+      </w:pPr>
+    </w:p>
+    <w:p>
+      <w:pPr>
+        <w:pBdr>
+          <w:top w:val="nil"/>
+          <w:left w:val="nil"/>
+          <w:bottom w:val="nil"/>
+          <w:right w:val="nil"/>
+          <w:between w:val="nil"/>
+        </w:pBdr>
+        <w:rPr>
+          <w:color w:val="38761D"/>
+          <w:lang w:val="en-US"/>
+        </w:rPr>
+      </w:pPr>
+    </w:p>
+    <w:p>
+      <w:pPr>
+        <w:pBdr>
+          <w:top w:val="nil"/>
+          <w:left w:val="nil"/>
+          <w:bottom w:val="nil"/>
+          <w:right w:val="nil"/>
+          <w:between w:val="nil"/>
+        </w:pBdr>
+        <w:rPr>
+          <w:color w:val="38761D"/>
+          <w:lang w:val="en-US"/>
+        </w:rPr>
+      </w:pPr>
+    </w:p>
+    <w:p>
+      <w:pPr>
+        <w:pStyle w:val="Heading2"/>
+        <w:pBdr>
+          <w:top w:val="nil"/>
+          <w:left w:val="nil"/>
+          <w:bottom w:val="nil"/>
+          <w:right w:val="nil"/>
+          <w:between w:val="nil"/>
+        </w:pBdr>
+      </w:pPr>
+      <w:proofErr w:type="spellStart"/>
+      <w:r>
+        <w:lastRenderedPageBreak/>
+        <w:t>AddFavorite</w:t>
+      </w:r>
+      <w:r>
+        <w:t>Activity</w:t>
+      </w:r>
+      <w:proofErr w:type="spellEnd"/>
+    </w:p>
+    <w:p>
+      <w:pPr>
+        <w:pBdr>
+          <w:top w:val="nil"/>
+          <w:left w:val="nil"/>
+          <w:bottom w:val="nil"/>
+          <w:right w:val="nil"/>
+          <w:between w:val="nil"/>
+        </w:pBdr>
+        <w:rPr>
+          <w:color w:val="38761D"/>
+          <w:lang w:val="en-US"/>
+        </w:rPr>
+      </w:pPr>
+      <w:r>
+        <w:rPr>
+          <w:noProof/>
+          <w:color w:val="38761D"/>
+          <w:lang w:val="en-US"/>
+        </w:rPr>
+        <w:drawing>
+          <wp:inline distT="0" distB="0" distL="0" distR="0">
+            <wp:extent cx="1384520" cy="2638425"/>
+            <wp:effectExtent l="0" t="0" r="6350" b="0"/>
+            <wp:docPr id="11" name="Picture 11" descr="C:\Users\Ben\AndroidStudioProjects\Capstone Project\Design\AddFavoriteActivity.png"/>
+            <wp:cNvGraphicFramePr>
+              <a:graphicFrameLocks xmlns:a="http://schemas.openxmlformats.org/drawingml/2006/main" noChangeAspect="1"/>
+            </wp:cNvGraphicFramePr>
+            <a:graphic xmlns:a="http://schemas.openxmlformats.org/drawingml/2006/main">
+              <a:graphicData uri="http://schemas.openxmlformats.org/drawingml/2006/picture">
+                <pic:pic xmlns:pic="http://schemas.openxmlformats.org/drawingml/2006/picture">
+                  <pic:nvPicPr>
+                    <pic:cNvPr id="0" name="Picture 15" descr="C:\Users\Ben\AndroidStudioProjects\Capstone Project\Design\AddFavoriteActivity.png"/>
+                    <pic:cNvPicPr>
+                      <a:picLocks noChangeAspect="1" noChangeArrowheads="1"/>
+                    </pic:cNvPicPr>
+                  </pic:nvPicPr>
+                  <pic:blipFill>
+                    <a:blip r:embed="rId14" cstate="print">
+                      <a:extLst>
+                        <a:ext uri="{28A0092B-C50C-407E-A947-70E740481C1C}">
+                          <a14:useLocalDpi xmlns:a14="http://schemas.microsoft.com/office/drawing/2010/main" val="0"/>
+                        </a:ext>
+                      </a:extLst>
+                    </a:blip>
+                    <a:srcRect/>
+                    <a:stretch>
+                      <a:fillRect/>
+                    </a:stretch>
+                  </pic:blipFill>
+                  <pic:spPr bwMode="auto">
+                    <a:xfrm>
+                      <a:off x="0" y="0"/>
+                      <a:ext cx="1384520" cy="2638425"/>
+                    </a:xfrm>
+                    <a:prstGeom prst="rect">
+                      <a:avLst/>
+                    </a:prstGeom>
+                    <a:noFill/>
+                    <a:ln>
+                      <a:noFill/>
+                    </a:ln>
+                  </pic:spPr>
+                </pic:pic>
+              </a:graphicData>
+            </a:graphic>
+          </wp:inline>
+        </w:drawing>
+      </w:r>
+    </w:p>
+    <w:p>
+      <w:pPr>
+        <w:pBdr>
+          <w:top w:val="nil"/>
+          <w:left w:val="nil"/>
+          <w:bottom w:val="nil"/>
+          <w:right w:val="nil"/>
+          <w:between w:val="nil"/>
+        </w:pBdr>
+        <w:rPr>
+          <w:color w:val="38761D"/>
+        </w:rPr>
+      </w:pPr>
+      <w:proofErr w:type="gramStart"/>
+      <w:r>
+        <w:rPr>
+          <w:color w:val="38761D"/>
+        </w:rPr>
+        <w:t xml:space="preserve">Allows for saving new Favorite </w:t>
+      </w:r>
+      <w:proofErr w:type="spellStart"/>
+      <w:r>
+        <w:rPr>
+          <w:color w:val="38761D"/>
+        </w:rPr>
+        <w:t>DiceRolls</w:t>
+      </w:r>
+      <w:proofErr w:type="spellEnd"/>
+      <w:r>
+        <w:rPr>
+          <w:color w:val="38761D"/>
+        </w:rPr>
+        <w:t xml:space="preserve"> to the Firebase </w:t>
+      </w:r>
+      <w:proofErr w:type="spellStart"/>
+      <w:r>
+        <w:rPr>
+          <w:color w:val="38761D"/>
+        </w:rPr>
+        <w:t>Realtime</w:t>
+      </w:r>
+      <w:proofErr w:type="spellEnd"/>
+      <w:r>
+        <w:rPr>
+          <w:color w:val="38761D"/>
+        </w:rPr>
+        <w:t xml:space="preserve"> Database by </w:t>
+      </w:r>
+      <w:proofErr w:type="spellStart"/>
+      <w:r>
+        <w:rPr>
+          <w:color w:val="38761D"/>
+        </w:rPr>
+        <w:t>EditText</w:t>
+      </w:r>
+      <w:proofErr w:type="spellEnd"/>
+      <w:r>
+        <w:rPr>
+          <w:color w:val="38761D"/>
+        </w:rPr>
+        <w:t xml:space="preserve"> (which will be parsed to ensure validity before saving).</w:t>
+      </w:r>
+      <w:proofErr w:type="gramEnd"/>
+    </w:p>
+    <w:p>
+      <w:pPr>
+        <w:pBdr>
+          <w:top w:val="nil"/>
+          <w:left w:val="nil"/>
+          <w:bottom w:val="nil"/>
+          <w:right w:val="nil"/>
+          <w:between w:val="nil"/>
+        </w:pBdr>
+        <w:rPr>
+          <w:color w:val="38761D"/>
+        </w:rPr>
+      </w:pPr>
+    </w:p>
+    <w:p>
+      <w:pPr>
+        <w:pStyle w:val="Heading2"/>
+        <w:pBdr>
+          <w:top w:val="nil"/>
+          <w:left w:val="nil"/>
+          <w:bottom w:val="nil"/>
+          <w:right w:val="nil"/>
+          <w:between w:val="nil"/>
+        </w:pBdr>
+      </w:pPr>
+      <w:proofErr w:type="spellStart"/>
+      <w:r>
+        <w:t>HistoryActivity</w:t>
+      </w:r>
+      <w:proofErr w:type="spellEnd"/>
     </w:p>
     <w:p>
       <w:pPr>
@@ -1289,6 +2086,172 @@
         </w:pBdr>
         <w:rPr>
           <w:color w:val="1155CC"/>
+          <w:lang w:val="en-US"/>
+        </w:rPr>
+      </w:pPr>
+      <w:r>
+        <w:rPr>
+          <w:noProof/>
+          <w:color w:val="1155CC"/>
+          <w:lang w:val="en-US"/>
+        </w:rPr>
+        <w:drawing>
+          <wp:inline distT="0" distB="0" distL="0" distR="0">
+            <wp:extent cx="1534468" cy="2924175"/>
+            <wp:effectExtent l="0" t="0" r="8890" b="0"/>
+            <wp:docPr id="12" name="Picture 12" descr="C:\Users\Ben\AndroidStudioProjects\Capstone Project\Design\HistoryActivity.png"/>
+            <wp:cNvGraphicFramePr>
+              <a:graphicFrameLocks xmlns:a="http://schemas.openxmlformats.org/drawingml/2006/main" noChangeAspect="1"/>
+            </wp:cNvGraphicFramePr>
+            <a:graphic xmlns:a="http://schemas.openxmlformats.org/drawingml/2006/main">
+              <a:graphicData uri="http://schemas.openxmlformats.org/drawingml/2006/picture">
+                <pic:pic xmlns:pic="http://schemas.openxmlformats.org/drawingml/2006/picture">
+                  <pic:nvPicPr>
+                    <pic:cNvPr id="0" name="Picture 16" descr="C:\Users\Ben\AndroidStudioProjects\Capstone Project\Design\HistoryActivity.png"/>
+                    <pic:cNvPicPr>
+                      <a:picLocks noChangeAspect="1" noChangeArrowheads="1"/>
+                    </pic:cNvPicPr>
+                  </pic:nvPicPr>
+                  <pic:blipFill>
+                    <a:blip r:embed="rId15" cstate="print">
+                      <a:extLst>
+                        <a:ext uri="{28A0092B-C50C-407E-A947-70E740481C1C}">
+                          <a14:useLocalDpi xmlns:a14="http://schemas.microsoft.com/office/drawing/2010/main" val="0"/>
+                        </a:ext>
+                      </a:extLst>
+                    </a:blip>
+                    <a:srcRect/>
+                    <a:stretch>
+                      <a:fillRect/>
+                    </a:stretch>
+                  </pic:blipFill>
+                  <pic:spPr bwMode="auto">
+                    <a:xfrm>
+                      <a:off x="0" y="0"/>
+                      <a:ext cx="1536940" cy="2928886"/>
+                    </a:xfrm>
+                    <a:prstGeom prst="rect">
+                      <a:avLst/>
+                    </a:prstGeom>
+                    <a:noFill/>
+                    <a:ln>
+                      <a:noFill/>
+                    </a:ln>
+                  </pic:spPr>
+                </pic:pic>
+              </a:graphicData>
+            </a:graphic>
+          </wp:inline>
+        </w:drawing>
+      </w:r>
+    </w:p>
+    <w:p>
+      <w:pPr>
+        <w:pBdr>
+          <w:top w:val="nil"/>
+          <w:left w:val="nil"/>
+          <w:bottom w:val="nil"/>
+          <w:right w:val="nil"/>
+          <w:between w:val="nil"/>
+        </w:pBdr>
+        <w:rPr>
+          <w:color w:val="1155CC"/>
+          <w:lang w:val="en-US"/>
+        </w:rPr>
+      </w:pPr>
+      <w:r>
+        <w:rPr>
+          <w:color w:val="38761D"/>
+        </w:rPr>
+        <w:t xml:space="preserve">Simply displays the most recent 100 rolls, accessed from the Firebase </w:t>
+      </w:r>
+      <w:proofErr w:type="spellStart"/>
+      <w:r>
+        <w:rPr>
+          <w:color w:val="38761D"/>
+        </w:rPr>
+        <w:t>Realtime</w:t>
+      </w:r>
+      <w:proofErr w:type="spellEnd"/>
+      <w:r>
+        <w:rPr>
+          <w:color w:val="38761D"/>
+        </w:rPr>
+        <w:t xml:space="preserve"> Database.</w:t>
+      </w:r>
+    </w:p>
+    <w:p>
+      <w:pPr>
+        <w:pBdr>
+          <w:top w:val="nil"/>
+          <w:left w:val="nil"/>
+          <w:bottom w:val="nil"/>
+          <w:right w:val="nil"/>
+          <w:between w:val="nil"/>
+        </w:pBdr>
+        <w:rPr>
+          <w:color w:val="1155CC"/>
+          <w:lang w:val="en-US"/>
+        </w:rPr>
+      </w:pPr>
+    </w:p>
+    <w:p>
+      <w:pPr>
+        <w:pBdr>
+          <w:top w:val="nil"/>
+          <w:left w:val="nil"/>
+          <w:bottom w:val="nil"/>
+          <w:right w:val="nil"/>
+          <w:between w:val="nil"/>
+        </w:pBdr>
+        <w:rPr>
+          <w:color w:val="1155CC"/>
+          <w:lang w:val="en-US"/>
+        </w:rPr>
+      </w:pPr>
+    </w:p>
+    <w:p>
+      <w:pPr>
+        <w:pBdr>
+          <w:top w:val="nil"/>
+          <w:left w:val="nil"/>
+          <w:bottom w:val="nil"/>
+          <w:right w:val="nil"/>
+          <w:between w:val="nil"/>
+        </w:pBdr>
+        <w:rPr>
+          <w:color w:val="1155CC"/>
+          <w:lang w:val="en-US"/>
+        </w:rPr>
+      </w:pPr>
+    </w:p>
+    <w:p>
+      <w:pPr>
+        <w:pBdr>
+          <w:top w:val="nil"/>
+          <w:left w:val="nil"/>
+          <w:bottom w:val="nil"/>
+          <w:right w:val="nil"/>
+          <w:between w:val="nil"/>
+        </w:pBdr>
+        <w:rPr>
+          <w:color w:val="1155CC"/>
+          <w:lang w:val="en-US"/>
+        </w:rPr>
+      </w:pPr>
+    </w:p>
+    <w:p>
+      <w:pPr>
+        <w:pBdr>
+          <w:top w:val="nil"/>
+          <w:left w:val="nil"/>
+          <w:bottom w:val="nil"/>
+          <w:right w:val="nil"/>
+          <w:between w:val="nil"/>
+        </w:pBdr>
+        <w:rPr>
+          <w:color w:val="1155CC"/>
+          <w:lang w:val="en-US"/>
         </w:rPr>
       </w:pPr>
     </w:p>
@@ -1306,6 +2269,7 @@
       <w:bookmarkStart w:id="7" w:name="_gvcvmae8jn8u" w:colFirst="0" w:colLast="0"/>
       <w:bookmarkEnd w:id="7"/>
       <w:r>
+        <w:lastRenderedPageBreak/>
         <w:t>Key Considerations</w:t>
       </w:r>
     </w:p>
@@ -1554,7 +2518,6 @@
       <w:bookmarkStart w:id="10" w:name="_6yqqubmw5bs" w:colFirst="0" w:colLast="0"/>
       <w:bookmarkEnd w:id="10"/>
       <w:r>
-        <w:lastRenderedPageBreak/>
         <w:t xml:space="preserve">Describe any libraries you’ll be using and share </w:t>
       </w:r>
       <w:proofErr w:type="gramStart"/>
@@ -1610,7 +2573,7 @@
         </w:rPr>
         <w:br/>
       </w:r>
-      <w:hyperlink r:id="rId10" w:history="1">
+      <w:hyperlink r:id="rId16" w:history="1">
         <w:r>
           <w:rPr>
             <w:rStyle w:val="Hyperlink"/>
@@ -1785,6 +2748,156 @@
     </w:p>
     <w:p>
       <w:pPr>
+        <w:pBdr>
+          <w:top w:val="nil"/>
+          <w:left w:val="nil"/>
+          <w:bottom w:val="nil"/>
+          <w:right w:val="nil"/>
+          <w:between w:val="nil"/>
+        </w:pBdr>
+        <w:rPr>
+          <w:color w:val="38761D"/>
+          <w:lang w:val="en-US"/>
+        </w:rPr>
+      </w:pPr>
+    </w:p>
+    <w:p>
+      <w:pPr>
+        <w:pBdr>
+          <w:top w:val="nil"/>
+          <w:left w:val="nil"/>
+          <w:bottom w:val="nil"/>
+          <w:right w:val="nil"/>
+          <w:between w:val="nil"/>
+        </w:pBdr>
+        <w:rPr>
+          <w:color w:val="38761D"/>
+          <w:lang w:val="en-US"/>
+        </w:rPr>
+      </w:pPr>
+    </w:p>
+    <w:p>
+      <w:pPr>
+        <w:pBdr>
+          <w:top w:val="nil"/>
+          <w:left w:val="nil"/>
+          <w:bottom w:val="nil"/>
+          <w:right w:val="nil"/>
+          <w:between w:val="nil"/>
+        </w:pBdr>
+        <w:rPr>
+          <w:color w:val="38761D"/>
+          <w:lang w:val="en-US"/>
+        </w:rPr>
+      </w:pPr>
+    </w:p>
+    <w:p>
+      <w:pPr>
+        <w:pBdr>
+          <w:top w:val="nil"/>
+          <w:left w:val="nil"/>
+          <w:bottom w:val="nil"/>
+          <w:right w:val="nil"/>
+          <w:between w:val="nil"/>
+        </w:pBdr>
+        <w:rPr>
+          <w:color w:val="38761D"/>
+          <w:lang w:val="en-US"/>
+        </w:rPr>
+      </w:pPr>
+    </w:p>
+    <w:p>
+      <w:pPr>
+        <w:pBdr>
+          <w:top w:val="nil"/>
+          <w:left w:val="nil"/>
+          <w:bottom w:val="nil"/>
+          <w:right w:val="nil"/>
+          <w:between w:val="nil"/>
+        </w:pBdr>
+        <w:rPr>
+          <w:color w:val="38761D"/>
+          <w:lang w:val="en-US"/>
+        </w:rPr>
+      </w:pPr>
+    </w:p>
+    <w:p>
+      <w:pPr>
+        <w:pBdr>
+          <w:top w:val="nil"/>
+          <w:left w:val="nil"/>
+          <w:bottom w:val="nil"/>
+          <w:right w:val="nil"/>
+          <w:between w:val="nil"/>
+        </w:pBdr>
+        <w:rPr>
+          <w:color w:val="38761D"/>
+          <w:lang w:val="en-US"/>
+        </w:rPr>
+      </w:pPr>
+    </w:p>
+    <w:p>
+      <w:pPr>
+        <w:pBdr>
+          <w:top w:val="nil"/>
+          <w:left w:val="nil"/>
+          <w:bottom w:val="nil"/>
+          <w:right w:val="nil"/>
+          <w:between w:val="nil"/>
+        </w:pBdr>
+        <w:rPr>
+          <w:color w:val="38761D"/>
+          <w:lang w:val="en-US"/>
+        </w:rPr>
+      </w:pPr>
+    </w:p>
+    <w:p>
+      <w:pPr>
+        <w:pBdr>
+          <w:top w:val="nil"/>
+          <w:left w:val="nil"/>
+          <w:bottom w:val="nil"/>
+          <w:right w:val="nil"/>
+          <w:between w:val="nil"/>
+        </w:pBdr>
+        <w:rPr>
+          <w:color w:val="38761D"/>
+          <w:lang w:val="en-US"/>
+        </w:rPr>
+      </w:pPr>
+    </w:p>
+    <w:p>
+      <w:pPr>
+        <w:pBdr>
+          <w:top w:val="nil"/>
+          <w:left w:val="nil"/>
+          <w:bottom w:val="nil"/>
+          <w:right w:val="nil"/>
+          <w:between w:val="nil"/>
+        </w:pBdr>
+        <w:rPr>
+          <w:color w:val="38761D"/>
+          <w:lang w:val="en-US"/>
+        </w:rPr>
+      </w:pPr>
+    </w:p>
+    <w:p>
+      <w:pPr>
+        <w:pBdr>
+          <w:top w:val="nil"/>
+          <w:left w:val="nil"/>
+          <w:bottom w:val="nil"/>
+          <w:right w:val="nil"/>
+          <w:between w:val="nil"/>
+        </w:pBdr>
+        <w:rPr>
+          <w:color w:val="38761D"/>
+          <w:lang w:val="en-US"/>
+        </w:rPr>
+      </w:pPr>
+    </w:p>
+    <w:p>
+      <w:pPr>
         <w:pStyle w:val="Heading1"/>
         <w:pBdr>
           <w:top w:val="nil"/>
@@ -1797,32 +2910,8 @@
       <w:bookmarkStart w:id="12" w:name="_v518bncmggeg" w:colFirst="0" w:colLast="0"/>
       <w:bookmarkEnd w:id="12"/>
       <w:r>
+        <w:lastRenderedPageBreak/>
         <w:t>Next Steps: Required Tasks</w:t>
-      </w:r>
-    </w:p>
-    <w:p>
-      <w:pPr>
-        <w:pBdr>
-          <w:top w:val="nil"/>
-          <w:left w:val="nil"/>
-          <w:bottom w:val="nil"/>
-          <w:right w:val="nil"/>
-          <w:between w:val="nil"/>
-        </w:pBdr>
-      </w:pPr>
-    </w:p>
-    <w:p>
-      <w:pPr>
-        <w:pBdr>
-          <w:top w:val="nil"/>
-          <w:left w:val="nil"/>
-          <w:bottom w:val="nil"/>
-          <w:right w:val="nil"/>
-          <w:between w:val="nil"/>
-        </w:pBdr>
-      </w:pPr>
-      <w:r>
-        <w:t>This is the section where you can take the main features of your app (declared above) and break them down into tangible technical tasks that you can complete one at a time until you have a finished app.</w:t>
       </w:r>
     </w:p>
     <w:p>
@@ -2243,76 +3332,6 @@
           <w:between w:val="nil"/>
         </w:pBdr>
         <w:rPr>
-          <w:color w:val="38761D"/>
-        </w:rPr>
-      </w:pPr>
-    </w:p>
-    <w:p>
-      <w:pPr>
-        <w:pBdr>
-          <w:top w:val="nil"/>
-          <w:left w:val="nil"/>
-          <w:bottom w:val="nil"/>
-          <w:right w:val="nil"/>
-          <w:between w:val="nil"/>
-        </w:pBdr>
-        <w:rPr>
-          <w:color w:val="38761D"/>
-        </w:rPr>
-      </w:pPr>
-    </w:p>
-    <w:p>
-      <w:pPr>
-        <w:pBdr>
-          <w:top w:val="nil"/>
-          <w:left w:val="nil"/>
-          <w:bottom w:val="nil"/>
-          <w:right w:val="nil"/>
-          <w:between w:val="nil"/>
-        </w:pBdr>
-        <w:rPr>
-          <w:color w:val="38761D"/>
-        </w:rPr>
-      </w:pPr>
-    </w:p>
-    <w:p>
-      <w:pPr>
-        <w:pBdr>
-          <w:top w:val="nil"/>
-          <w:left w:val="nil"/>
-          <w:bottom w:val="nil"/>
-          <w:right w:val="nil"/>
-          <w:between w:val="nil"/>
-        </w:pBdr>
-        <w:rPr>
-          <w:color w:val="38761D"/>
-        </w:rPr>
-      </w:pPr>
-    </w:p>
-    <w:p>
-      <w:pPr>
-        <w:pBdr>
-          <w:top w:val="nil"/>
-          <w:left w:val="nil"/>
-          <w:bottom w:val="nil"/>
-          <w:right w:val="nil"/>
-          <w:between w:val="nil"/>
-        </w:pBdr>
-        <w:rPr>
-          <w:color w:val="38761D"/>
-        </w:rPr>
-      </w:pPr>
-    </w:p>
-    <w:p>
-      <w:pPr>
-        <w:pBdr>
-          <w:top w:val="nil"/>
-          <w:left w:val="nil"/>
-          <w:bottom w:val="nil"/>
-          <w:right w:val="nil"/>
-          <w:between w:val="nil"/>
-        </w:pBdr>
-        <w:rPr>
           <w:lang w:val="en-US"/>
         </w:rPr>
       </w:pPr>
@@ -2331,7 +3350,6 @@
       <w:bookmarkStart w:id="14" w:name="_rzllsk6uqztx" w:colFirst="0" w:colLast="0"/>
       <w:bookmarkEnd w:id="14"/>
       <w:r>
-        <w:lastRenderedPageBreak/>
         <w:t>Task 2: Implement UI for Each Activity and Fragment</w:t>
       </w:r>
     </w:p>
@@ -2894,6 +3912,23 @@
     </w:p>
     <w:p>
       <w:pPr>
+        <w:pBdr>
+          <w:top w:val="nil"/>
+          <w:left w:val="nil"/>
+          <w:bottom w:val="nil"/>
+          <w:right w:val="nil"/>
+          <w:between w:val="nil"/>
+        </w:pBdr>
+        <w:rPr>
+          <w:color w:val="38761D"/>
+          <w:lang w:val="en-US"/>
+        </w:rPr>
+      </w:pPr>
+      <w:bookmarkStart w:id="16" w:name="_GoBack"/>
+      <w:bookmarkEnd w:id="16"/>
+    </w:p>
+    <w:p>
+      <w:pPr>
         <w:pStyle w:val="Heading2"/>
         <w:pBdr>
           <w:top w:val="nil"/>
@@ -2906,9 +3941,10 @@
           <w:color w:val="38761D"/>
         </w:rPr>
       </w:pPr>
-      <w:bookmarkStart w:id="16" w:name="_umfwsvmx7tpn" w:colFirst="0" w:colLast="0"/>
-      <w:bookmarkEnd w:id="16"/>
-      <w:r>
+      <w:bookmarkStart w:id="17" w:name="_umfwsvmx7tpn" w:colFirst="0" w:colLast="0"/>
+      <w:bookmarkEnd w:id="17"/>
+      <w:r>
+        <w:lastRenderedPageBreak/>
         <w:t>Task 5</w:t>
       </w:r>
       <w:r>
@@ -3032,8 +4068,8 @@
           <w:color w:val="38761D"/>
         </w:rPr>
       </w:pPr>
-      <w:bookmarkStart w:id="17" w:name="_kjidlkq4xm3u" w:colFirst="0" w:colLast="0"/>
-      <w:bookmarkEnd w:id="17"/>
+      <w:bookmarkStart w:id="18" w:name="_kjidlkq4xm3u" w:colFirst="0" w:colLast="0"/>
+      <w:bookmarkEnd w:id="18"/>
       <w:r>
         <w:t>Task 6</w:t>
       </w:r>
@@ -3384,10 +4420,7 @@
           <w:between w:val="nil"/>
         </w:pBdr>
       </w:pPr>
-      <w:bookmarkStart w:id="18" w:name="_GoBack"/>
-      <w:bookmarkEnd w:id="18"/>
-      <w:r>
-        <w:lastRenderedPageBreak/>
+      <w:r>
         <w:pict>
           <v:rect id="_x0000_i1025" style="width:0;height:1.5pt" o:hralign="center" o:hrstd="t" o:hr="t" fillcolor="#a0a0a0" stroked="f"/>
         </w:pict>
@@ -3509,8 +4542,8 @@
       </w:pPr>
     </w:p>
     <w:sectPr>
-      <w:headerReference w:type="default" r:id="rId11"/>
-      <w:footerReference w:type="default" r:id="rId12"/>
+      <w:headerReference w:type="default" r:id="rId17"/>
+      <w:footerReference w:type="default" r:id="rId18"/>
       <w:pgSz w:w="12240" w:h="15840"/>
       <w:pgMar w:top="1440" w:right="1440" w:bottom="1440" w:left="1440" w:header="0" w:footer="720" w:gutter="0"/>
       <w:pgNumType w:start="1"/>
@@ -3571,7 +4604,7 @@
       <w:rPr>
         <w:noProof/>
       </w:rPr>
-      <w:t>2</w:t>
+      <w:t>7</w:t>
     </w:r>
     <w:r>
       <w:fldChar w:fldCharType="end"/>

</xml_diff>